<commit_message>
Estudos p/ prova 26-04-2025
</commit_message>
<xml_diff>
--- a/22-04-2025/Exercicios.docx
+++ b/22-04-2025/Exercicios.docx
@@ -1,6 +1,6 @@
 
 <file path=word/document.xml><?xml version="1.0" encoding="utf-8"?>
-<w:document xmlns:wpc="http://schemas.microsoft.com/office/word/2010/wordprocessingCanvas" xmlns:mc="http://schemas.openxmlformats.org/markup-compatibility/2006" xmlns:o="urn:schemas-microsoft-com:office:office" xmlns:r="http://schemas.openxmlformats.org/officeDocument/2006/relationships" xmlns:m="http://schemas.openxmlformats.org/officeDocument/2006/math" xmlns:v="urn:schemas-microsoft-com:vml" xmlns:wp14="http://schemas.microsoft.com/office/word/2010/wordprocessingDrawing" xmlns:wp="http://schemas.openxmlformats.org/drawingml/2006/wordprocessingDrawing" xmlns:w="http://schemas.openxmlformats.org/wordprocessingml/2006/main" xmlns:w14="http://schemas.microsoft.com/office/word/2010/wordml" xmlns:w10="urn:schemas-microsoft-com:office:word" xmlns:w15="http://schemas.microsoft.com/office/word/2012/wordml" xmlns:wpg="http://schemas.microsoft.com/office/word/2010/wordprocessingGroup" xmlns:wpi="http://schemas.microsoft.com/office/word/2010/wordprocessingInk" xmlns:wne="http://schemas.microsoft.com/office/word/2006/wordml" xmlns:wps="http://schemas.microsoft.com/office/word/2010/wordprocessingShape" xmlns:wpsCustomData="http://www.wps.cn/officeDocument/2013/wpsCustomData" mc:Ignorable="w14 w15 wp14">
+<w:document xmlns:wpc="http://schemas.microsoft.com/office/word/2010/wordprocessingCanvas" xmlns:cx="http://schemas.microsoft.com/office/drawing/2014/chartex" xmlns:cx1="http://schemas.microsoft.com/office/drawing/2015/9/8/chartex" xmlns:cx2="http://schemas.microsoft.com/office/drawing/2015/10/21/chartex" xmlns:cx3="http://schemas.microsoft.com/office/drawing/2016/5/9/chartex" xmlns:cx4="http://schemas.microsoft.com/office/drawing/2016/5/10/chartex" xmlns:cx5="http://schemas.microsoft.com/office/drawing/2016/5/11/chartex" xmlns:cx6="http://schemas.microsoft.com/office/drawing/2016/5/12/chartex" xmlns:cx7="http://schemas.microsoft.com/office/drawing/2016/5/13/chartex" xmlns:cx8="http://schemas.microsoft.com/office/drawing/2016/5/14/chartex" xmlns:mc="http://schemas.openxmlformats.org/markup-compatibility/2006" xmlns:aink="http://schemas.microsoft.com/office/drawing/2016/ink" xmlns:am3d="http://schemas.microsoft.com/office/drawing/2017/model3d" xmlns:o="urn:schemas-microsoft-com:office:office" xmlns:oel="http://schemas.microsoft.com/office/2019/extlst" xmlns:r="http://schemas.openxmlformats.org/officeDocument/2006/relationships" xmlns:m="http://schemas.openxmlformats.org/officeDocument/2006/math" xmlns:v="urn:schemas-microsoft-com:vml" xmlns:wp14="http://schemas.microsoft.com/office/word/2010/wordprocessingDrawing" xmlns:wp="http://schemas.openxmlformats.org/drawingml/2006/wordprocessingDrawing" xmlns:w10="urn:schemas-microsoft-com:office:word" xmlns:w="http://schemas.openxmlformats.org/wordprocessingml/2006/main" xmlns:w14="http://schemas.microsoft.com/office/word/2010/wordml" xmlns:w15="http://schemas.microsoft.com/office/word/2012/wordml" xmlns:w16cex="http://schemas.microsoft.com/office/word/2018/wordml/cex" xmlns:w16cid="http://schemas.microsoft.com/office/word/2016/wordml/cid" xmlns:w16="http://schemas.microsoft.com/office/word/2018/wordml" xmlns:w16du="http://schemas.microsoft.com/office/word/2023/wordml/word16du" xmlns:w16sdtdh="http://schemas.microsoft.com/office/word/2020/wordml/sdtdatahash" xmlns:w16sdtfl="http://schemas.microsoft.com/office/word/2024/wordml/sdtformatlock" xmlns:w16se="http://schemas.microsoft.com/office/word/2015/wordml/symex" xmlns:wpg="http://schemas.microsoft.com/office/word/2010/wordprocessingGroup" xmlns:wpi="http://schemas.microsoft.com/office/word/2010/wordprocessingInk" xmlns:wne="http://schemas.microsoft.com/office/word/2006/wordml" xmlns:wps="http://schemas.microsoft.com/office/word/2010/wordprocessingShape" mc:Ignorable="w14 w15 w16se w16cid w16 w16cex w16sdtdh w16sdtfl w16du wp14">
   <w:body>
     <w:p>
       <w:pPr>
@@ -9,13 +9,11 @@
           <w:numId w:val="1"/>
         </w:numPr>
         <w:rPr>
-          <w:rFonts w:hint="default"/>
           <w:lang w:val="pt-BR"/>
         </w:rPr>
       </w:pPr>
       <w:r>
         <w:rPr>
-          <w:rFonts w:hint="default"/>
           <w:lang w:val="pt-BR"/>
         </w:rPr>
         <w:t>A diferença é que numa árvore binária os nós podem estar associados apenas a dois nós, sem nenhuma ordem obrigatória. Já a Árvore Binária de Busca os nós também podem estar associados apenas a dois nós, porém o que fica figurativamente à direita de um nó é menor que o valor dele mesmo, enquanto o valor do nó figurativamente à esquerda de um nó é maior do que ele.</w:t>
@@ -23,11 +21,7 @@
     </w:p>
     <w:p>
       <w:pPr>
-        <w:numPr>
-          <w:numId w:val="0"/>
-        </w:numPr>
-        <w:rPr>
-          <w:rFonts w:hint="default"/>
+        <w:rPr>
           <w:lang w:val="pt-BR"/>
         </w:rPr>
       </w:pPr>
@@ -39,63 +33,100 @@
           <w:numId w:val="1"/>
         </w:numPr>
         <w:rPr>
-          <w:rFonts w:hint="default"/>
           <w:lang w:val="pt-BR"/>
         </w:rPr>
       </w:pPr>
       <w:r>
         <w:rPr>
-          <w:rFonts w:hint="default"/>
           <w:lang w:val="pt-BR"/>
         </w:rPr>
-        <w:t>Para calcular a altura de uma árvore, podemos percorrer a árvore em pré ordem de forma recursiva, A cada iteração da recursividade, devemos chamar a função recursiva para a sub-árvore esquerda e em seguida fazemos o mesmo para a sub-árvore direita.</w:t>
-      </w:r>
-      <w:r>
-        <w:rPr>
-          <w:rFonts w:hint="default"/>
+        <w:t xml:space="preserve">Para calcular a altura de uma árvore, podemos percorrer a árvore em </w:t>
+      </w:r>
+      <w:proofErr w:type="spellStart"/>
+      <w:r>
+        <w:rPr>
           <w:lang w:val="pt-BR"/>
         </w:rPr>
-        <w:br w:type="textWrapping"/>
-      </w:r>
-      <w:r>
-        <w:rPr>
-          <w:rFonts w:hint="default"/>
+        <w:t>pré</w:t>
+      </w:r>
+      <w:proofErr w:type="spellEnd"/>
+      <w:r>
+        <w:rPr>
           <w:lang w:val="pt-BR"/>
         </w:rPr>
+        <w:t xml:space="preserve"> ordem de forma recursiva, A cada iteração da recursividade, devemos chamar a função recursiva para a </w:t>
+      </w:r>
+      <w:proofErr w:type="spellStart"/>
+      <w:r>
+        <w:rPr>
+          <w:lang w:val="pt-BR"/>
+        </w:rPr>
+        <w:t>sub-árvore</w:t>
+      </w:r>
+      <w:proofErr w:type="spellEnd"/>
+      <w:r>
+        <w:rPr>
+          <w:lang w:val="pt-BR"/>
+        </w:rPr>
+        <w:t xml:space="preserve"> esquerda e em seguida fazemos o mesmo para a </w:t>
+      </w:r>
+      <w:proofErr w:type="spellStart"/>
+      <w:r>
+        <w:rPr>
+          <w:lang w:val="pt-BR"/>
+        </w:rPr>
+        <w:t>sub-árvore</w:t>
+      </w:r>
+      <w:proofErr w:type="spellEnd"/>
+      <w:r>
+        <w:rPr>
+          <w:lang w:val="pt-BR"/>
+        </w:rPr>
+        <w:t xml:space="preserve"> direita.</w:t>
+      </w:r>
+      <w:r>
+        <w:rPr>
+          <w:lang w:val="pt-BR"/>
+        </w:rPr>
+        <w:br/>
         <w:t>Após essas chamadas, verificamos qual a maior altura entre os valores retornado, pois a altura é referente ao nó de maior profundidade na árvore.</w:t>
       </w:r>
     </w:p>
     <w:p>
       <w:pPr>
-        <w:numPr>
-          <w:numId w:val="0"/>
-        </w:numPr>
-        <w:rPr>
-          <w:rFonts w:hint="default"/>
+        <w:rPr>
           <w:lang w:val="pt-BR"/>
         </w:rPr>
       </w:pPr>
       <w:r>
         <w:rPr>
-          <w:rFonts w:hint="default"/>
           <w:lang w:val="pt-BR"/>
         </w:rPr>
-        <w:t>Após isso devemos retornar um somado ao valor da altura da sub-árvore de maior altura.</w:t>
+        <w:t xml:space="preserve">Após isso devemos retornar um somado ao valor da altura da </w:t>
+      </w:r>
+      <w:proofErr w:type="spellStart"/>
+      <w:r>
+        <w:rPr>
+          <w:lang w:val="pt-BR"/>
+        </w:rPr>
+        <w:t>sub-árvore</w:t>
+      </w:r>
+      <w:proofErr w:type="spellEnd"/>
+      <w:r>
+        <w:rPr>
+          <w:lang w:val="pt-BR"/>
+        </w:rPr>
+        <w:t xml:space="preserve"> de maior altura.</w:t>
       </w:r>
     </w:p>
     <w:p>
       <w:pPr>
-        <w:numPr>
-          <w:numId w:val="0"/>
-        </w:numPr>
-        <w:rPr>
-          <w:rFonts w:hint="default"/>
+        <w:rPr>
           <w:lang w:val="pt-BR"/>
         </w:rPr>
       </w:pPr>
       <w:r>
         <w:rPr>
-          <w:rFonts w:hint="default"/>
           <w:lang w:val="pt-BR"/>
         </w:rPr>
         <w:t>Realizamos as iterações até encontrarmos um nó nulo, no qual a função recursiva deve retornar 0.</w:t>
@@ -103,11 +134,7 @@
     </w:p>
     <w:p>
       <w:pPr>
-        <w:numPr>
-          <w:numId w:val="0"/>
-        </w:numPr>
-        <w:rPr>
-          <w:rFonts w:hint="default"/>
+        <w:rPr>
           <w:lang w:val="pt-BR"/>
         </w:rPr>
       </w:pPr>
@@ -118,28 +145,36 @@
           <w:ilvl w:val="0"/>
           <w:numId w:val="1"/>
         </w:numPr>
-        <w:ind w:left="0" w:leftChars="0" w:firstLine="0" w:firstLineChars="0"/>
-        <w:rPr>
-          <w:rFonts w:hint="default"/>
+        <w:rPr>
           <w:lang w:val="pt-BR"/>
         </w:rPr>
       </w:pPr>
       <w:r>
         <w:rPr>
-          <w:rFonts w:hint="default"/>
           <w:lang w:val="pt-BR"/>
         </w:rPr>
-        <w:t>Um nó folha,é um nó que não tem nós “filhos”, ou seja, não tem nós associados a ele.</w:t>
+        <w:t xml:space="preserve">Um nó </w:t>
+      </w:r>
+      <w:proofErr w:type="spellStart"/>
+      <w:proofErr w:type="gramStart"/>
+      <w:r>
+        <w:rPr>
+          <w:lang w:val="pt-BR"/>
+        </w:rPr>
+        <w:t>folha,é</w:t>
+      </w:r>
+      <w:proofErr w:type="spellEnd"/>
+      <w:proofErr w:type="gramEnd"/>
+      <w:r>
+        <w:rPr>
+          <w:lang w:val="pt-BR"/>
+        </w:rPr>
+        <w:t xml:space="preserve"> um nó que não tem nós “filhos”, ou seja, não tem nós associados a ele.</w:t>
       </w:r>
     </w:p>
     <w:p>
       <w:pPr>
-        <w:numPr>
-          <w:numId w:val="0"/>
-        </w:numPr>
-        <w:ind w:leftChars="0"/>
-        <w:rPr>
-          <w:rFonts w:hint="default"/>
+        <w:rPr>
           <w:lang w:val="pt-BR"/>
         </w:rPr>
       </w:pPr>
@@ -150,25 +185,21 @@
           <w:ilvl w:val="0"/>
           <w:numId w:val="1"/>
         </w:numPr>
-        <w:ind w:left="0" w:leftChars="0" w:firstLine="0" w:firstLineChars="0"/>
-        <w:rPr>
-          <w:rFonts w:hint="default"/>
+        <w:rPr>
           <w:lang w:val="pt-BR"/>
         </w:rPr>
       </w:pPr>
       <w:r>
         <w:rPr>
-          <w:rFonts w:hint="default"/>
           <w:lang w:val="pt-BR"/>
         </w:rPr>
         <w:t>A maior altura de uma Árvore Binária de Busca que armazena 1024 elementos é 1024. Enquanto isso, a menor altura de uma Árvore Binária de Busca que armazena 1024 elementos é 11.</w:t>
       </w:r>
       <w:r>
         <w:rPr>
-          <w:rFonts w:hint="default"/>
           <w:lang w:val="pt-BR"/>
         </w:rPr>
-        <w:br w:type="textWrapping"/>
+        <w:br/>
       </w:r>
     </w:p>
     <w:p>
@@ -177,37 +208,44 @@
           <w:ilvl w:val="0"/>
           <w:numId w:val="1"/>
         </w:numPr>
-        <w:ind w:left="0" w:leftChars="0" w:firstLine="0" w:firstLineChars="0"/>
-        <w:rPr>
-          <w:rFonts w:hint="default"/>
+        <w:rPr>
           <w:lang w:val="pt-BR"/>
         </w:rPr>
       </w:pPr>
       <w:r>
         <w:rPr>
-          <w:rFonts w:hint="default"/>
           <w:lang w:val="pt-BR"/>
         </w:rPr>
-        <w:br w:type="textWrapping"/>
-      </w:r>
-      <w:r>
-        <w:rPr>
-          <w:rFonts w:hint="default"/>
+        <w:br/>
+      </w:r>
+      <w:r>
+        <w:rPr>
           <w:lang w:val="pt-BR"/>
         </w:rPr>
         <w:tab/>
-        <w:t>Pré-ordem: 16, 8, 4, 2, 3, 6, 5, 12, 14, 13, 15, 24, 20, 18, 17, 19, 21, 28, 26, 25, 27, 30, 31;</w:t>
-      </w:r>
-      <w:r>
-        <w:rPr>
-          <w:rFonts w:hint="default"/>
+      </w:r>
+      <w:proofErr w:type="spellStart"/>
+      <w:r>
+        <w:rPr>
           <w:lang w:val="pt-BR"/>
         </w:rPr>
-        <w:br w:type="textWrapping"/>
-      </w:r>
-      <w:r>
-        <w:rPr>
-          <w:rFonts w:hint="default"/>
+        <w:t>Pré</w:t>
+      </w:r>
+      <w:proofErr w:type="spellEnd"/>
+      <w:r>
+        <w:rPr>
+          <w:lang w:val="pt-BR"/>
+        </w:rPr>
+        <w:t>-ordem: 16, 8, 4, 2, 3, 6, 5, 12, 14, 13, 15, 24, 20, 18, 17, 19, 21, 28, 26, 25, 27, 30, 31;</w:t>
+      </w:r>
+      <w:r>
+        <w:rPr>
+          <w:lang w:val="pt-BR"/>
+        </w:rPr>
+        <w:br/>
+      </w:r>
+      <w:r>
+        <w:rPr>
           <w:lang w:val="pt-BR"/>
         </w:rPr>
         <w:tab/>
@@ -215,14 +253,12 @@
       </w:r>
       <w:r>
         <w:rPr>
-          <w:rFonts w:hint="default"/>
           <w:lang w:val="pt-BR"/>
         </w:rPr>
-        <w:br w:type="textWrapping"/>
-      </w:r>
-      <w:r>
-        <w:rPr>
-          <w:rFonts w:hint="default"/>
+        <w:br/>
+      </w:r>
+      <w:r>
+        <w:rPr>
           <w:lang w:val="pt-BR"/>
         </w:rPr>
         <w:tab/>
@@ -230,10 +266,9 @@
       </w:r>
       <w:r>
         <w:rPr>
-          <w:rFonts w:hint="default"/>
           <w:lang w:val="pt-BR"/>
         </w:rPr>
-        <w:br w:type="textWrapping"/>
+        <w:br/>
       </w:r>
     </w:p>
     <w:p>
@@ -242,22 +277,18 @@
           <w:ilvl w:val="0"/>
           <w:numId w:val="1"/>
         </w:numPr>
-        <w:ind w:left="0" w:leftChars="0" w:firstLine="0" w:firstLineChars="0"/>
-        <w:rPr>
-          <w:rFonts w:hint="default"/>
+        <w:rPr>
           <w:lang w:val="pt-BR"/>
         </w:rPr>
       </w:pPr>
-      <w:bookmarkStart w:id="0" w:name="_GoBack"/>
-      <w:bookmarkEnd w:id="0"/>
-      <w:r>
-        <w:rPr>
-          <w:sz w:val="20"/>
+      <w:r>
+        <w:rPr>
+          <w:noProof/>
         </w:rPr>
         <mc:AlternateContent>
           <mc:Choice Requires="wps">
             <w:drawing>
-              <wp:anchor distT="0" distB="0" distL="114300" distR="114300" simplePos="0" relativeHeight="251703296" behindDoc="0" locked="0" layoutInCell="1" allowOverlap="1">
+              <wp:anchor distT="0" distB="0" distL="114300" distR="114300" simplePos="0" relativeHeight="251703296" behindDoc="0" locked="0" layoutInCell="1" allowOverlap="1" wp14:anchorId="60FB264B" wp14:editId="1DF8F1FA">
                 <wp:simplePos x="0" y="0"/>
                 <wp:positionH relativeFrom="column">
                   <wp:posOffset>3379470</wp:posOffset>
@@ -312,13 +343,11 @@
                             <w:pPr>
                               <w:jc w:val="center"/>
                               <w:rPr>
-                                <w:rFonts w:hint="default"/>
                                 <w:lang w:val="pt-BR"/>
                               </w:rPr>
                             </w:pPr>
                             <w:r>
                               <w:rPr>
-                                <w:rFonts w:hint="default"/>
                                 <w:lang w:val="pt-BR"/>
                               </w:rPr>
                               <w:t>23</w:t>
@@ -337,10 +366,9 @@
           </mc:Choice>
           <mc:Fallback>
             <w:pict>
-              <v:shape id="_x0000_s1026" o:spid="_x0000_s1026" o:spt="3" type="#_x0000_t3" style="position:absolute;left:0pt;margin-left:266.1pt;margin-top:203pt;height:38.35pt;width:38.35pt;z-index:251703296;v-text-anchor:middle;mso-width-relative:page;mso-height-relative:page;" filled="f" stroked="t" coordsize="21600,21600" o:gfxdata="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">
-                <v:fill on="f" focussize="0,0"/>
-                <v:stroke weight="1pt" color="#000000 [3213]" miterlimit="8" joinstyle="miter"/>
-                <v:imagedata o:title=""/>
+              <v:oval w14:anchorId="60FB264B" id="Elipse 61" o:spid="_x0000_s1026" style="position:absolute;left:0;text-align:left;margin-left:266.1pt;margin-top:203pt;width:38.35pt;height:38.35pt;z-index:251703296;visibility:visible;mso-wrap-style:square;mso-wrap-distance-left:9pt;mso-wrap-distance-top:0;mso-wrap-distance-right:9pt;mso-wrap-distance-bottom:0;mso-position-horizontal:absolute;mso-position-horizontal-relative:text;mso-position-vertical:absolute;mso-position-vertical-relative:text;v-text-anchor:middle" o:gfxdata="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" filled="f" strokecolor="black [3213]" strokeweight="1pt">
+                <v:stroke joinstyle="miter"/>
+                <v:path arrowok="t"/>
                 <o:lock v:ext="edit" aspectratio="t"/>
                 <v:textbox>
                   <w:txbxContent>
@@ -348,13 +376,11 @@
                       <w:pPr>
                         <w:jc w:val="center"/>
                         <w:rPr>
-                          <w:rFonts w:hint="default"/>
                           <w:lang w:val="pt-BR"/>
                         </w:rPr>
                       </w:pPr>
                       <w:r>
                         <w:rPr>
-                          <w:rFonts w:hint="default"/>
                           <w:lang w:val="pt-BR"/>
                         </w:rPr>
                         <w:t>23</w:t>
@@ -362,19 +388,19 @@
                     </w:p>
                   </w:txbxContent>
                 </v:textbox>
-              </v:shape>
+              </v:oval>
             </w:pict>
           </mc:Fallback>
         </mc:AlternateContent>
       </w:r>
       <w:r>
         <w:rPr>
-          <w:sz w:val="20"/>
+          <w:noProof/>
         </w:rPr>
         <mc:AlternateContent>
           <mc:Choice Requires="wps">
             <w:drawing>
-              <wp:anchor distT="0" distB="0" distL="114300" distR="114300" simplePos="0" relativeHeight="251701248" behindDoc="0" locked="0" layoutInCell="1" allowOverlap="1">
+              <wp:anchor distT="0" distB="0" distL="114300" distR="114300" simplePos="0" relativeHeight="251701248" behindDoc="0" locked="0" layoutInCell="1" allowOverlap="1" wp14:anchorId="7267B86B" wp14:editId="101ACE58">
                 <wp:simplePos x="0" y="0"/>
                 <wp:positionH relativeFrom="column">
                   <wp:posOffset>2760345</wp:posOffset>
@@ -429,13 +455,11 @@
                             <w:pPr>
                               <w:jc w:val="center"/>
                               <w:rPr>
-                                <w:rFonts w:hint="default"/>
                                 <w:lang w:val="pt-BR"/>
                               </w:rPr>
                             </w:pPr>
                             <w:r>
                               <w:rPr>
-                                <w:rFonts w:hint="default"/>
                                 <w:lang w:val="pt-BR"/>
                               </w:rPr>
                               <w:t>21</w:t>
@@ -454,10 +478,9 @@
           </mc:Choice>
           <mc:Fallback>
             <w:pict>
-              <v:shape id="_x0000_s1026" o:spid="_x0000_s1026" o:spt="3" type="#_x0000_t3" style="position:absolute;left:0pt;margin-left:217.35pt;margin-top:203.75pt;height:38.35pt;width:38.35pt;z-index:251701248;v-text-anchor:middle;mso-width-relative:page;mso-height-relative:page;" filled="f" stroked="t" coordsize="21600,21600" o:gfxdata="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">
-                <v:fill on="f" focussize="0,0"/>
-                <v:stroke weight="1pt" color="#000000 [3213]" miterlimit="8" joinstyle="miter"/>
-                <v:imagedata o:title=""/>
+              <v:oval w14:anchorId="7267B86B" id="Elipse 59" o:spid="_x0000_s1027" style="position:absolute;left:0;text-align:left;margin-left:217.35pt;margin-top:203.75pt;width:38.35pt;height:38.35pt;z-index:251701248;visibility:visible;mso-wrap-style:square;mso-wrap-distance-left:9pt;mso-wrap-distance-top:0;mso-wrap-distance-right:9pt;mso-wrap-distance-bottom:0;mso-position-horizontal:absolute;mso-position-horizontal-relative:text;mso-position-vertical:absolute;mso-position-vertical-relative:text;v-text-anchor:middle" o:gfxdata="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" filled="f" strokecolor="black [3213]" strokeweight="1pt">
+                <v:stroke joinstyle="miter"/>
+                <v:path arrowok="t"/>
                 <o:lock v:ext="edit" aspectratio="t"/>
                 <v:textbox>
                   <w:txbxContent>
@@ -465,13 +488,11 @@
                       <w:pPr>
                         <w:jc w:val="center"/>
                         <w:rPr>
-                          <w:rFonts w:hint="default"/>
                           <w:lang w:val="pt-BR"/>
                         </w:rPr>
                       </w:pPr>
                       <w:r>
                         <w:rPr>
-                          <w:rFonts w:hint="default"/>
                           <w:lang w:val="pt-BR"/>
                         </w:rPr>
                         <w:t>21</w:t>
@@ -479,19 +500,19 @@
                     </w:p>
                   </w:txbxContent>
                 </v:textbox>
-              </v:shape>
+              </v:oval>
             </w:pict>
           </mc:Fallback>
         </mc:AlternateContent>
       </w:r>
       <w:r>
         <w:rPr>
-          <w:sz w:val="20"/>
+          <w:noProof/>
         </w:rPr>
         <mc:AlternateContent>
           <mc:Choice Requires="wps">
             <w:drawing>
-              <wp:anchor distT="0" distB="0" distL="114300" distR="114300" simplePos="0" relativeHeight="251686912" behindDoc="0" locked="0" layoutInCell="1" allowOverlap="1">
+              <wp:anchor distT="0" distB="0" distL="114300" distR="114300" simplePos="0" relativeHeight="251686912" behindDoc="0" locked="0" layoutInCell="1" allowOverlap="1" wp14:anchorId="6F6AC7FA" wp14:editId="6E86C2FF">
                 <wp:simplePos x="0" y="0"/>
                 <wp:positionH relativeFrom="column">
                   <wp:posOffset>3093720</wp:posOffset>
@@ -546,13 +567,11 @@
                             <w:pPr>
                               <w:jc w:val="center"/>
                               <w:rPr>
-                                <w:rFonts w:hint="default"/>
                                 <w:lang w:val="pt-BR"/>
                               </w:rPr>
                             </w:pPr>
                             <w:r>
                               <w:rPr>
-                                <w:rFonts w:hint="default"/>
                                 <w:lang w:val="pt-BR"/>
                               </w:rPr>
                               <w:t>22</w:t>
@@ -571,10 +590,9 @@
           </mc:Choice>
           <mc:Fallback>
             <w:pict>
-              <v:shape id="_x0000_s1026" o:spid="_x0000_s1026" o:spt="3" type="#_x0000_t3" style="position:absolute;left:0pt;margin-left:243.6pt;margin-top:154.25pt;height:38.35pt;width:38.35pt;z-index:251686912;v-text-anchor:middle;mso-width-relative:page;mso-height-relative:page;" filled="f" stroked="t" coordsize="21600,21600" o:gfxdata="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">
-                <v:fill on="f" focussize="0,0"/>
-                <v:stroke weight="1pt" color="#000000 [3213]" miterlimit="8" joinstyle="miter"/>
-                <v:imagedata o:title=""/>
+              <v:oval w14:anchorId="6F6AC7FA" id="Elipse 39" o:spid="_x0000_s1028" style="position:absolute;left:0;text-align:left;margin-left:243.6pt;margin-top:154.25pt;width:38.35pt;height:38.35pt;z-index:251686912;visibility:visible;mso-wrap-style:square;mso-wrap-distance-left:9pt;mso-wrap-distance-top:0;mso-wrap-distance-right:9pt;mso-wrap-distance-bottom:0;mso-position-horizontal:absolute;mso-position-horizontal-relative:text;mso-position-vertical:absolute;mso-position-vertical-relative:text;v-text-anchor:middle" o:gfxdata="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" filled="f" strokecolor="black [3213]" strokeweight="1pt">
+                <v:stroke joinstyle="miter"/>
+                <v:path arrowok="t"/>
                 <o:lock v:ext="edit" aspectratio="t"/>
                 <v:textbox>
                   <w:txbxContent>
@@ -582,13 +600,11 @@
                       <w:pPr>
                         <w:jc w:val="center"/>
                         <w:rPr>
-                          <w:rFonts w:hint="default"/>
                           <w:lang w:val="pt-BR"/>
                         </w:rPr>
                       </w:pPr>
                       <w:r>
                         <w:rPr>
-                          <w:rFonts w:hint="default"/>
                           <w:lang w:val="pt-BR"/>
                         </w:rPr>
                         <w:t>22</w:t>
@@ -596,19 +612,19 @@
                     </w:p>
                   </w:txbxContent>
                 </v:textbox>
-              </v:shape>
+              </v:oval>
             </w:pict>
           </mc:Fallback>
         </mc:AlternateContent>
       </w:r>
       <w:r>
         <w:rPr>
-          <w:sz w:val="20"/>
+          <w:noProof/>
         </w:rPr>
         <mc:AlternateContent>
           <mc:Choice Requires="wps">
             <w:drawing>
-              <wp:anchor distT="0" distB="0" distL="114300" distR="114300" simplePos="0" relativeHeight="251664384" behindDoc="0" locked="0" layoutInCell="1" allowOverlap="1">
+              <wp:anchor distT="0" distB="0" distL="114300" distR="114300" simplePos="0" relativeHeight="251664384" behindDoc="0" locked="0" layoutInCell="1" allowOverlap="1" wp14:anchorId="42F3902C" wp14:editId="14EEB23E">
                 <wp:simplePos x="0" y="0"/>
                 <wp:positionH relativeFrom="column">
                   <wp:posOffset>2722245</wp:posOffset>
@@ -663,13 +679,11 @@
                             <w:pPr>
                               <w:jc w:val="center"/>
                               <w:rPr>
-                                <w:rFonts w:hint="default"/>
                                 <w:lang w:val="pt-BR"/>
                               </w:rPr>
                             </w:pPr>
                             <w:r>
                               <w:rPr>
-                                <w:rFonts w:hint="default"/>
                                 <w:lang w:val="pt-BR"/>
                               </w:rPr>
                               <w:t>20</w:t>
@@ -688,10 +702,9 @@
           </mc:Choice>
           <mc:Fallback>
             <w:pict>
-              <v:shape id="_x0000_s1026" o:spid="_x0000_s1026" o:spt="3" type="#_x0000_t3" style="position:absolute;left:0pt;margin-left:214.35pt;margin-top:110.75pt;height:38.35pt;width:38.35pt;z-index:251664384;v-text-anchor:middle;mso-width-relative:page;mso-height-relative:page;" filled="f" stroked="t" coordsize="21600,21600" o:gfxdata="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">
-                <v:fill on="f" focussize="0,0"/>
-                <v:stroke weight="1pt" color="#000000 [3213]" miterlimit="8" joinstyle="miter"/>
-                <v:imagedata o:title=""/>
+              <v:oval w14:anchorId="42F3902C" id="Elipse 6" o:spid="_x0000_s1029" style="position:absolute;left:0;text-align:left;margin-left:214.35pt;margin-top:110.75pt;width:38.35pt;height:38.35pt;z-index:251664384;visibility:visible;mso-wrap-style:square;mso-wrap-distance-left:9pt;mso-wrap-distance-top:0;mso-wrap-distance-right:9pt;mso-wrap-distance-bottom:0;mso-position-horizontal:absolute;mso-position-horizontal-relative:text;mso-position-vertical:absolute;mso-position-vertical-relative:text;v-text-anchor:middle" o:gfxdata="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" filled="f" strokecolor="black [3213]" strokeweight="1pt">
+                <v:stroke joinstyle="miter"/>
+                <v:path arrowok="t"/>
                 <o:lock v:ext="edit" aspectratio="t"/>
                 <v:textbox>
                   <w:txbxContent>
@@ -699,13 +712,11 @@
                       <w:pPr>
                         <w:jc w:val="center"/>
                         <w:rPr>
-                          <w:rFonts w:hint="default"/>
                           <w:lang w:val="pt-BR"/>
                         </w:rPr>
                       </w:pPr>
                       <w:r>
                         <w:rPr>
-                          <w:rFonts w:hint="default"/>
                           <w:lang w:val="pt-BR"/>
                         </w:rPr>
                         <w:t>20</w:t>
@@ -713,19 +724,19 @@
                     </w:p>
                   </w:txbxContent>
                 </v:textbox>
-              </v:shape>
+              </v:oval>
             </w:pict>
           </mc:Fallback>
         </mc:AlternateContent>
       </w:r>
       <w:r>
         <w:rPr>
-          <w:sz w:val="20"/>
+          <w:noProof/>
         </w:rPr>
         <mc:AlternateContent>
           <mc:Choice Requires="wps">
             <w:drawing>
-              <wp:anchor distT="0" distB="0" distL="114300" distR="114300" simplePos="0" relativeHeight="251699200" behindDoc="0" locked="0" layoutInCell="1" allowOverlap="1">
+              <wp:anchor distT="0" distB="0" distL="114300" distR="114300" simplePos="0" relativeHeight="251699200" behindDoc="0" locked="0" layoutInCell="1" allowOverlap="1" wp14:anchorId="2438A83A" wp14:editId="2C9A7949">
                 <wp:simplePos x="0" y="0"/>
                 <wp:positionH relativeFrom="column">
                   <wp:posOffset>950595</wp:posOffset>
@@ -780,13 +791,11 @@
                             <w:pPr>
                               <w:jc w:val="center"/>
                               <w:rPr>
-                                <w:rFonts w:hint="default"/>
                                 <w:lang w:val="pt-BR"/>
                               </w:rPr>
                             </w:pPr>
                             <w:r>
                               <w:rPr>
-                                <w:rFonts w:hint="default"/>
                                 <w:lang w:val="pt-BR"/>
                               </w:rPr>
                               <w:t>9</w:t>
@@ -805,10 +814,9 @@
           </mc:Choice>
           <mc:Fallback>
             <w:pict>
-              <v:shape id="_x0000_s1026" o:spid="_x0000_s1026" o:spt="3" type="#_x0000_t3" style="position:absolute;left:0pt;margin-left:74.85pt;margin-top:208.25pt;height:38.35pt;width:38.35pt;z-index:251699200;v-text-anchor:middle;mso-width-relative:page;mso-height-relative:page;" filled="f" stroked="t" coordsize="21600,21600" o:gfxdata="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">
-                <v:fill on="f" focussize="0,0"/>
-                <v:stroke weight="1pt" color="#000000 [3213]" miterlimit="8" joinstyle="miter"/>
-                <v:imagedata o:title=""/>
+              <v:oval w14:anchorId="2438A83A" id="Elipse 57" o:spid="_x0000_s1030" style="position:absolute;left:0;text-align:left;margin-left:74.85pt;margin-top:208.25pt;width:38.35pt;height:38.35pt;z-index:251699200;visibility:visible;mso-wrap-style:square;mso-wrap-distance-left:9pt;mso-wrap-distance-top:0;mso-wrap-distance-right:9pt;mso-wrap-distance-bottom:0;mso-position-horizontal:absolute;mso-position-horizontal-relative:text;mso-position-vertical:absolute;mso-position-vertical-relative:text;v-text-anchor:middle" o:gfxdata="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" filled="f" strokecolor="black [3213]" strokeweight="1pt">
+                <v:stroke joinstyle="miter"/>
+                <v:path arrowok="t"/>
                 <o:lock v:ext="edit" aspectratio="t"/>
                 <v:textbox>
                   <w:txbxContent>
@@ -816,13 +824,11 @@
                       <w:pPr>
                         <w:jc w:val="center"/>
                         <w:rPr>
-                          <w:rFonts w:hint="default"/>
                           <w:lang w:val="pt-BR"/>
                         </w:rPr>
                       </w:pPr>
                       <w:r>
                         <w:rPr>
-                          <w:rFonts w:hint="default"/>
                           <w:lang w:val="pt-BR"/>
                         </w:rPr>
                         <w:t>9</w:t>
@@ -830,19 +836,19 @@
                     </w:p>
                   </w:txbxContent>
                 </v:textbox>
-              </v:shape>
+              </v:oval>
             </w:pict>
           </mc:Fallback>
         </mc:AlternateContent>
       </w:r>
       <w:r>
         <w:rPr>
-          <w:sz w:val="20"/>
+          <w:noProof/>
         </w:rPr>
         <mc:AlternateContent>
           <mc:Choice Requires="wps">
             <w:drawing>
-              <wp:anchor distT="0" distB="0" distL="114300" distR="114300" simplePos="0" relativeHeight="251677696" behindDoc="0" locked="0" layoutInCell="1" allowOverlap="1">
+              <wp:anchor distT="0" distB="0" distL="114300" distR="114300" simplePos="0" relativeHeight="251677696" behindDoc="0" locked="0" layoutInCell="1" allowOverlap="1" wp14:anchorId="3D2BB28C" wp14:editId="506D7435">
                 <wp:simplePos x="0" y="0"/>
                 <wp:positionH relativeFrom="column">
                   <wp:posOffset>417195</wp:posOffset>
@@ -897,13 +903,11 @@
                             <w:pPr>
                               <w:jc w:val="center"/>
                               <w:rPr>
-                                <w:rFonts w:hint="default"/>
                                 <w:lang w:val="pt-BR"/>
                               </w:rPr>
                             </w:pPr>
                             <w:r>
                               <w:rPr>
-                                <w:rFonts w:hint="default"/>
                                 <w:lang w:val="pt-BR"/>
                               </w:rPr>
                               <w:t>7</w:t>
@@ -922,10 +926,9 @@
           </mc:Choice>
           <mc:Fallback>
             <w:pict>
-              <v:shape id="_x0000_s1026" o:spid="_x0000_s1026" o:spt="3" type="#_x0000_t3" style="position:absolute;left:0pt;margin-left:32.85pt;margin-top:210.5pt;height:38.35pt;width:38.35pt;z-index:251677696;v-text-anchor:middle;mso-width-relative:page;mso-height-relative:page;" filled="f" stroked="t" coordsize="21600,21600" o:gfxdata="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">
-                <v:fill on="f" focussize="0,0"/>
-                <v:stroke weight="1pt" color="#000000 [3213]" miterlimit="8" joinstyle="miter"/>
-                <v:imagedata o:title=""/>
+              <v:oval w14:anchorId="3D2BB28C" id="Elipse 22" o:spid="_x0000_s1031" style="position:absolute;left:0;text-align:left;margin-left:32.85pt;margin-top:210.5pt;width:38.35pt;height:38.35pt;z-index:251677696;visibility:visible;mso-wrap-style:square;mso-wrap-distance-left:9pt;mso-wrap-distance-top:0;mso-wrap-distance-right:9pt;mso-wrap-distance-bottom:0;mso-position-horizontal:absolute;mso-position-horizontal-relative:text;mso-position-vertical:absolute;mso-position-vertical-relative:text;v-text-anchor:middle" o:gfxdata="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" filled="f" strokecolor="black [3213]" strokeweight="1pt">
+                <v:stroke joinstyle="miter"/>
+                <v:path arrowok="t"/>
                 <o:lock v:ext="edit" aspectratio="t"/>
                 <v:textbox>
                   <w:txbxContent>
@@ -933,13 +936,11 @@
                       <w:pPr>
                         <w:jc w:val="center"/>
                         <w:rPr>
-                          <w:rFonts w:hint="default"/>
                           <w:lang w:val="pt-BR"/>
                         </w:rPr>
                       </w:pPr>
                       <w:r>
                         <w:rPr>
-                          <w:rFonts w:hint="default"/>
                           <w:lang w:val="pt-BR"/>
                         </w:rPr>
                         <w:t>7</w:t>
@@ -947,19 +948,19 @@
                     </w:p>
                   </w:txbxContent>
                 </v:textbox>
-              </v:shape>
+              </v:oval>
             </w:pict>
           </mc:Fallback>
         </mc:AlternateContent>
       </w:r>
       <w:r>
         <w:rPr>
-          <w:sz w:val="20"/>
+          <w:noProof/>
         </w:rPr>
         <mc:AlternateContent>
           <mc:Choice Requires="wps">
             <w:drawing>
-              <wp:anchor distT="0" distB="0" distL="114300" distR="114300" simplePos="0" relativeHeight="251667456" behindDoc="0" locked="0" layoutInCell="1" allowOverlap="1">
+              <wp:anchor distT="0" distB="0" distL="114300" distR="114300" simplePos="0" relativeHeight="251667456" behindDoc="0" locked="0" layoutInCell="1" allowOverlap="1" wp14:anchorId="120FFCCF" wp14:editId="0A6245BA">
                 <wp:simplePos x="0" y="0"/>
                 <wp:positionH relativeFrom="column">
                   <wp:posOffset>274320</wp:posOffset>
@@ -1014,13 +1015,11 @@
                             <w:pPr>
                               <w:jc w:val="center"/>
                               <w:rPr>
-                                <w:rFonts w:hint="default"/>
                                 <w:lang w:val="pt-BR"/>
                               </w:rPr>
                             </w:pPr>
                             <w:r>
                               <w:rPr>
-                                <w:rFonts w:hint="default"/>
                                 <w:lang w:val="pt-BR"/>
                               </w:rPr>
                               <w:t>6</w:t>
@@ -1039,10 +1038,9 @@
           </mc:Choice>
           <mc:Fallback>
             <w:pict>
-              <v:shape id="_x0000_s1026" o:spid="_x0000_s1026" o:spt="3" type="#_x0000_t3" style="position:absolute;left:0pt;margin-left:21.6pt;margin-top:163.25pt;height:38.35pt;width:38.35pt;z-index:251667456;v-text-anchor:middle;mso-width-relative:page;mso-height-relative:page;" filled="f" stroked="t" coordsize="21600,21600" o:gfxdata="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">
-                <v:fill on="f" focussize="0,0"/>
-                <v:stroke weight="1pt" color="#000000 [3213]" miterlimit="8" joinstyle="miter"/>
-                <v:imagedata o:title=""/>
+              <v:oval w14:anchorId="120FFCCF" id="Elipse 9" o:spid="_x0000_s1032" style="position:absolute;left:0;text-align:left;margin-left:21.6pt;margin-top:163.25pt;width:38.35pt;height:38.35pt;z-index:251667456;visibility:visible;mso-wrap-style:square;mso-wrap-distance-left:9pt;mso-wrap-distance-top:0;mso-wrap-distance-right:9pt;mso-wrap-distance-bottom:0;mso-position-horizontal:absolute;mso-position-horizontal-relative:text;mso-position-vertical:absolute;mso-position-vertical-relative:text;v-text-anchor:middle" o:gfxdata="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" filled="f" strokecolor="black [3213]" strokeweight="1pt">
+                <v:stroke joinstyle="miter"/>
+                <v:path arrowok="t"/>
                 <o:lock v:ext="edit" aspectratio="t"/>
                 <v:textbox>
                   <w:txbxContent>
@@ -1050,13 +1048,11 @@
                       <w:pPr>
                         <w:jc w:val="center"/>
                         <w:rPr>
-                          <w:rFonts w:hint="default"/>
                           <w:lang w:val="pt-BR"/>
                         </w:rPr>
                       </w:pPr>
                       <w:r>
                         <w:rPr>
-                          <w:rFonts w:hint="default"/>
                           <w:lang w:val="pt-BR"/>
                         </w:rPr>
                         <w:t>6</w:t>
@@ -1064,19 +1060,19 @@
                     </w:p>
                   </w:txbxContent>
                 </v:textbox>
-              </v:shape>
+              </v:oval>
             </w:pict>
           </mc:Fallback>
         </mc:AlternateContent>
       </w:r>
       <w:r>
         <w:rPr>
-          <w:sz w:val="20"/>
+          <w:noProof/>
         </w:rPr>
         <mc:AlternateContent>
           <mc:Choice Requires="wps">
             <w:drawing>
-              <wp:anchor distT="0" distB="0" distL="114300" distR="114300" simplePos="0" relativeHeight="251663360" behindDoc="0" locked="0" layoutInCell="1" allowOverlap="1">
+              <wp:anchor distT="0" distB="0" distL="114300" distR="114300" simplePos="0" relativeHeight="251663360" behindDoc="0" locked="0" layoutInCell="1" allowOverlap="1" wp14:anchorId="7719B0B5" wp14:editId="2F9CFC2D">
                 <wp:simplePos x="0" y="0"/>
                 <wp:positionH relativeFrom="column">
                   <wp:posOffset>1436370</wp:posOffset>
@@ -1131,13 +1127,11 @@
                             <w:pPr>
                               <w:jc w:val="center"/>
                               <w:rPr>
-                                <w:rFonts w:hint="default"/>
                                 <w:lang w:val="pt-BR"/>
                               </w:rPr>
                             </w:pPr>
                             <w:r>
                               <w:rPr>
-                                <w:rFonts w:hint="default"/>
                                 <w:lang w:val="pt-BR"/>
                               </w:rPr>
                               <w:t>12</w:t>
@@ -1156,10 +1150,9 @@
           </mc:Choice>
           <mc:Fallback>
             <w:pict>
-              <v:shape id="_x0000_s1026" o:spid="_x0000_s1026" o:spt="3" type="#_x0000_t3" style="position:absolute;left:0pt;margin-left:113.1pt;margin-top:116pt;height:38.35pt;width:38.35pt;z-index:251663360;v-text-anchor:middle;mso-width-relative:page;mso-height-relative:page;" filled="f" stroked="t" coordsize="21600,21600" o:gfxdata="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">
-                <v:fill on="f" focussize="0,0"/>
-                <v:stroke weight="1pt" color="#000000 [3213]" miterlimit="8" joinstyle="miter"/>
-                <v:imagedata o:title=""/>
+              <v:oval w14:anchorId="7719B0B5" id="Elipse 5" o:spid="_x0000_s1033" style="position:absolute;left:0;text-align:left;margin-left:113.1pt;margin-top:116pt;width:38.35pt;height:38.35pt;z-index:251663360;visibility:visible;mso-wrap-style:square;mso-wrap-distance-left:9pt;mso-wrap-distance-top:0;mso-wrap-distance-right:9pt;mso-wrap-distance-bottom:0;mso-position-horizontal:absolute;mso-position-horizontal-relative:text;mso-position-vertical:absolute;mso-position-vertical-relative:text;v-text-anchor:middle" o:gfxdata="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" filled="f" strokecolor="black [3213]" strokeweight="1pt">
+                <v:stroke joinstyle="miter"/>
+                <v:path arrowok="t"/>
                 <o:lock v:ext="edit" aspectratio="t"/>
                 <v:textbox>
                   <w:txbxContent>
@@ -1167,13 +1160,11 @@
                       <w:pPr>
                         <w:jc w:val="center"/>
                         <w:rPr>
-                          <w:rFonts w:hint="default"/>
                           <w:lang w:val="pt-BR"/>
                         </w:rPr>
                       </w:pPr>
                       <w:r>
                         <w:rPr>
-                          <w:rFonts w:hint="default"/>
                           <w:lang w:val="pt-BR"/>
                         </w:rPr>
                         <w:t>12</w:t>
@@ -1181,19 +1172,19 @@
                     </w:p>
                   </w:txbxContent>
                 </v:textbox>
-              </v:shape>
+              </v:oval>
             </w:pict>
           </mc:Fallback>
         </mc:AlternateContent>
       </w:r>
       <w:r>
         <w:rPr>
-          <w:sz w:val="20"/>
+          <w:noProof/>
         </w:rPr>
         <mc:AlternateContent>
           <mc:Choice Requires="wps">
             <w:drawing>
-              <wp:anchor distT="0" distB="0" distL="114300" distR="114300" simplePos="0" relativeHeight="251697152" behindDoc="0" locked="0" layoutInCell="1" allowOverlap="1">
+              <wp:anchor distT="0" distB="0" distL="114300" distR="114300" simplePos="0" relativeHeight="251697152" behindDoc="0" locked="0" layoutInCell="1" allowOverlap="1" wp14:anchorId="34831DE5" wp14:editId="251EA1FA">
                 <wp:simplePos x="0" y="0"/>
                 <wp:positionH relativeFrom="column">
                   <wp:posOffset>1150620</wp:posOffset>
@@ -1248,13 +1239,11 @@
                             <w:pPr>
                               <w:jc w:val="center"/>
                               <w:rPr>
-                                <w:rFonts w:hint="default"/>
                                 <w:lang w:val="pt-BR"/>
                               </w:rPr>
                             </w:pPr>
                             <w:r>
                               <w:rPr>
-                                <w:rFonts w:hint="default"/>
                                 <w:lang w:val="pt-BR"/>
                               </w:rPr>
                               <w:t>10</w:t>
@@ -1273,10 +1262,9 @@
           </mc:Choice>
           <mc:Fallback>
             <w:pict>
-              <v:shape id="_x0000_s1026" o:spid="_x0000_s1026" o:spt="3" type="#_x0000_t3" style="position:absolute;left:0pt;margin-left:90.6pt;margin-top:161.75pt;height:38.35pt;width:38.35pt;z-index:251697152;v-text-anchor:middle;mso-width-relative:page;mso-height-relative:page;" filled="f" stroked="t" coordsize="21600,21600" o:gfxdata="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">
-                <v:fill on="f" focussize="0,0"/>
-                <v:stroke weight="1pt" color="#000000 [3213]" miterlimit="8" joinstyle="miter"/>
-                <v:imagedata o:title=""/>
+              <v:oval w14:anchorId="34831DE5" id="Elipse 55" o:spid="_x0000_s1034" style="position:absolute;left:0;text-align:left;margin-left:90.6pt;margin-top:161.75pt;width:38.35pt;height:38.35pt;z-index:251697152;visibility:visible;mso-wrap-style:square;mso-wrap-distance-left:9pt;mso-wrap-distance-top:0;mso-wrap-distance-right:9pt;mso-wrap-distance-bottom:0;mso-position-horizontal:absolute;mso-position-horizontal-relative:text;mso-position-vertical:absolute;mso-position-vertical-relative:text;v-text-anchor:middle" o:gfxdata="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" filled="f" strokecolor="black [3213]" strokeweight="1pt">
+                <v:stroke joinstyle="miter"/>
+                <v:path arrowok="t"/>
                 <o:lock v:ext="edit" aspectratio="t"/>
                 <v:textbox>
                   <w:txbxContent>
@@ -1284,13 +1272,11 @@
                       <w:pPr>
                         <w:jc w:val="center"/>
                         <w:rPr>
-                          <w:rFonts w:hint="default"/>
                           <w:lang w:val="pt-BR"/>
                         </w:rPr>
                       </w:pPr>
                       <w:r>
                         <w:rPr>
-                          <w:rFonts w:hint="default"/>
                           <w:lang w:val="pt-BR"/>
                         </w:rPr>
                         <w:t>10</w:t>
@@ -1298,19 +1284,19 @@
                     </w:p>
                   </w:txbxContent>
                 </v:textbox>
-              </v:shape>
+              </v:oval>
             </w:pict>
           </mc:Fallback>
         </mc:AlternateContent>
       </w:r>
       <w:r>
         <w:rPr>
-          <w:sz w:val="20"/>
+          <w:noProof/>
         </w:rPr>
         <mc:AlternateContent>
           <mc:Choice Requires="wps">
             <w:drawing>
-              <wp:anchor distT="0" distB="0" distL="114300" distR="114300" simplePos="0" relativeHeight="251682816" behindDoc="0" locked="0" layoutInCell="1" allowOverlap="1">
+              <wp:anchor distT="0" distB="0" distL="114300" distR="114300" simplePos="0" relativeHeight="251682816" behindDoc="0" locked="0" layoutInCell="1" allowOverlap="1" wp14:anchorId="2338A7BF" wp14:editId="4F881F81">
                 <wp:simplePos x="0" y="0"/>
                 <wp:positionH relativeFrom="column">
                   <wp:posOffset>1474470</wp:posOffset>
@@ -1365,13 +1351,11 @@
                             <w:pPr>
                               <w:jc w:val="center"/>
                               <w:rPr>
-                                <w:rFonts w:hint="default"/>
                                 <w:lang w:val="pt-BR"/>
                               </w:rPr>
                             </w:pPr>
                             <w:r>
                               <w:rPr>
-                                <w:rFonts w:hint="default"/>
                                 <w:lang w:val="pt-BR"/>
                               </w:rPr>
                               <w:t>13</w:t>
@@ -1390,10 +1374,9 @@
           </mc:Choice>
           <mc:Fallback>
             <w:pict>
-              <v:shape id="_x0000_s1026" o:spid="_x0000_s1026" o:spt="3" type="#_x0000_t3" style="position:absolute;left:0pt;margin-left:116.1pt;margin-top:208.25pt;height:38.35pt;width:38.35pt;z-index:251682816;v-text-anchor:middle;mso-width-relative:page;mso-height-relative:page;" filled="f" stroked="t" coordsize="21600,21600" o:gfxdata="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">
-                <v:fill on="f" focussize="0,0"/>
-                <v:stroke weight="1pt" color="#000000 [3213]" miterlimit="8" joinstyle="miter"/>
-                <v:imagedata o:title=""/>
+              <v:oval w14:anchorId="2338A7BF" id="Elipse 27" o:spid="_x0000_s1035" style="position:absolute;left:0;text-align:left;margin-left:116.1pt;margin-top:208.25pt;width:38.35pt;height:38.35pt;z-index:251682816;visibility:visible;mso-wrap-style:square;mso-wrap-distance-left:9pt;mso-wrap-distance-top:0;mso-wrap-distance-right:9pt;mso-wrap-distance-bottom:0;mso-position-horizontal:absolute;mso-position-horizontal-relative:text;mso-position-vertical:absolute;mso-position-vertical-relative:text;v-text-anchor:middle" o:gfxdata="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" filled="f" strokecolor="black [3213]" strokeweight="1pt">
+                <v:stroke joinstyle="miter"/>
+                <v:path arrowok="t"/>
                 <o:lock v:ext="edit" aspectratio="t"/>
                 <v:textbox>
                   <w:txbxContent>
@@ -1401,13 +1384,11 @@
                       <w:pPr>
                         <w:jc w:val="center"/>
                         <w:rPr>
-                          <w:rFonts w:hint="default"/>
                           <w:lang w:val="pt-BR"/>
                         </w:rPr>
                       </w:pPr>
                       <w:r>
                         <w:rPr>
-                          <w:rFonts w:hint="default"/>
                           <w:lang w:val="pt-BR"/>
                         </w:rPr>
                         <w:t>13</w:t>
@@ -1415,19 +1396,19 @@
                     </w:p>
                   </w:txbxContent>
                 </v:textbox>
-              </v:shape>
+              </v:oval>
             </w:pict>
           </mc:Fallback>
         </mc:AlternateContent>
       </w:r>
       <w:r>
         <w:rPr>
-          <w:sz w:val="20"/>
+          <w:noProof/>
         </w:rPr>
         <mc:AlternateContent>
           <mc:Choice Requires="wps">
             <w:drawing>
-              <wp:anchor distT="0" distB="0" distL="114300" distR="114300" simplePos="0" relativeHeight="251695104" behindDoc="0" locked="0" layoutInCell="1" allowOverlap="1">
+              <wp:anchor distT="0" distB="0" distL="114300" distR="114300" simplePos="0" relativeHeight="251695104" behindDoc="0" locked="0" layoutInCell="1" allowOverlap="1" wp14:anchorId="342D7EE4" wp14:editId="5069C14D">
                 <wp:simplePos x="0" y="0"/>
                 <wp:positionH relativeFrom="column">
                   <wp:posOffset>-878205</wp:posOffset>
@@ -1482,13 +1463,11 @@
                             <w:pPr>
                               <w:jc w:val="center"/>
                               <w:rPr>
-                                <w:rFonts w:hint="default"/>
                                 <w:lang w:val="pt-BR"/>
                               </w:rPr>
                             </w:pPr>
                             <w:r>
                               <w:rPr>
-                                <w:rFonts w:hint="default"/>
                                 <w:lang w:val="pt-BR"/>
                               </w:rPr>
                               <w:t>1</w:t>
@@ -1507,10 +1486,9 @@
           </mc:Choice>
           <mc:Fallback>
             <w:pict>
-              <v:shape id="_x0000_s1026" o:spid="_x0000_s1026" o:spt="3" type="#_x0000_t3" style="position:absolute;left:0pt;margin-left:-69.15pt;margin-top:212.75pt;height:38.35pt;width:38.35pt;z-index:251695104;v-text-anchor:middle;mso-width-relative:page;mso-height-relative:page;" filled="f" stroked="t" coordsize="21600,21600" o:gfxdata="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">
-                <v:fill on="f" focussize="0,0"/>
-                <v:stroke weight="1pt" color="#000000 [3213]" miterlimit="8" joinstyle="miter"/>
-                <v:imagedata o:title=""/>
+              <v:oval w14:anchorId="342D7EE4" id="Elipse 52" o:spid="_x0000_s1036" style="position:absolute;left:0;text-align:left;margin-left:-69.15pt;margin-top:212.75pt;width:38.35pt;height:38.35pt;z-index:251695104;visibility:visible;mso-wrap-style:square;mso-wrap-distance-left:9pt;mso-wrap-distance-top:0;mso-wrap-distance-right:9pt;mso-wrap-distance-bottom:0;mso-position-horizontal:absolute;mso-position-horizontal-relative:text;mso-position-vertical:absolute;mso-position-vertical-relative:text;v-text-anchor:middle" o:gfxdata="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" filled="f" strokecolor="black [3213]" strokeweight="1pt">
+                <v:stroke joinstyle="miter"/>
+                <v:path arrowok="t"/>
                 <o:lock v:ext="edit" aspectratio="t"/>
                 <v:textbox>
                   <w:txbxContent>
@@ -1518,13 +1496,11 @@
                       <w:pPr>
                         <w:jc w:val="center"/>
                         <w:rPr>
-                          <w:rFonts w:hint="default"/>
                           <w:lang w:val="pt-BR"/>
                         </w:rPr>
                       </w:pPr>
                       <w:r>
                         <w:rPr>
-                          <w:rFonts w:hint="default"/>
                           <w:lang w:val="pt-BR"/>
                         </w:rPr>
                         <w:t>1</w:t>
@@ -1532,19 +1508,19 @@
                     </w:p>
                   </w:txbxContent>
                 </v:textbox>
-              </v:shape>
+              </v:oval>
             </w:pict>
           </mc:Fallback>
         </mc:AlternateContent>
       </w:r>
       <w:r>
         <w:rPr>
-          <w:sz w:val="20"/>
+          <w:noProof/>
         </w:rPr>
         <mc:AlternateContent>
           <mc:Choice Requires="wps">
             <w:drawing>
-              <wp:anchor distT="0" distB="0" distL="114300" distR="114300" simplePos="0" relativeHeight="251659264" behindDoc="0" locked="0" layoutInCell="1" allowOverlap="1">
+              <wp:anchor distT="0" distB="0" distL="114300" distR="114300" simplePos="0" relativeHeight="251659264" behindDoc="0" locked="0" layoutInCell="1" allowOverlap="1" wp14:anchorId="042983F6" wp14:editId="47B837CD">
                 <wp:simplePos x="0" y="0"/>
                 <wp:positionH relativeFrom="column">
                   <wp:posOffset>2398395</wp:posOffset>
@@ -1599,13 +1575,11 @@
                             <w:pPr>
                               <w:jc w:val="center"/>
                               <w:rPr>
-                                <w:rFonts w:hint="default"/>
                                 <w:lang w:val="pt-BR"/>
                               </w:rPr>
                             </w:pPr>
                             <w:r>
                               <w:rPr>
-                                <w:rFonts w:hint="default"/>
                                 <w:lang w:val="pt-BR"/>
                               </w:rPr>
                               <w:t>16</w:t>
@@ -1624,10 +1598,9 @@
           </mc:Choice>
           <mc:Fallback>
             <w:pict>
-              <v:shape id="_x0000_s1026" o:spid="_x0000_s1026" o:spt="3" type="#_x0000_t3" style="position:absolute;left:0pt;margin-left:188.85pt;margin-top:26.75pt;height:38.35pt;width:38.35pt;z-index:251659264;v-text-anchor:middle;mso-width-relative:page;mso-height-relative:page;" filled="f" stroked="t" coordsize="21600,21600" o:gfxdata="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">
-                <v:fill on="f" focussize="0,0"/>
-                <v:stroke weight="1pt" color="#000000 [3213]" miterlimit="8" joinstyle="miter"/>
-                <v:imagedata o:title=""/>
+              <v:oval w14:anchorId="042983F6" id="Elipse 1" o:spid="_x0000_s1037" style="position:absolute;left:0;text-align:left;margin-left:188.85pt;margin-top:26.75pt;width:38.35pt;height:38.35pt;z-index:251659264;visibility:visible;mso-wrap-style:square;mso-wrap-distance-left:9pt;mso-wrap-distance-top:0;mso-wrap-distance-right:9pt;mso-wrap-distance-bottom:0;mso-position-horizontal:absolute;mso-position-horizontal-relative:text;mso-position-vertical:absolute;mso-position-vertical-relative:text;v-text-anchor:middle" o:gfxdata="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" filled="f" strokecolor="black [3213]" strokeweight="1pt">
+                <v:stroke joinstyle="miter"/>
+                <v:path arrowok="t"/>
                 <o:lock v:ext="edit" aspectratio="t"/>
                 <v:textbox>
                   <w:txbxContent>
@@ -1635,13 +1608,11 @@
                       <w:pPr>
                         <w:jc w:val="center"/>
                         <w:rPr>
-                          <w:rFonts w:hint="default"/>
                           <w:lang w:val="pt-BR"/>
                         </w:rPr>
                       </w:pPr>
                       <w:r>
                         <w:rPr>
-                          <w:rFonts w:hint="default"/>
                           <w:lang w:val="pt-BR"/>
                         </w:rPr>
                         <w:t>16</w:t>
@@ -1649,19 +1620,19 @@
                     </w:p>
                   </w:txbxContent>
                 </v:textbox>
-              </v:shape>
+              </v:oval>
             </w:pict>
           </mc:Fallback>
         </mc:AlternateContent>
       </w:r>
       <w:r>
         <w:rPr>
-          <w:sz w:val="20"/>
+          <w:noProof/>
         </w:rPr>
         <mc:AlternateContent>
           <mc:Choice Requires="wps">
             <w:drawing>
-              <wp:anchor distT="0" distB="0" distL="114300" distR="114300" simplePos="0" relativeHeight="251694080" behindDoc="0" locked="0" layoutInCell="1" allowOverlap="1">
+              <wp:anchor distT="0" distB="0" distL="114300" distR="114300" simplePos="0" relativeHeight="251694080" behindDoc="0" locked="0" layoutInCell="1" allowOverlap="1" wp14:anchorId="01419F99" wp14:editId="4D94682E">
                 <wp:simplePos x="0" y="0"/>
                 <wp:positionH relativeFrom="column">
                   <wp:posOffset>4490085</wp:posOffset>
@@ -1677,9 +1648,7 @@
                 <a:graphic xmlns:a="http://schemas.openxmlformats.org/drawingml/2006/main">
                   <a:graphicData uri="http://schemas.microsoft.com/office/word/2010/wordprocessingShape">
                     <wps:wsp>
-                      <wps:cNvCnPr>
-                        <a:endCxn id="46" idx="0"/>
-                      </wps:cNvCnPr>
+                      <wps:cNvCnPr/>
                       <wps:spPr>
                         <a:xfrm flipH="1">
                           <a:off x="0" y="0"/>
@@ -1718,11 +1687,12 @@
           </mc:Choice>
           <mc:Fallback>
             <w:pict>
-              <v:shape id="_x0000_s1026" o:spid="_x0000_s1026" o:spt="32" type="#_x0000_t32" style="position:absolute;left:0pt;flip:x;margin-left:353.55pt;margin-top:187pt;height:13pt;width:3.65pt;z-index:251694080;mso-width-relative:page;mso-height-relative:page;" filled="f" stroked="t" coordsize="21600,21600" o:gfxdata="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">
-                <v:fill on="f" focussize="0,0"/>
-                <v:stroke weight="1pt" color="#000000 [3213]" miterlimit="8" joinstyle="miter" endarrow="open"/>
-                <v:imagedata o:title=""/>
-                <o:lock v:ext="edit" aspectratio="f"/>
+              <v:shapetype w14:anchorId="11EAA5A6" id="_x0000_t32" coordsize="21600,21600" o:spt="32" o:oned="t" path="m,l21600,21600e" filled="f">
+                <v:path arrowok="t" fillok="f" o:connecttype="none"/>
+                <o:lock v:ext="edit" shapetype="t"/>
+              </v:shapetype>
+              <v:shape id="Conector de Seta Reta 51" o:spid="_x0000_s1026" type="#_x0000_t32" style="position:absolute;margin-left:353.55pt;margin-top:187pt;width:3.65pt;height:13pt;flip:x;z-index:251694080;visibility:visible;mso-wrap-style:square;mso-wrap-distance-left:9pt;mso-wrap-distance-top:0;mso-wrap-distance-right:9pt;mso-wrap-distance-bottom:0;mso-position-horizontal:absolute;mso-position-horizontal-relative:text;mso-position-vertical:absolute;mso-position-vertical-relative:text" o:gfxdata="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" strokecolor="black [3213]" strokeweight="1pt">
+                <v:stroke endarrow="open" joinstyle="miter"/>
               </v:shape>
             </w:pict>
           </mc:Fallback>
@@ -1730,12 +1700,12 @@
       </w:r>
       <w:r>
         <w:rPr>
-          <w:sz w:val="20"/>
+          <w:noProof/>
         </w:rPr>
         <mc:AlternateContent>
           <mc:Choice Requires="wps">
             <w:drawing>
-              <wp:anchor distT="0" distB="0" distL="114300" distR="114300" simplePos="0" relativeHeight="251693056" behindDoc="0" locked="0" layoutInCell="1" allowOverlap="1">
+              <wp:anchor distT="0" distB="0" distL="114300" distR="114300" simplePos="0" relativeHeight="251693056" behindDoc="0" locked="0" layoutInCell="1" allowOverlap="1" wp14:anchorId="516D7E02" wp14:editId="7087FB19">
                 <wp:simplePos x="0" y="0"/>
                 <wp:positionH relativeFrom="column">
                   <wp:posOffset>4246245</wp:posOffset>
@@ -1790,13 +1760,11 @@
                             <w:pPr>
                               <w:jc w:val="center"/>
                               <w:rPr>
-                                <w:rFonts w:hint="default"/>
                                 <w:lang w:val="pt-BR"/>
                               </w:rPr>
                             </w:pPr>
                             <w:r>
                               <w:rPr>
-                                <w:rFonts w:hint="default"/>
                                 <w:lang w:val="pt-BR"/>
                               </w:rPr>
                               <w:t>25</w:t>
@@ -1815,10 +1783,9 @@
           </mc:Choice>
           <mc:Fallback>
             <w:pict>
-              <v:shape id="_x0000_s1026" o:spid="_x0000_s1026" o:spt="3" type="#_x0000_t3" style="position:absolute;left:0pt;margin-left:334.35pt;margin-top:200pt;height:38.35pt;width:38.35pt;z-index:251693056;v-text-anchor:middle;mso-width-relative:page;mso-height-relative:page;" filled="f" stroked="t" coordsize="21600,21600" o:gfxdata="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">
-                <v:fill on="f" focussize="0,0"/>
-                <v:stroke weight="1pt" color="#000000 [3213]" miterlimit="8" joinstyle="miter"/>
-                <v:imagedata o:title=""/>
+              <v:oval w14:anchorId="516D7E02" id="Elipse 46" o:spid="_x0000_s1038" style="position:absolute;left:0;text-align:left;margin-left:334.35pt;margin-top:200pt;width:38.35pt;height:38.35pt;z-index:251693056;visibility:visible;mso-wrap-style:square;mso-wrap-distance-left:9pt;mso-wrap-distance-top:0;mso-wrap-distance-right:9pt;mso-wrap-distance-bottom:0;mso-position-horizontal:absolute;mso-position-horizontal-relative:text;mso-position-vertical:absolute;mso-position-vertical-relative:text;v-text-anchor:middle" o:gfxdata="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" filled="f" strokecolor="black [3213]" strokeweight="1pt">
+                <v:stroke joinstyle="miter"/>
+                <v:path arrowok="t"/>
                 <o:lock v:ext="edit" aspectratio="t"/>
                 <v:textbox>
                   <w:txbxContent>
@@ -1826,13 +1793,11 @@
                       <w:pPr>
                         <w:jc w:val="center"/>
                         <w:rPr>
-                          <w:rFonts w:hint="default"/>
                           <w:lang w:val="pt-BR"/>
                         </w:rPr>
                       </w:pPr>
                       <w:r>
                         <w:rPr>
-                          <w:rFonts w:hint="default"/>
                           <w:lang w:val="pt-BR"/>
                         </w:rPr>
                         <w:t>25</w:t>
@@ -1840,19 +1805,19 @@
                     </w:p>
                   </w:txbxContent>
                 </v:textbox>
-              </v:shape>
+              </v:oval>
             </w:pict>
           </mc:Fallback>
         </mc:AlternateContent>
       </w:r>
       <w:r>
         <w:rPr>
-          <w:sz w:val="20"/>
+          <w:noProof/>
         </w:rPr>
         <mc:AlternateContent>
           <mc:Choice Requires="wps">
             <w:drawing>
-              <wp:anchor distT="0" distB="0" distL="114300" distR="114300" simplePos="0" relativeHeight="251692032" behindDoc="0" locked="0" layoutInCell="1" allowOverlap="1">
+              <wp:anchor distT="0" distB="0" distL="114300" distR="114300" simplePos="0" relativeHeight="251692032" behindDoc="0" locked="0" layoutInCell="1" allowOverlap="1" wp14:anchorId="2BB8EF43" wp14:editId="70BF9682">
                 <wp:simplePos x="0" y="0"/>
                 <wp:positionH relativeFrom="column">
                   <wp:posOffset>5176520</wp:posOffset>
@@ -1868,10 +1833,7 @@
                 <a:graphic xmlns:a="http://schemas.openxmlformats.org/drawingml/2006/main">
                   <a:graphicData uri="http://schemas.microsoft.com/office/word/2010/wordprocessingShape">
                     <wps:wsp>
-                      <wps:cNvCnPr>
-                        <a:stCxn id="7" idx="5"/>
-                        <a:endCxn id="42" idx="0"/>
-                      </wps:cNvCnPr>
+                      <wps:cNvCnPr/>
                       <wps:spPr>
                         <a:xfrm>
                           <a:off x="0" y="0"/>
@@ -1910,11 +1872,8 @@
           </mc:Choice>
           <mc:Fallback>
             <w:pict>
-              <v:shape id="_x0000_s1026" o:spid="_x0000_s1026" o:spt="32" type="#_x0000_t32" style="position:absolute;left:0pt;margin-left:407.6pt;margin-top:139pt;height:13.75pt;width:16.45pt;z-index:251692032;mso-width-relative:page;mso-height-relative:page;" filled="f" stroked="t" coordsize="21600,21600" o:gfxdata="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">
-                <v:fill on="f" focussize="0,0"/>
-                <v:stroke weight="1pt" color="#000000 [3213]" miterlimit="8" joinstyle="miter" endarrow="open"/>
-                <v:imagedata o:title=""/>
-                <o:lock v:ext="edit" aspectratio="f"/>
+              <v:shape w14:anchorId="1E8C407C" id="Conector de Seta Reta 44" o:spid="_x0000_s1026" type="#_x0000_t32" style="position:absolute;margin-left:407.6pt;margin-top:139pt;width:16.45pt;height:13.75pt;z-index:251692032;visibility:visible;mso-wrap-style:square;mso-wrap-distance-left:9pt;mso-wrap-distance-top:0;mso-wrap-distance-right:9pt;mso-wrap-distance-bottom:0;mso-position-horizontal:absolute;mso-position-horizontal-relative:text;mso-position-vertical:absolute;mso-position-vertical-relative:text" o:gfxdata="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" strokecolor="black [3213]" strokeweight="1pt">
+                <v:stroke endarrow="open" joinstyle="miter"/>
               </v:shape>
             </w:pict>
           </mc:Fallback>
@@ -1922,12 +1881,12 @@
       </w:r>
       <w:r>
         <w:rPr>
-          <w:sz w:val="20"/>
+          <w:noProof/>
         </w:rPr>
         <mc:AlternateContent>
           <mc:Choice Requires="wps">
             <w:drawing>
-              <wp:anchor distT="0" distB="0" distL="114300" distR="114300" simplePos="0" relativeHeight="251689984" behindDoc="0" locked="0" layoutInCell="1" allowOverlap="1">
+              <wp:anchor distT="0" distB="0" distL="114300" distR="114300" simplePos="0" relativeHeight="251689984" behindDoc="0" locked="0" layoutInCell="1" allowOverlap="1" wp14:anchorId="00FDE9C6" wp14:editId="27FDFDD0">
                 <wp:simplePos x="0" y="0"/>
                 <wp:positionH relativeFrom="column">
                   <wp:posOffset>5141595</wp:posOffset>
@@ -1982,13 +1941,11 @@
                             <w:pPr>
                               <w:jc w:val="center"/>
                               <w:rPr>
-                                <w:rFonts w:hint="default"/>
                                 <w:lang w:val="pt-BR"/>
                               </w:rPr>
                             </w:pPr>
                             <w:r>
                               <w:rPr>
-                                <w:rFonts w:hint="default"/>
                                 <w:lang w:val="pt-BR"/>
                               </w:rPr>
                               <w:t>30</w:t>
@@ -2007,10 +1964,9 @@
           </mc:Choice>
           <mc:Fallback>
             <w:pict>
-              <v:shape id="_x0000_s1026" o:spid="_x0000_s1026" o:spt="3" type="#_x0000_t3" style="position:absolute;left:0pt;margin-left:404.85pt;margin-top:152.75pt;height:38.35pt;width:38.35pt;z-index:251689984;v-text-anchor:middle;mso-width-relative:page;mso-height-relative:page;" filled="f" stroked="t" coordsize="21600,21600" o:gfxdata="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">
-                <v:fill on="f" focussize="0,0"/>
-                <v:stroke weight="1pt" color="#000000 [3213]" miterlimit="8" joinstyle="miter"/>
-                <v:imagedata o:title=""/>
+              <v:oval w14:anchorId="00FDE9C6" id="Elipse 42" o:spid="_x0000_s1039" style="position:absolute;left:0;text-align:left;margin-left:404.85pt;margin-top:152.75pt;width:38.35pt;height:38.35pt;z-index:251689984;visibility:visible;mso-wrap-style:square;mso-wrap-distance-left:9pt;mso-wrap-distance-top:0;mso-wrap-distance-right:9pt;mso-wrap-distance-bottom:0;mso-position-horizontal:absolute;mso-position-horizontal-relative:text;mso-position-vertical:absolute;mso-position-vertical-relative:text;v-text-anchor:middle" o:gfxdata="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" filled="f" strokecolor="black [3213]" strokeweight="1pt">
+                <v:stroke joinstyle="miter"/>
+                <v:path arrowok="t"/>
                 <o:lock v:ext="edit" aspectratio="t"/>
                 <v:textbox>
                   <w:txbxContent>
@@ -2018,13 +1974,11 @@
                       <w:pPr>
                         <w:jc w:val="center"/>
                         <w:rPr>
-                          <w:rFonts w:hint="default"/>
                           <w:lang w:val="pt-BR"/>
                         </w:rPr>
                       </w:pPr>
                       <w:r>
                         <w:rPr>
-                          <w:rFonts w:hint="default"/>
                           <w:lang w:val="pt-BR"/>
                         </w:rPr>
                         <w:t>30</w:t>
@@ -2032,19 +1986,19 @@
                     </w:p>
                   </w:txbxContent>
                 </v:textbox>
-              </v:shape>
+              </v:oval>
             </w:pict>
           </mc:Fallback>
         </mc:AlternateContent>
       </w:r>
       <w:r>
         <w:rPr>
-          <w:sz w:val="20"/>
+          <w:noProof/>
         </w:rPr>
         <mc:AlternateContent>
           <mc:Choice Requires="wps">
             <w:drawing>
-              <wp:anchor distT="0" distB="0" distL="114300" distR="114300" simplePos="0" relativeHeight="251688960" behindDoc="0" locked="0" layoutInCell="1" allowOverlap="1">
+              <wp:anchor distT="0" distB="0" distL="114300" distR="114300" simplePos="0" relativeHeight="251688960" behindDoc="0" locked="0" layoutInCell="1" allowOverlap="1" wp14:anchorId="55FEE6D5" wp14:editId="2EEA6FA8">
                 <wp:simplePos x="0" y="0"/>
                 <wp:positionH relativeFrom="column">
                   <wp:posOffset>4465320</wp:posOffset>
@@ -2099,13 +2053,11 @@
                             <w:pPr>
                               <w:jc w:val="center"/>
                               <w:rPr>
-                                <w:rFonts w:hint="default"/>
                                 <w:lang w:val="pt-BR"/>
                               </w:rPr>
                             </w:pPr>
                             <w:r>
                               <w:rPr>
-                                <w:rFonts w:hint="default"/>
                                 <w:lang w:val="pt-BR"/>
                               </w:rPr>
                               <w:t>26</w:t>
@@ -2124,10 +2076,9 @@
           </mc:Choice>
           <mc:Fallback>
             <w:pict>
-              <v:shape id="_x0000_s1026" o:spid="_x0000_s1026" o:spt="3" type="#_x0000_t3" style="position:absolute;left:0pt;margin-left:351.6pt;margin-top:154.25pt;height:38.35pt;width:38.35pt;z-index:251688960;v-text-anchor:middle;mso-width-relative:page;mso-height-relative:page;" filled="f" stroked="t" coordsize="21600,21600" o:gfxdata="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">
-                <v:fill on="f" focussize="0,0"/>
-                <v:stroke weight="1pt" color="#000000 [3213]" miterlimit="8" joinstyle="miter"/>
-                <v:imagedata o:title=""/>
+              <v:oval w14:anchorId="55FEE6D5" id="Elipse 41" o:spid="_x0000_s1040" style="position:absolute;left:0;text-align:left;margin-left:351.6pt;margin-top:154.25pt;width:38.35pt;height:38.35pt;z-index:251688960;visibility:visible;mso-wrap-style:square;mso-wrap-distance-left:9pt;mso-wrap-distance-top:0;mso-wrap-distance-right:9pt;mso-wrap-distance-bottom:0;mso-position-horizontal:absolute;mso-position-horizontal-relative:text;mso-position-vertical:absolute;mso-position-vertical-relative:text;v-text-anchor:middle" o:gfxdata="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" filled="f" strokecolor="black [3213]" strokeweight="1pt">
+                <v:stroke joinstyle="miter"/>
+                <v:path arrowok="t"/>
                 <o:lock v:ext="edit" aspectratio="t"/>
                 <v:textbox>
                   <w:txbxContent>
@@ -2135,13 +2086,11 @@
                       <w:pPr>
                         <w:jc w:val="center"/>
                         <w:rPr>
-                          <w:rFonts w:hint="default"/>
                           <w:lang w:val="pt-BR"/>
                         </w:rPr>
                       </w:pPr>
                       <w:r>
                         <w:rPr>
-                          <w:rFonts w:hint="default"/>
                           <w:lang w:val="pt-BR"/>
                         </w:rPr>
                         <w:t>26</w:t>
@@ -2149,19 +2098,19 @@
                     </w:p>
                   </w:txbxContent>
                 </v:textbox>
-              </v:shape>
+              </v:oval>
             </w:pict>
           </mc:Fallback>
         </mc:AlternateContent>
       </w:r>
       <w:r>
         <w:rPr>
-          <w:sz w:val="20"/>
+          <w:noProof/>
         </w:rPr>
         <mc:AlternateContent>
           <mc:Choice Requires="wps">
             <w:drawing>
-              <wp:anchor distT="0" distB="0" distL="114300" distR="114300" simplePos="0" relativeHeight="251691008" behindDoc="0" locked="0" layoutInCell="1" allowOverlap="1">
+              <wp:anchor distT="0" distB="0" distL="114300" distR="114300" simplePos="0" relativeHeight="251691008" behindDoc="0" locked="0" layoutInCell="1" allowOverlap="1" wp14:anchorId="72CA3BF9" wp14:editId="536BA549">
                 <wp:simplePos x="0" y="0"/>
                 <wp:positionH relativeFrom="column">
                   <wp:posOffset>4709160</wp:posOffset>
@@ -2177,10 +2126,7 @@
                 <a:graphic xmlns:a="http://schemas.openxmlformats.org/drawingml/2006/main">
                   <a:graphicData uri="http://schemas.microsoft.com/office/word/2010/wordprocessingShape">
                     <wps:wsp>
-                      <wps:cNvCnPr>
-                        <a:stCxn id="7" idx="3"/>
-                        <a:endCxn id="41" idx="0"/>
-                      </wps:cNvCnPr>
+                      <wps:cNvCnPr/>
                       <wps:spPr>
                         <a:xfrm flipH="1">
                           <a:off x="0" y="0"/>
@@ -2219,11 +2165,8 @@
           </mc:Choice>
           <mc:Fallback>
             <w:pict>
-              <v:shape id="_x0000_s1026" o:spid="_x0000_s1026" o:spt="32" type="#_x0000_t32" style="position:absolute;left:0pt;flip:x;margin-left:370.8pt;margin-top:139pt;height:15.25pt;width:9.65pt;z-index:251691008;mso-width-relative:page;mso-height-relative:page;" filled="f" stroked="t" coordsize="21600,21600" o:gfxdata="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">
-                <v:fill on="f" focussize="0,0"/>
-                <v:stroke weight="1pt" color="#000000 [3213]" miterlimit="8" joinstyle="miter" endarrow="open"/>
-                <v:imagedata o:title=""/>
-                <o:lock v:ext="edit" aspectratio="f"/>
+              <v:shape w14:anchorId="17FAB383" id="Conector de Seta Reta 43" o:spid="_x0000_s1026" type="#_x0000_t32" style="position:absolute;margin-left:370.8pt;margin-top:139pt;width:9.65pt;height:15.25pt;flip:x;z-index:251691008;visibility:visible;mso-wrap-style:square;mso-wrap-distance-left:9pt;mso-wrap-distance-top:0;mso-wrap-distance-right:9pt;mso-wrap-distance-bottom:0;mso-position-horizontal:absolute;mso-position-horizontal-relative:text;mso-position-vertical:absolute;mso-position-vertical-relative:text" o:gfxdata="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" strokecolor="black [3213]" strokeweight="1pt">
+                <v:stroke endarrow="open" joinstyle="miter"/>
               </v:shape>
             </w:pict>
           </mc:Fallback>
@@ -2231,12 +2174,12 @@
       </w:r>
       <w:r>
         <w:rPr>
-          <w:sz w:val="20"/>
+          <w:noProof/>
         </w:rPr>
         <mc:AlternateContent>
           <mc:Choice Requires="wps">
             <w:drawing>
-              <wp:anchor distT="0" distB="0" distL="114300" distR="114300" simplePos="0" relativeHeight="251687936" behindDoc="0" locked="0" layoutInCell="1" allowOverlap="1">
+              <wp:anchor distT="0" distB="0" distL="114300" distR="114300" simplePos="0" relativeHeight="251687936" behindDoc="0" locked="0" layoutInCell="1" allowOverlap="1" wp14:anchorId="63B0B5AA" wp14:editId="0D3613ED">
                 <wp:simplePos x="0" y="0"/>
                 <wp:positionH relativeFrom="column">
                   <wp:posOffset>3138170</wp:posOffset>
@@ -2252,10 +2195,7 @@
                 <a:graphic xmlns:a="http://schemas.openxmlformats.org/drawingml/2006/main">
                   <a:graphicData uri="http://schemas.microsoft.com/office/word/2010/wordprocessingShape">
                     <wps:wsp>
-                      <wps:cNvCnPr>
-                        <a:stCxn id="6" idx="5"/>
-                        <a:endCxn id="39" idx="0"/>
-                      </wps:cNvCnPr>
+                      <wps:cNvCnPr/>
                       <wps:spPr>
                         <a:xfrm>
                           <a:off x="0" y="0"/>
@@ -2294,11 +2234,8 @@
           </mc:Choice>
           <mc:Fallback>
             <w:pict>
-              <v:shape id="_x0000_s1026" o:spid="_x0000_s1026" o:spt="32" type="#_x0000_t32" style="position:absolute;left:0pt;margin-left:247.1pt;margin-top:143.5pt;height:10.75pt;width:15.7pt;z-index:251687936;mso-width-relative:page;mso-height-relative:page;" filled="f" stroked="t" coordsize="21600,21600" o:gfxdata="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">
-                <v:fill on="f" focussize="0,0"/>
-                <v:stroke weight="1pt" color="#000000 [3213]" miterlimit="8" joinstyle="miter" endarrow="open"/>
-                <v:imagedata o:title=""/>
-                <o:lock v:ext="edit" aspectratio="f"/>
+              <v:shape w14:anchorId="41DFB057" id="Conector de Seta Reta 40" o:spid="_x0000_s1026" type="#_x0000_t32" style="position:absolute;margin-left:247.1pt;margin-top:143.5pt;width:15.7pt;height:10.75pt;z-index:251687936;visibility:visible;mso-wrap-style:square;mso-wrap-distance-left:9pt;mso-wrap-distance-top:0;mso-wrap-distance-right:9pt;mso-wrap-distance-bottom:0;mso-position-horizontal:absolute;mso-position-horizontal-relative:text;mso-position-vertical:absolute;mso-position-vertical-relative:text" o:gfxdata="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" strokecolor="black [3213]" strokeweight="1pt">
+                <v:stroke endarrow="open" joinstyle="miter"/>
               </v:shape>
             </w:pict>
           </mc:Fallback>
@@ -2306,12 +2243,12 @@
       </w:r>
       <w:r>
         <w:rPr>
-          <w:sz w:val="20"/>
+          <w:noProof/>
         </w:rPr>
         <mc:AlternateContent>
           <mc:Choice Requires="wps">
             <w:drawing>
-              <wp:anchor distT="0" distB="0" distL="114300" distR="114300" simplePos="0" relativeHeight="251704320" behindDoc="0" locked="0" layoutInCell="1" allowOverlap="1">
+              <wp:anchor distT="0" distB="0" distL="114300" distR="114300" simplePos="0" relativeHeight="251704320" behindDoc="0" locked="0" layoutInCell="1" allowOverlap="1" wp14:anchorId="6EA7246A" wp14:editId="1D2CF4FD">
                 <wp:simplePos x="0" y="0"/>
                 <wp:positionH relativeFrom="column">
                   <wp:posOffset>3509645</wp:posOffset>
@@ -2327,10 +2264,7 @@
                 <a:graphic xmlns:a="http://schemas.openxmlformats.org/drawingml/2006/main">
                   <a:graphicData uri="http://schemas.microsoft.com/office/word/2010/wordprocessingShape">
                     <wps:wsp>
-                      <wps:cNvCnPr>
-                        <a:stCxn id="39" idx="5"/>
-                        <a:endCxn id="61" idx="0"/>
-                      </wps:cNvCnPr>
+                      <wps:cNvCnPr/>
                       <wps:spPr>
                         <a:xfrm>
                           <a:off x="0" y="0"/>
@@ -2369,11 +2303,8 @@
           </mc:Choice>
           <mc:Fallback>
             <w:pict>
-              <v:shape id="_x0000_s1026" o:spid="_x0000_s1026" o:spt="32" type="#_x0000_t32" style="position:absolute;left:0pt;margin-left:276.35pt;margin-top:187pt;height:16pt;width:8.95pt;z-index:251704320;mso-width-relative:page;mso-height-relative:page;" filled="f" stroked="t" coordsize="21600,21600" o:gfxdata="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">
-                <v:fill on="f" focussize="0,0"/>
-                <v:stroke weight="1pt" color="#000000 [3213]" miterlimit="8" joinstyle="miter" endarrow="open"/>
-                <v:imagedata o:title=""/>
-                <o:lock v:ext="edit" aspectratio="f"/>
+              <v:shape w14:anchorId="05776331" id="Conector de Seta Reta 62" o:spid="_x0000_s1026" type="#_x0000_t32" style="position:absolute;margin-left:276.35pt;margin-top:187pt;width:8.95pt;height:16pt;z-index:251704320;visibility:visible;mso-wrap-style:square;mso-wrap-distance-left:9pt;mso-wrap-distance-top:0;mso-wrap-distance-right:9pt;mso-wrap-distance-bottom:0;mso-position-horizontal:absolute;mso-position-horizontal-relative:text;mso-position-vertical:absolute;mso-position-vertical-relative:text" o:gfxdata="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" strokecolor="black [3213]" strokeweight="1pt">
+                <v:stroke endarrow="open" joinstyle="miter"/>
               </v:shape>
             </w:pict>
           </mc:Fallback>
@@ -2381,12 +2312,12 @@
       </w:r>
       <w:r>
         <w:rPr>
-          <w:sz w:val="20"/>
+          <w:noProof/>
         </w:rPr>
         <mc:AlternateContent>
           <mc:Choice Requires="wps">
             <w:drawing>
-              <wp:anchor distT="0" distB="0" distL="114300" distR="114300" simplePos="0" relativeHeight="251702272" behindDoc="0" locked="0" layoutInCell="1" allowOverlap="1">
+              <wp:anchor distT="0" distB="0" distL="114300" distR="114300" simplePos="0" relativeHeight="251702272" behindDoc="0" locked="0" layoutInCell="1" allowOverlap="1" wp14:anchorId="60BF58C3" wp14:editId="27BD1C4A">
                 <wp:simplePos x="0" y="0"/>
                 <wp:positionH relativeFrom="column">
                   <wp:posOffset>3004185</wp:posOffset>
@@ -2402,10 +2333,7 @@
                 <a:graphic xmlns:a="http://schemas.openxmlformats.org/drawingml/2006/main">
                   <a:graphicData uri="http://schemas.microsoft.com/office/word/2010/wordprocessingShape">
                     <wps:wsp>
-                      <wps:cNvCnPr>
-                        <a:stCxn id="39" idx="3"/>
-                        <a:endCxn id="59" idx="0"/>
-                      </wps:cNvCnPr>
+                      <wps:cNvCnPr/>
                       <wps:spPr>
                         <a:xfrm flipH="1">
                           <a:off x="0" y="0"/>
@@ -2444,11 +2372,8 @@
           </mc:Choice>
           <mc:Fallback>
             <w:pict>
-              <v:shape id="_x0000_s1026" o:spid="_x0000_s1026" o:spt="32" type="#_x0000_t32" style="position:absolute;left:0pt;flip:x;margin-left:236.55pt;margin-top:187pt;height:16.75pt;width:12.65pt;z-index:251702272;mso-width-relative:page;mso-height-relative:page;" filled="f" stroked="t" coordsize="21600,21600" o:gfxdata="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">
-                <v:fill on="f" focussize="0,0"/>
-                <v:stroke weight="1pt" color="#000000 [3213]" miterlimit="8" joinstyle="miter" endarrow="open"/>
-                <v:imagedata o:title=""/>
-                <o:lock v:ext="edit" aspectratio="f"/>
+              <v:shape w14:anchorId="6C62E68D" id="Conector de Seta Reta 60" o:spid="_x0000_s1026" type="#_x0000_t32" style="position:absolute;margin-left:236.55pt;margin-top:187pt;width:12.65pt;height:16.75pt;flip:x;z-index:251702272;visibility:visible;mso-wrap-style:square;mso-wrap-distance-left:9pt;mso-wrap-distance-top:0;mso-wrap-distance-right:9pt;mso-wrap-distance-bottom:0;mso-position-horizontal:absolute;mso-position-horizontal-relative:text;mso-position-vertical:absolute;mso-position-vertical-relative:text" o:gfxdata="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" strokecolor="black [3213]" strokeweight="1pt">
+                <v:stroke endarrow="open" joinstyle="miter"/>
               </v:shape>
             </w:pict>
           </mc:Fallback>
@@ -2456,12 +2381,12 @@
       </w:r>
       <w:r>
         <w:rPr>
-          <w:sz w:val="20"/>
+          <w:noProof/>
         </w:rPr>
         <mc:AlternateContent>
           <mc:Choice Requires="wps">
             <w:drawing>
-              <wp:anchor distT="0" distB="0" distL="114300" distR="114300" simplePos="0" relativeHeight="251685888" behindDoc="0" locked="0" layoutInCell="1" allowOverlap="1">
+              <wp:anchor distT="0" distB="0" distL="114300" distR="114300" simplePos="0" relativeHeight="251685888" behindDoc="0" locked="0" layoutInCell="1" allowOverlap="1" wp14:anchorId="1CF3087E" wp14:editId="329999CC">
                 <wp:simplePos x="0" y="0"/>
                 <wp:positionH relativeFrom="column">
                   <wp:posOffset>2237740</wp:posOffset>
@@ -2477,10 +2402,7 @@
                 <a:graphic xmlns:a="http://schemas.openxmlformats.org/drawingml/2006/main">
                   <a:graphicData uri="http://schemas.microsoft.com/office/word/2010/wordprocessingShape">
                     <wps:wsp>
-                      <wps:cNvCnPr>
-                        <a:stCxn id="25" idx="6"/>
-                        <a:endCxn id="28" idx="0"/>
-                      </wps:cNvCnPr>
+                      <wps:cNvCnPr/>
                       <wps:spPr>
                         <a:xfrm>
                           <a:off x="0" y="0"/>
@@ -2519,11 +2441,8 @@
           </mc:Choice>
           <mc:Fallback>
             <w:pict>
-              <v:shape id="_x0000_s1026" o:spid="_x0000_s1026" o:spt="32" type="#_x0000_t32" style="position:absolute;left:0pt;margin-left:176.2pt;margin-top:179.45pt;height:24.3pt;width:13.1pt;z-index:251685888;mso-width-relative:page;mso-height-relative:page;" filled="f" stroked="t" coordsize="21600,21600" o:gfxdata="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">
-                <v:fill on="f" focussize="0,0"/>
-                <v:stroke weight="1pt" color="#000000 [3213]" miterlimit="8" joinstyle="miter" endarrow="open"/>
-                <v:imagedata o:title=""/>
-                <o:lock v:ext="edit" aspectratio="f"/>
+              <v:shape w14:anchorId="05237475" id="Conector de Seta Reta 30" o:spid="_x0000_s1026" type="#_x0000_t32" style="position:absolute;margin-left:176.2pt;margin-top:179.45pt;width:13.1pt;height:24.3pt;z-index:251685888;visibility:visible;mso-wrap-style:square;mso-wrap-distance-left:9pt;mso-wrap-distance-top:0;mso-wrap-distance-right:9pt;mso-wrap-distance-bottom:0;mso-position-horizontal:absolute;mso-position-horizontal-relative:text;mso-position-vertical:absolute;mso-position-vertical-relative:text" o:gfxdata="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" strokecolor="black [3213]" strokeweight="1pt">
+                <v:stroke endarrow="open" joinstyle="miter"/>
               </v:shape>
             </w:pict>
           </mc:Fallback>
@@ -2531,12 +2450,12 @@
       </w:r>
       <w:r>
         <w:rPr>
-          <w:sz w:val="20"/>
+          <w:noProof/>
         </w:rPr>
         <mc:AlternateContent>
           <mc:Choice Requires="wps">
             <w:drawing>
-              <wp:anchor distT="0" distB="0" distL="114300" distR="114300" simplePos="0" relativeHeight="251684864" behindDoc="0" locked="0" layoutInCell="1" allowOverlap="1">
+              <wp:anchor distT="0" distB="0" distL="114300" distR="114300" simplePos="0" relativeHeight="251684864" behindDoc="0" locked="0" layoutInCell="1" allowOverlap="1" wp14:anchorId="49AE00A6" wp14:editId="335BBC78">
                 <wp:simplePos x="0" y="0"/>
                 <wp:positionH relativeFrom="column">
                   <wp:posOffset>1718310</wp:posOffset>
@@ -2552,10 +2471,7 @@
                 <a:graphic xmlns:a="http://schemas.openxmlformats.org/drawingml/2006/main">
                   <a:graphicData uri="http://schemas.microsoft.com/office/word/2010/wordprocessingShape">
                     <wps:wsp>
-                      <wps:cNvCnPr>
-                        <a:stCxn id="25" idx="2"/>
-                        <a:endCxn id="27" idx="0"/>
-                      </wps:cNvCnPr>
+                      <wps:cNvCnPr/>
                       <wps:spPr>
                         <a:xfrm flipH="1">
                           <a:off x="2804160" y="6758940"/>
@@ -2594,11 +2510,8 @@
           </mc:Choice>
           <mc:Fallback>
             <w:pict>
-              <v:shape id="_x0000_s1026" o:spid="_x0000_s1026" o:spt="32" type="#_x0000_t32" style="position:absolute;left:0pt;flip:x;margin-left:135.3pt;margin-top:179.45pt;height:28.8pt;width:2.55pt;z-index:251684864;mso-width-relative:page;mso-height-relative:page;" filled="f" stroked="t" coordsize="21600,21600" o:gfxdata="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">
-                <v:fill on="f" focussize="0,0"/>
-                <v:stroke weight="1pt" color="#000000 [3213]" miterlimit="8" joinstyle="miter" endarrow="open"/>
-                <v:imagedata o:title=""/>
-                <o:lock v:ext="edit" aspectratio="f"/>
+              <v:shape w14:anchorId="7A903E24" id="Conector de Seta Reta 29" o:spid="_x0000_s1026" type="#_x0000_t32" style="position:absolute;margin-left:135.3pt;margin-top:179.45pt;width:2.55pt;height:28.8pt;flip:x;z-index:251684864;visibility:visible;mso-wrap-style:square;mso-wrap-distance-left:9pt;mso-wrap-distance-top:0;mso-wrap-distance-right:9pt;mso-wrap-distance-bottom:0;mso-position-horizontal:absolute;mso-position-horizontal-relative:text;mso-position-vertical:absolute;mso-position-vertical-relative:text" o:gfxdata="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" strokecolor="black [3213]" strokeweight="1pt">
+                <v:stroke endarrow="open" joinstyle="miter"/>
               </v:shape>
             </w:pict>
           </mc:Fallback>
@@ -2606,12 +2519,12 @@
       </w:r>
       <w:r>
         <w:rPr>
-          <w:sz w:val="20"/>
+          <w:noProof/>
         </w:rPr>
         <mc:AlternateContent>
           <mc:Choice Requires="wps">
             <w:drawing>
-              <wp:anchor distT="0" distB="0" distL="114300" distR="114300" simplePos="0" relativeHeight="251683840" behindDoc="0" locked="0" layoutInCell="1" allowOverlap="1">
+              <wp:anchor distT="0" distB="0" distL="114300" distR="114300" simplePos="0" relativeHeight="251683840" behindDoc="0" locked="0" layoutInCell="1" allowOverlap="1" wp14:anchorId="615A0B1A" wp14:editId="5668D789">
                 <wp:simplePos x="0" y="0"/>
                 <wp:positionH relativeFrom="column">
                   <wp:posOffset>2160270</wp:posOffset>
@@ -2666,13 +2579,11 @@
                             <w:pPr>
                               <w:jc w:val="center"/>
                               <w:rPr>
-                                <w:rFonts w:hint="default"/>
                                 <w:lang w:val="pt-BR"/>
                               </w:rPr>
                             </w:pPr>
                             <w:r>
                               <w:rPr>
-                                <w:rFonts w:hint="default"/>
                                 <w:lang w:val="pt-BR"/>
                               </w:rPr>
                               <w:t>15</w:t>
@@ -2691,10 +2602,9 @@
           </mc:Choice>
           <mc:Fallback>
             <w:pict>
-              <v:shape id="_x0000_s1026" o:spid="_x0000_s1026" o:spt="3" type="#_x0000_t3" style="position:absolute;left:0pt;margin-left:170.1pt;margin-top:203.75pt;height:38.35pt;width:38.35pt;z-index:251683840;v-text-anchor:middle;mso-width-relative:page;mso-height-relative:page;" filled="f" stroked="t" coordsize="21600,21600" o:gfxdata="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">
-                <v:fill on="f" focussize="0,0"/>
-                <v:stroke weight="1pt" color="#000000 [3213]" miterlimit="8" joinstyle="miter"/>
-                <v:imagedata o:title=""/>
+              <v:oval w14:anchorId="615A0B1A" id="Elipse 28" o:spid="_x0000_s1041" style="position:absolute;left:0;text-align:left;margin-left:170.1pt;margin-top:203.75pt;width:38.35pt;height:38.35pt;z-index:251683840;visibility:visible;mso-wrap-style:square;mso-wrap-distance-left:9pt;mso-wrap-distance-top:0;mso-wrap-distance-right:9pt;mso-wrap-distance-bottom:0;mso-position-horizontal:absolute;mso-position-horizontal-relative:text;mso-position-vertical:absolute;mso-position-vertical-relative:text;v-text-anchor:middle" o:gfxdata="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" filled="f" strokecolor="black [3213]" strokeweight="1pt">
+                <v:stroke joinstyle="miter"/>
+                <v:path arrowok="t"/>
                 <o:lock v:ext="edit" aspectratio="t"/>
                 <v:textbox>
                   <w:txbxContent>
@@ -2702,13 +2612,11 @@
                       <w:pPr>
                         <w:jc w:val="center"/>
                         <w:rPr>
-                          <w:rFonts w:hint="default"/>
                           <w:lang w:val="pt-BR"/>
                         </w:rPr>
                       </w:pPr>
                       <w:r>
                         <w:rPr>
-                          <w:rFonts w:hint="default"/>
                           <w:lang w:val="pt-BR"/>
                         </w:rPr>
                         <w:t>15</w:t>
@@ -2716,19 +2624,19 @@
                     </w:p>
                   </w:txbxContent>
                 </v:textbox>
-              </v:shape>
+              </v:oval>
             </w:pict>
           </mc:Fallback>
         </mc:AlternateContent>
       </w:r>
       <w:r>
         <w:rPr>
-          <w:sz w:val="20"/>
+          <w:noProof/>
         </w:rPr>
         <mc:AlternateContent>
           <mc:Choice Requires="wps">
             <w:drawing>
-              <wp:anchor distT="0" distB="0" distL="114300" distR="114300" simplePos="0" relativeHeight="251680768" behindDoc="0" locked="0" layoutInCell="1" allowOverlap="1">
+              <wp:anchor distT="0" distB="0" distL="114300" distR="114300" simplePos="0" relativeHeight="251680768" behindDoc="0" locked="0" layoutInCell="1" allowOverlap="1" wp14:anchorId="0F217C9D" wp14:editId="12B63E59">
                 <wp:simplePos x="0" y="0"/>
                 <wp:positionH relativeFrom="column">
                   <wp:posOffset>1750695</wp:posOffset>
@@ -2783,13 +2691,11 @@
                             <w:pPr>
                               <w:jc w:val="center"/>
                               <w:rPr>
-                                <w:rFonts w:hint="default"/>
                                 <w:lang w:val="pt-BR"/>
                               </w:rPr>
                             </w:pPr>
                             <w:r>
                               <w:rPr>
-                                <w:rFonts w:hint="default"/>
                                 <w:lang w:val="pt-BR"/>
                               </w:rPr>
                               <w:t>14</w:t>
@@ -2808,10 +2714,9 @@
           </mc:Choice>
           <mc:Fallback>
             <w:pict>
-              <v:shape id="_x0000_s1026" o:spid="_x0000_s1026" o:spt="3" type="#_x0000_t3" style="position:absolute;left:0pt;margin-left:137.85pt;margin-top:160.25pt;height:38.35pt;width:38.35pt;z-index:251680768;v-text-anchor:middle;mso-width-relative:page;mso-height-relative:page;" filled="f" stroked="t" coordsize="21600,21600" o:gfxdata="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">
-                <v:fill on="f" focussize="0,0"/>
-                <v:stroke weight="1pt" color="#000000 [3213]" miterlimit="8" joinstyle="miter"/>
-                <v:imagedata o:title=""/>
+              <v:oval w14:anchorId="0F217C9D" id="Elipse 25" o:spid="_x0000_s1042" style="position:absolute;left:0;text-align:left;margin-left:137.85pt;margin-top:160.25pt;width:38.35pt;height:38.35pt;z-index:251680768;visibility:visible;mso-wrap-style:square;mso-wrap-distance-left:9pt;mso-wrap-distance-top:0;mso-wrap-distance-right:9pt;mso-wrap-distance-bottom:0;mso-position-horizontal:absolute;mso-position-horizontal-relative:text;mso-position-vertical:absolute;mso-position-vertical-relative:text;v-text-anchor:middle" o:gfxdata="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" filled="f" strokecolor="black [3213]" strokeweight="1pt">
+                <v:stroke joinstyle="miter"/>
+                <v:path arrowok="t"/>
                 <o:lock v:ext="edit" aspectratio="t"/>
                 <v:textbox>
                   <w:txbxContent>
@@ -2819,13 +2724,11 @@
                       <w:pPr>
                         <w:jc w:val="center"/>
                         <w:rPr>
-                          <w:rFonts w:hint="default"/>
                           <w:lang w:val="pt-BR"/>
                         </w:rPr>
                       </w:pPr>
                       <w:r>
                         <w:rPr>
-                          <w:rFonts w:hint="default"/>
                           <w:lang w:val="pt-BR"/>
                         </w:rPr>
                         <w:t>14</w:t>
@@ -2833,19 +2736,19 @@
                     </w:p>
                   </w:txbxContent>
                 </v:textbox>
-              </v:shape>
+              </v:oval>
             </w:pict>
           </mc:Fallback>
         </mc:AlternateContent>
       </w:r>
       <w:r>
         <w:rPr>
-          <w:sz w:val="20"/>
+          <w:noProof/>
         </w:rPr>
         <mc:AlternateContent>
           <mc:Choice Requires="wps">
             <w:drawing>
-              <wp:anchor distT="0" distB="0" distL="114300" distR="114300" simplePos="0" relativeHeight="251698176" behindDoc="0" locked="0" layoutInCell="1" allowOverlap="1">
+              <wp:anchor distT="0" distB="0" distL="114300" distR="114300" simplePos="0" relativeHeight="251698176" behindDoc="0" locked="0" layoutInCell="1" allowOverlap="1" wp14:anchorId="74828F5B" wp14:editId="4FC28AA5">
                 <wp:simplePos x="0" y="0"/>
                 <wp:positionH relativeFrom="column">
                   <wp:posOffset>1394460</wp:posOffset>
@@ -2861,10 +2764,7 @@
                 <a:graphic xmlns:a="http://schemas.openxmlformats.org/drawingml/2006/main">
                   <a:graphicData uri="http://schemas.microsoft.com/office/word/2010/wordprocessingShape">
                     <wps:wsp>
-                      <wps:cNvCnPr>
-                        <a:stCxn id="5" idx="3"/>
-                        <a:endCxn id="55" idx="0"/>
-                      </wps:cNvCnPr>
+                      <wps:cNvCnPr/>
                       <wps:spPr>
                         <a:xfrm flipH="1">
                           <a:off x="0" y="0"/>
@@ -2903,11 +2803,8 @@
           </mc:Choice>
           <mc:Fallback>
             <w:pict>
-              <v:shape id="_x0000_s1026" o:spid="_x0000_s1026" o:spt="32" type="#_x0000_t32" style="position:absolute;left:0pt;flip:x;margin-left:109.8pt;margin-top:148.75pt;height:13pt;width:8.9pt;z-index:251698176;mso-width-relative:page;mso-height-relative:page;" filled="f" stroked="t" coordsize="21600,21600" o:gfxdata="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">
-                <v:fill on="f" focussize="0,0"/>
-                <v:stroke weight="1pt" color="#000000 [3213]" miterlimit="8" joinstyle="miter" endarrow="open"/>
-                <v:imagedata o:title=""/>
-                <o:lock v:ext="edit" aspectratio="f"/>
+              <v:shape w14:anchorId="2ECB21EC" id="Conector de Seta Reta 56" o:spid="_x0000_s1026" type="#_x0000_t32" style="position:absolute;margin-left:109.8pt;margin-top:148.75pt;width:8.9pt;height:13pt;flip:x;z-index:251698176;visibility:visible;mso-wrap-style:square;mso-wrap-distance-left:9pt;mso-wrap-distance-top:0;mso-wrap-distance-right:9pt;mso-wrap-distance-bottom:0;mso-position-horizontal:absolute;mso-position-horizontal-relative:text;mso-position-vertical:absolute;mso-position-vertical-relative:text" o:gfxdata="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" strokecolor="black [3213]" strokeweight="1pt">
+                <v:stroke endarrow="open" joinstyle="miter"/>
               </v:shape>
             </w:pict>
           </mc:Fallback>
@@ -2915,12 +2812,12 @@
       </w:r>
       <w:r>
         <w:rPr>
-          <w:sz w:val="20"/>
+          <w:noProof/>
         </w:rPr>
         <mc:AlternateContent>
           <mc:Choice Requires="wps">
             <w:drawing>
-              <wp:anchor distT="0" distB="0" distL="114300" distR="114300" simplePos="0" relativeHeight="251681792" behindDoc="0" locked="0" layoutInCell="1" allowOverlap="1">
+              <wp:anchor distT="0" distB="0" distL="114300" distR="114300" simplePos="0" relativeHeight="251681792" behindDoc="0" locked="0" layoutInCell="1" allowOverlap="1" wp14:anchorId="754DCE0E" wp14:editId="44E6E16D">
                 <wp:simplePos x="0" y="0"/>
                 <wp:positionH relativeFrom="column">
                   <wp:posOffset>1852295</wp:posOffset>
@@ -2936,10 +2833,7 @@
                 <a:graphic xmlns:a="http://schemas.openxmlformats.org/drawingml/2006/main">
                   <a:graphicData uri="http://schemas.microsoft.com/office/word/2010/wordprocessingShape">
                     <wps:wsp>
-                      <wps:cNvCnPr>
-                        <a:stCxn id="5" idx="5"/>
-                        <a:endCxn id="25" idx="0"/>
-                      </wps:cNvCnPr>
+                      <wps:cNvCnPr/>
                       <wps:spPr>
                         <a:xfrm>
                           <a:off x="2919095" y="6369050"/>
@@ -2978,11 +2872,8 @@
           </mc:Choice>
           <mc:Fallback>
             <w:pict>
-              <v:shape id="_x0000_s1026" o:spid="_x0000_s1026" o:spt="32" type="#_x0000_t32" style="position:absolute;left:0pt;margin-left:145.85pt;margin-top:148.75pt;height:11.5pt;width:11.2pt;z-index:251681792;mso-width-relative:page;mso-height-relative:page;" filled="f" stroked="t" coordsize="21600,21600" o:gfxdata="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">
-                <v:fill on="f" focussize="0,0"/>
-                <v:stroke weight="1pt" color="#000000 [3213]" miterlimit="8" joinstyle="miter" endarrow="open"/>
-                <v:imagedata o:title=""/>
-                <o:lock v:ext="edit" aspectratio="f"/>
+              <v:shape w14:anchorId="58BE94C6" id="Conector de Seta Reta 26" o:spid="_x0000_s1026" type="#_x0000_t32" style="position:absolute;margin-left:145.85pt;margin-top:148.75pt;width:11.2pt;height:11.5pt;z-index:251681792;visibility:visible;mso-wrap-style:square;mso-wrap-distance-left:9pt;mso-wrap-distance-top:0;mso-wrap-distance-right:9pt;mso-wrap-distance-bottom:0;mso-position-horizontal:absolute;mso-position-horizontal-relative:text;mso-position-vertical:absolute;mso-position-vertical-relative:text" o:gfxdata="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" strokecolor="black [3213]" strokeweight="1pt">
+                <v:stroke endarrow="open" joinstyle="miter"/>
               </v:shape>
             </w:pict>
           </mc:Fallback>
@@ -2990,12 +2881,12 @@
       </w:r>
       <w:r>
         <w:rPr>
-          <w:sz w:val="20"/>
+          <w:noProof/>
         </w:rPr>
         <mc:AlternateContent>
           <mc:Choice Requires="wps">
             <w:drawing>
-              <wp:anchor distT="0" distB="0" distL="114300" distR="114300" simplePos="0" relativeHeight="251700224" behindDoc="0" locked="0" layoutInCell="1" allowOverlap="1">
+              <wp:anchor distT="0" distB="0" distL="114300" distR="114300" simplePos="0" relativeHeight="251700224" behindDoc="0" locked="0" layoutInCell="1" allowOverlap="1" wp14:anchorId="6862F3A1" wp14:editId="372949F2">
                 <wp:simplePos x="0" y="0"/>
                 <wp:positionH relativeFrom="column">
                   <wp:posOffset>1194435</wp:posOffset>
@@ -3011,10 +2902,7 @@
                 <a:graphic xmlns:a="http://schemas.openxmlformats.org/drawingml/2006/main">
                   <a:graphicData uri="http://schemas.microsoft.com/office/word/2010/wordprocessingShape">
                     <wps:wsp>
-                      <wps:cNvCnPr>
-                        <a:stCxn id="55" idx="3"/>
-                        <a:endCxn id="57" idx="0"/>
-                      </wps:cNvCnPr>
+                      <wps:cNvCnPr/>
                       <wps:spPr>
                         <a:xfrm flipH="1">
                           <a:off x="0" y="0"/>
@@ -3053,11 +2941,8 @@
           </mc:Choice>
           <mc:Fallback>
             <w:pict>
-              <v:shape id="_x0000_s1026" o:spid="_x0000_s1026" o:spt="32" type="#_x0000_t32" style="position:absolute;left:0pt;flip:x;margin-left:94.05pt;margin-top:194.5pt;height:13.75pt;width:2.15pt;z-index:251700224;mso-width-relative:page;mso-height-relative:page;" filled="f" stroked="t" coordsize="21600,21600" o:gfxdata="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">
-                <v:fill on="f" focussize="0,0"/>
-                <v:stroke weight="1pt" color="#000000 [3213]" miterlimit="8" joinstyle="miter" endarrow="open"/>
-                <v:imagedata o:title=""/>
-                <o:lock v:ext="edit" aspectratio="f"/>
+              <v:shape w14:anchorId="5B5C5294" id="Conector de Seta Reta 58" o:spid="_x0000_s1026" type="#_x0000_t32" style="position:absolute;margin-left:94.05pt;margin-top:194.5pt;width:2.15pt;height:13.75pt;flip:x;z-index:251700224;visibility:visible;mso-wrap-style:square;mso-wrap-distance-left:9pt;mso-wrap-distance-top:0;mso-wrap-distance-right:9pt;mso-wrap-distance-bottom:0;mso-position-horizontal:absolute;mso-position-horizontal-relative:text;mso-position-vertical:absolute;mso-position-vertical-relative:text" o:gfxdata="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" strokecolor="black [3213]" strokeweight="1pt">
+                <v:stroke endarrow="open" joinstyle="miter"/>
               </v:shape>
             </w:pict>
           </mc:Fallback>
@@ -3065,12 +2950,12 @@
       </w:r>
       <w:r>
         <w:rPr>
-          <w:sz w:val="20"/>
+          <w:noProof/>
         </w:rPr>
         <mc:AlternateContent>
           <mc:Choice Requires="wps">
             <w:drawing>
-              <wp:anchor distT="0" distB="0" distL="114300" distR="114300" simplePos="0" relativeHeight="251679744" behindDoc="0" locked="0" layoutInCell="1" allowOverlap="1">
+              <wp:anchor distT="0" distB="0" distL="114300" distR="114300" simplePos="0" relativeHeight="251679744" behindDoc="0" locked="0" layoutInCell="1" allowOverlap="1" wp14:anchorId="46069651" wp14:editId="05C16D42">
                 <wp:simplePos x="0" y="0"/>
                 <wp:positionH relativeFrom="column">
                   <wp:posOffset>518160</wp:posOffset>
@@ -3086,10 +2971,7 @@
                 <a:graphic xmlns:a="http://schemas.openxmlformats.org/drawingml/2006/main">
                   <a:graphicData uri="http://schemas.microsoft.com/office/word/2010/wordprocessingShape">
                     <wps:wsp>
-                      <wps:cNvCnPr>
-                        <a:stCxn id="9" idx="4"/>
-                        <a:endCxn id="22" idx="0"/>
-                      </wps:cNvCnPr>
+                      <wps:cNvCnPr/>
                       <wps:spPr>
                         <a:xfrm>
                           <a:off x="1813560" y="7011670"/>
@@ -3128,11 +3010,8 @@
           </mc:Choice>
           <mc:Fallback>
             <w:pict>
-              <v:shape id="_x0000_s1026" o:spid="_x0000_s1026" o:spt="32" type="#_x0000_t32" style="position:absolute;left:0pt;margin-left:40.8pt;margin-top:201.6pt;height:8.9pt;width:11.25pt;z-index:251679744;mso-width-relative:page;mso-height-relative:page;" filled="f" stroked="t" coordsize="21600,21600" o:gfxdata="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">
-                <v:fill on="f" focussize="0,0"/>
-                <v:stroke weight="1pt" color="#000000 [3213]" miterlimit="8" joinstyle="miter" endarrow="open"/>
-                <v:imagedata o:title=""/>
-                <o:lock v:ext="edit" aspectratio="f"/>
+              <v:shape w14:anchorId="286255A1" id="Conector de Seta Reta 24" o:spid="_x0000_s1026" type="#_x0000_t32" style="position:absolute;margin-left:40.8pt;margin-top:201.6pt;width:11.25pt;height:8.9pt;z-index:251679744;visibility:visible;mso-wrap-style:square;mso-wrap-distance-left:9pt;mso-wrap-distance-top:0;mso-wrap-distance-right:9pt;mso-wrap-distance-bottom:0;mso-position-horizontal:absolute;mso-position-horizontal-relative:text;mso-position-vertical:absolute;mso-position-vertical-relative:text" o:gfxdata="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" strokecolor="black [3213]" strokeweight="1pt">
+                <v:stroke endarrow="open" joinstyle="miter"/>
               </v:shape>
             </w:pict>
           </mc:Fallback>
@@ -3140,12 +3019,12 @@
       </w:r>
       <w:r>
         <w:rPr>
-          <w:sz w:val="20"/>
+          <w:noProof/>
         </w:rPr>
         <mc:AlternateContent>
           <mc:Choice Requires="wps">
             <w:drawing>
-              <wp:anchor distT="0" distB="0" distL="114300" distR="114300" simplePos="0" relativeHeight="251696128" behindDoc="0" locked="0" layoutInCell="1" allowOverlap="1">
+              <wp:anchor distT="0" distB="0" distL="114300" distR="114300" simplePos="0" relativeHeight="251696128" behindDoc="0" locked="0" layoutInCell="1" allowOverlap="1" wp14:anchorId="6889298F" wp14:editId="710C2FB5">
                 <wp:simplePos x="0" y="0"/>
                 <wp:positionH relativeFrom="column">
                   <wp:posOffset>-634365</wp:posOffset>
@@ -3161,10 +3040,7 @@
                 <a:graphic xmlns:a="http://schemas.openxmlformats.org/drawingml/2006/main">
                   <a:graphicData uri="http://schemas.microsoft.com/office/word/2010/wordprocessingShape">
                     <wps:wsp>
-                      <wps:cNvCnPr>
-                        <a:stCxn id="8" idx="3"/>
-                        <a:endCxn id="52" idx="0"/>
-                      </wps:cNvCnPr>
+                      <wps:cNvCnPr/>
                       <wps:spPr>
                         <a:xfrm flipH="1">
                           <a:off x="0" y="0"/>
@@ -3203,11 +3079,8 @@
           </mc:Choice>
           <mc:Fallback>
             <w:pict>
-              <v:shape id="_x0000_s1026" o:spid="_x0000_s1026" o:spt="32" type="#_x0000_t32" style="position:absolute;left:0pt;flip:x;margin-left:-49.95pt;margin-top:193.75pt;height:19pt;width:18.65pt;z-index:251696128;mso-width-relative:page;mso-height-relative:page;" filled="f" stroked="t" coordsize="21600,21600" o:gfxdata="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">
-                <v:fill on="f" focussize="0,0"/>
-                <v:stroke weight="1pt" color="#000000 [3213]" miterlimit="8" joinstyle="miter" endarrow="open"/>
-                <v:imagedata o:title=""/>
-                <o:lock v:ext="edit" aspectratio="f"/>
+              <v:shape w14:anchorId="5435098A" id="Conector de Seta Reta 53" o:spid="_x0000_s1026" type="#_x0000_t32" style="position:absolute;margin-left:-49.95pt;margin-top:193.75pt;width:18.65pt;height:19pt;flip:x;z-index:251696128;visibility:visible;mso-wrap-style:square;mso-wrap-distance-left:9pt;mso-wrap-distance-top:0;mso-wrap-distance-right:9pt;mso-wrap-distance-bottom:0;mso-position-horizontal:absolute;mso-position-horizontal-relative:text;mso-position-vertical:absolute;mso-position-vertical-relative:text" o:gfxdata="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" strokecolor="black [3213]" strokeweight="1pt">
+                <v:stroke endarrow="open" joinstyle="miter"/>
               </v:shape>
             </w:pict>
           </mc:Fallback>
@@ -3215,12 +3088,12 @@
       </w:r>
       <w:r>
         <w:rPr>
-          <w:sz w:val="20"/>
+          <w:noProof/>
         </w:rPr>
         <mc:AlternateContent>
           <mc:Choice Requires="wps">
             <w:drawing>
-              <wp:anchor distT="0" distB="0" distL="114300" distR="114300" simplePos="0" relativeHeight="251678720" behindDoc="0" locked="0" layoutInCell="1" allowOverlap="1">
+              <wp:anchor distT="0" distB="0" distL="114300" distR="114300" simplePos="0" relativeHeight="251678720" behindDoc="0" locked="0" layoutInCell="1" allowOverlap="1" wp14:anchorId="7B8F2E02" wp14:editId="3EE4FB49">
                 <wp:simplePos x="0" y="0"/>
                 <wp:positionH relativeFrom="column">
                   <wp:posOffset>-52705</wp:posOffset>
@@ -3236,10 +3109,7 @@
                 <a:graphic xmlns:a="http://schemas.openxmlformats.org/drawingml/2006/main">
                   <a:graphicData uri="http://schemas.microsoft.com/office/word/2010/wordprocessingShape">
                     <wps:wsp>
-                      <wps:cNvCnPr>
-                        <a:stCxn id="8" idx="5"/>
-                        <a:endCxn id="21" idx="0"/>
-                      </wps:cNvCnPr>
+                      <wps:cNvCnPr/>
                       <wps:spPr>
                         <a:xfrm>
                           <a:off x="918210" y="7011670"/>
@@ -3278,11 +3148,8 @@
           </mc:Choice>
           <mc:Fallback>
             <w:pict>
-              <v:shape id="_x0000_s1026" o:spid="_x0000_s1026" o:spt="32" type="#_x0000_t32" style="position:absolute;left:0pt;margin-left:-4.15pt;margin-top:193.75pt;height:18.25pt;width:15.7pt;z-index:251678720;mso-width-relative:page;mso-height-relative:page;" filled="f" stroked="t" coordsize="21600,21600" o:gfxdata="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">
-                <v:fill on="f" focussize="0,0"/>
-                <v:stroke weight="1pt" color="#000000 [3213]" miterlimit="8" joinstyle="miter" endarrow="open"/>
-                <v:imagedata o:title=""/>
-                <o:lock v:ext="edit" aspectratio="f"/>
+              <v:shape w14:anchorId="59E41CAC" id="Conector de Seta Reta 23" o:spid="_x0000_s1026" type="#_x0000_t32" style="position:absolute;margin-left:-4.15pt;margin-top:193.75pt;width:15.7pt;height:18.25pt;z-index:251678720;visibility:visible;mso-wrap-style:square;mso-wrap-distance-left:9pt;mso-wrap-distance-top:0;mso-wrap-distance-right:9pt;mso-wrap-distance-bottom:0;mso-position-horizontal:absolute;mso-position-horizontal-relative:text;mso-position-vertical:absolute;mso-position-vertical-relative:text" o:gfxdata="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" strokecolor="black [3213]" strokeweight="1pt">
+                <v:stroke endarrow="open" joinstyle="miter"/>
               </v:shape>
             </w:pict>
           </mc:Fallback>
@@ -3290,12 +3157,12 @@
       </w:r>
       <w:r>
         <w:rPr>
-          <w:sz w:val="20"/>
+          <w:noProof/>
         </w:rPr>
         <mc:AlternateContent>
           <mc:Choice Requires="wps">
             <w:drawing>
-              <wp:anchor distT="0" distB="0" distL="114300" distR="114300" simplePos="0" relativeHeight="251666432" behindDoc="0" locked="0" layoutInCell="1" allowOverlap="1">
+              <wp:anchor distT="0" distB="0" distL="114300" distR="114300" simplePos="0" relativeHeight="251666432" behindDoc="0" locked="0" layoutInCell="1" allowOverlap="1" wp14:anchorId="71890365" wp14:editId="30543EC4">
                 <wp:simplePos x="0" y="0"/>
                 <wp:positionH relativeFrom="column">
                   <wp:posOffset>-468630</wp:posOffset>
@@ -3350,13 +3217,11 @@
                             <w:pPr>
                               <w:jc w:val="center"/>
                               <w:rPr>
-                                <w:rFonts w:hint="default"/>
                                 <w:lang w:val="pt-BR"/>
                               </w:rPr>
                             </w:pPr>
                             <w:r>
                               <w:rPr>
-                                <w:rFonts w:hint="default"/>
                                 <w:lang w:val="pt-BR"/>
                               </w:rPr>
                               <w:t>2</w:t>
@@ -3375,10 +3240,9 @@
           </mc:Choice>
           <mc:Fallback>
             <w:pict>
-              <v:shape id="_x0000_s1026" o:spid="_x0000_s1026" o:spt="3" type="#_x0000_t3" style="position:absolute;left:0pt;margin-left:-36.9pt;margin-top:161pt;height:38.35pt;width:38.35pt;z-index:251666432;v-text-anchor:middle;mso-width-relative:page;mso-height-relative:page;" filled="f" stroked="t" coordsize="21600,21600" o:gfxdata="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">
-                <v:fill on="f" focussize="0,0"/>
-                <v:stroke weight="1pt" color="#000000 [3213]" miterlimit="8" joinstyle="miter"/>
-                <v:imagedata o:title=""/>
+              <v:oval w14:anchorId="71890365" id="Elipse 8" o:spid="_x0000_s1043" style="position:absolute;left:0;text-align:left;margin-left:-36.9pt;margin-top:161pt;width:38.35pt;height:38.35pt;z-index:251666432;visibility:visible;mso-wrap-style:square;mso-wrap-distance-left:9pt;mso-wrap-distance-top:0;mso-wrap-distance-right:9pt;mso-wrap-distance-bottom:0;mso-position-horizontal:absolute;mso-position-horizontal-relative:text;mso-position-vertical:absolute;mso-position-vertical-relative:text;v-text-anchor:middle" o:gfxdata="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" filled="f" strokecolor="black [3213]" strokeweight="1pt">
+                <v:stroke joinstyle="miter"/>
+                <v:path arrowok="t"/>
                 <o:lock v:ext="edit" aspectratio="t"/>
                 <v:textbox>
                   <w:txbxContent>
@@ -3386,13 +3250,11 @@
                       <w:pPr>
                         <w:jc w:val="center"/>
                         <w:rPr>
-                          <w:rFonts w:hint="default"/>
                           <w:lang w:val="pt-BR"/>
                         </w:rPr>
                       </w:pPr>
                       <w:r>
                         <w:rPr>
-                          <w:rFonts w:hint="default"/>
                           <w:lang w:val="pt-BR"/>
                         </w:rPr>
                         <w:t>2</w:t>
@@ -3400,19 +3262,19 @@
                     </w:p>
                   </w:txbxContent>
                 </v:textbox>
-              </v:shape>
+              </v:oval>
             </w:pict>
           </mc:Fallback>
         </mc:AlternateContent>
       </w:r>
       <w:r>
         <w:rPr>
-          <w:sz w:val="20"/>
+          <w:noProof/>
         </w:rPr>
         <mc:AlternateContent>
           <mc:Choice Requires="wps">
             <w:drawing>
-              <wp:anchor distT="0" distB="0" distL="114300" distR="114300" simplePos="0" relativeHeight="251676672" behindDoc="0" locked="0" layoutInCell="1" allowOverlap="1">
+              <wp:anchor distT="0" distB="0" distL="114300" distR="114300" simplePos="0" relativeHeight="251676672" behindDoc="0" locked="0" layoutInCell="1" allowOverlap="1" wp14:anchorId="2AF8AF75" wp14:editId="216FF592">
                 <wp:simplePos x="0" y="0"/>
                 <wp:positionH relativeFrom="column">
                   <wp:posOffset>-97155</wp:posOffset>
@@ -3467,13 +3329,11 @@
                             <w:pPr>
                               <w:jc w:val="center"/>
                               <w:rPr>
-                                <w:rFonts w:hint="default"/>
                                 <w:lang w:val="pt-BR"/>
                               </w:rPr>
                             </w:pPr>
                             <w:r>
                               <w:rPr>
-                                <w:rFonts w:hint="default"/>
                                 <w:lang w:val="pt-BR"/>
                               </w:rPr>
                               <w:t>3</w:t>
@@ -3492,10 +3352,9 @@
           </mc:Choice>
           <mc:Fallback>
             <w:pict>
-              <v:shape id="_x0000_s1026" o:spid="_x0000_s1026" o:spt="3" type="#_x0000_t3" style="position:absolute;left:0pt;margin-left:-7.65pt;margin-top:212pt;height:38.35pt;width:38.35pt;z-index:251676672;v-text-anchor:middle;mso-width-relative:page;mso-height-relative:page;" filled="f" stroked="t" coordsize="21600,21600" o:gfxdata="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">
-                <v:fill on="f" focussize="0,0"/>
-                <v:stroke weight="1pt" color="#000000 [3213]" miterlimit="8" joinstyle="miter"/>
-                <v:imagedata o:title=""/>
+              <v:oval w14:anchorId="2AF8AF75" id="Elipse 21" o:spid="_x0000_s1044" style="position:absolute;left:0;text-align:left;margin-left:-7.65pt;margin-top:212pt;width:38.35pt;height:38.35pt;z-index:251676672;visibility:visible;mso-wrap-style:square;mso-wrap-distance-left:9pt;mso-wrap-distance-top:0;mso-wrap-distance-right:9pt;mso-wrap-distance-bottom:0;mso-position-horizontal:absolute;mso-position-horizontal-relative:text;mso-position-vertical:absolute;mso-position-vertical-relative:text;v-text-anchor:middle" o:gfxdata="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" filled="f" strokecolor="black [3213]" strokeweight="1pt">
+                <v:stroke joinstyle="miter"/>
+                <v:path arrowok="t"/>
                 <o:lock v:ext="edit" aspectratio="t"/>
                 <v:textbox>
                   <w:txbxContent>
@@ -3503,13 +3362,11 @@
                       <w:pPr>
                         <w:jc w:val="center"/>
                         <w:rPr>
-                          <w:rFonts w:hint="default"/>
                           <w:lang w:val="pt-BR"/>
                         </w:rPr>
                       </w:pPr>
                       <w:r>
                         <w:rPr>
-                          <w:rFonts w:hint="default"/>
                           <w:lang w:val="pt-BR"/>
                         </w:rPr>
                         <w:t>3</w:t>
@@ -3517,19 +3374,19 @@
                     </w:p>
                   </w:txbxContent>
                 </v:textbox>
-              </v:shape>
+              </v:oval>
             </w:pict>
           </mc:Fallback>
         </mc:AlternateContent>
       </w:r>
       <w:r>
         <w:rPr>
-          <w:sz w:val="20"/>
+          <w:noProof/>
         </w:rPr>
         <mc:AlternateContent>
           <mc:Choice Requires="wps">
             <w:drawing>
-              <wp:anchor distT="0" distB="0" distL="114300" distR="114300" simplePos="0" relativeHeight="251675648" behindDoc="0" locked="0" layoutInCell="1" allowOverlap="1">
+              <wp:anchor distT="0" distB="0" distL="114300" distR="114300" simplePos="0" relativeHeight="251675648" behindDoc="0" locked="0" layoutInCell="1" allowOverlap="1" wp14:anchorId="5F2CA240" wp14:editId="4E5964A4">
                 <wp:simplePos x="0" y="0"/>
                 <wp:positionH relativeFrom="column">
                   <wp:posOffset>4609465</wp:posOffset>
@@ -3545,10 +3402,7 @@
                 <a:graphic xmlns:a="http://schemas.openxmlformats.org/drawingml/2006/main">
                   <a:graphicData uri="http://schemas.microsoft.com/office/word/2010/wordprocessingShape">
                     <wps:wsp>
-                      <wps:cNvCnPr>
-                        <a:stCxn id="3" idx="6"/>
-                        <a:endCxn id="7" idx="0"/>
-                      </wps:cNvCnPr>
+                      <wps:cNvCnPr/>
                       <wps:spPr>
                         <a:xfrm>
                           <a:off x="5752465" y="5644515"/>
@@ -3587,11 +3441,8 @@
           </mc:Choice>
           <mc:Fallback>
             <w:pict>
-              <v:shape id="_x0000_s1026" o:spid="_x0000_s1026" o:spt="32" type="#_x0000_t32" style="position:absolute;left:0pt;margin-left:362.95pt;margin-top:91.7pt;height:14.55pt;width:31.1pt;z-index:251675648;mso-width-relative:page;mso-height-relative:page;" filled="f" stroked="t" coordsize="21600,21600" o:gfxdata="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">
-                <v:fill on="f" focussize="0,0"/>
-                <v:stroke weight="1pt" color="#000000 [3213]" miterlimit="8" joinstyle="miter" endarrow="open"/>
-                <v:imagedata o:title=""/>
-                <o:lock v:ext="edit" aspectratio="f"/>
+              <v:shape w14:anchorId="1A890DD6" id="Conector de Seta Reta 20" o:spid="_x0000_s1026" type="#_x0000_t32" style="position:absolute;margin-left:362.95pt;margin-top:91.7pt;width:31.1pt;height:14.55pt;z-index:251675648;visibility:visible;mso-wrap-style:square;mso-wrap-distance-left:9pt;mso-wrap-distance-top:0;mso-wrap-distance-right:9pt;mso-wrap-distance-bottom:0;mso-position-horizontal:absolute;mso-position-horizontal-relative:text;mso-position-vertical:absolute;mso-position-vertical-relative:text" o:gfxdata="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" strokecolor="black [3213]" strokeweight="1pt">
+                <v:stroke endarrow="open" joinstyle="miter"/>
               </v:shape>
             </w:pict>
           </mc:Fallback>
@@ -3599,12 +3450,12 @@
       </w:r>
       <w:r>
         <w:rPr>
-          <w:sz w:val="20"/>
+          <w:noProof/>
         </w:rPr>
         <mc:AlternateContent>
           <mc:Choice Requires="wps">
             <w:drawing>
-              <wp:anchor distT="0" distB="0" distL="114300" distR="114300" simplePos="0" relativeHeight="251674624" behindDoc="0" locked="0" layoutInCell="1" allowOverlap="1">
+              <wp:anchor distT="0" distB="0" distL="114300" distR="114300" simplePos="0" relativeHeight="251674624" behindDoc="0" locked="0" layoutInCell="1" allowOverlap="1" wp14:anchorId="5676B6ED" wp14:editId="235489A7">
                 <wp:simplePos x="0" y="0"/>
                 <wp:positionH relativeFrom="column">
                   <wp:posOffset>2966085</wp:posOffset>
@@ -3620,10 +3471,7 @@
                 <a:graphic xmlns:a="http://schemas.openxmlformats.org/drawingml/2006/main">
                   <a:graphicData uri="http://schemas.microsoft.com/office/word/2010/wordprocessingShape">
                     <wps:wsp>
-                      <wps:cNvCnPr>
-                        <a:stCxn id="3" idx="2"/>
-                        <a:endCxn id="6" idx="0"/>
-                      </wps:cNvCnPr>
+                      <wps:cNvCnPr/>
                       <wps:spPr>
                         <a:xfrm flipH="1">
                           <a:off x="4890135" y="5644515"/>
@@ -3662,11 +3510,8 @@
           </mc:Choice>
           <mc:Fallback>
             <w:pict>
-              <v:shape id="_x0000_s1026" o:spid="_x0000_s1026" o:spt="32" type="#_x0000_t32" style="position:absolute;left:0pt;flip:x;margin-left:233.55pt;margin-top:91.7pt;height:19.05pt;width:91.05pt;z-index:251674624;mso-width-relative:page;mso-height-relative:page;" filled="f" stroked="t" coordsize="21600,21600" o:gfxdata="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">
-                <v:fill on="f" focussize="0,0"/>
-                <v:stroke weight="1pt" color="#000000 [3213]" miterlimit="8" joinstyle="miter" endarrow="open"/>
-                <v:imagedata o:title=""/>
-                <o:lock v:ext="edit" aspectratio="f"/>
+              <v:shape w14:anchorId="22BB84EC" id="Conector de Seta Reta 19" o:spid="_x0000_s1026" type="#_x0000_t32" style="position:absolute;margin-left:233.55pt;margin-top:91.7pt;width:91.05pt;height:19.05pt;flip:x;z-index:251674624;visibility:visible;mso-wrap-style:square;mso-wrap-distance-left:9pt;mso-wrap-distance-top:0;mso-wrap-distance-right:9pt;mso-wrap-distance-bottom:0;mso-position-horizontal:absolute;mso-position-horizontal-relative:text;mso-position-vertical:absolute;mso-position-vertical-relative:text" o:gfxdata="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" strokecolor="black [3213]" strokeweight="1pt">
+                <v:stroke endarrow="open" joinstyle="miter"/>
               </v:shape>
             </w:pict>
           </mc:Fallback>
@@ -3674,12 +3519,12 @@
       </w:r>
       <w:r>
         <w:rPr>
-          <w:sz w:val="20"/>
+          <w:noProof/>
         </w:rPr>
         <mc:AlternateContent>
           <mc:Choice Requires="wps">
             <w:drawing>
-              <wp:anchor distT="0" distB="0" distL="114300" distR="114300" simplePos="0" relativeHeight="251673600" behindDoc="0" locked="0" layoutInCell="1" allowOverlap="1">
+              <wp:anchor distT="0" distB="0" distL="114300" distR="114300" simplePos="0" relativeHeight="251673600" behindDoc="0" locked="0" layoutInCell="1" allowOverlap="1" wp14:anchorId="7D318030" wp14:editId="6F0FBE4D">
                 <wp:simplePos x="0" y="0"/>
                 <wp:positionH relativeFrom="column">
                   <wp:posOffset>2885440</wp:posOffset>
@@ -3734,11 +3579,8 @@
           </mc:Choice>
           <mc:Fallback>
             <w:pict>
-              <v:shape id="_x0000_s1026" o:spid="_x0000_s1026" o:spt="32" type="#_x0000_t32" style="position:absolute;left:0pt;margin-left:227.2pt;margin-top:45.2pt;height:27.3pt;width:116.6pt;z-index:251673600;mso-width-relative:page;mso-height-relative:page;" filled="f" stroked="t" coordsize="21600,21600" o:gfxdata="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">
-                <v:fill on="f" focussize="0,0"/>
-                <v:stroke weight="1pt" color="#000000 [3213]" miterlimit="8" joinstyle="miter" endarrow="open"/>
-                <v:imagedata o:title=""/>
-                <o:lock v:ext="edit" aspectratio="f"/>
+              <v:shape w14:anchorId="2062CE90" id="Conector de Seta Reta 18" o:spid="_x0000_s1026" type="#_x0000_t32" style="position:absolute;margin-left:227.2pt;margin-top:45.2pt;width:116.6pt;height:27.3pt;z-index:251673600;visibility:visible;mso-wrap-style:square;mso-wrap-distance-left:9pt;mso-wrap-distance-top:0;mso-wrap-distance-right:9pt;mso-wrap-distance-bottom:0;mso-position-horizontal:absolute;mso-position-horizontal-relative:text;mso-position-vertical:absolute;mso-position-vertical-relative:text" o:gfxdata="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" strokecolor="black [3213]" strokeweight="1pt">
+                <v:stroke endarrow="open" joinstyle="miter"/>
               </v:shape>
             </w:pict>
           </mc:Fallback>
@@ -3746,12 +3588,12 @@
       </w:r>
       <w:r>
         <w:rPr>
-          <w:sz w:val="20"/>
+          <w:noProof/>
         </w:rPr>
         <mc:AlternateContent>
           <mc:Choice Requires="wps">
             <w:drawing>
-              <wp:anchor distT="0" distB="0" distL="114300" distR="114300" simplePos="0" relativeHeight="251672576" behindDoc="0" locked="0" layoutInCell="1" allowOverlap="1">
+              <wp:anchor distT="0" distB="0" distL="114300" distR="114300" simplePos="0" relativeHeight="251672576" behindDoc="0" locked="0" layoutInCell="1" allowOverlap="1" wp14:anchorId="4A047C65" wp14:editId="2925023D">
                 <wp:simplePos x="0" y="0"/>
                 <wp:positionH relativeFrom="column">
                   <wp:posOffset>1218565</wp:posOffset>
@@ -3767,10 +3609,7 @@
                 <a:graphic xmlns:a="http://schemas.openxmlformats.org/drawingml/2006/main">
                   <a:graphicData uri="http://schemas.microsoft.com/office/word/2010/wordprocessingShape">
                     <wps:wsp>
-                      <wps:cNvCnPr>
-                        <a:stCxn id="2" idx="6"/>
-                        <a:endCxn id="5" idx="0"/>
-                      </wps:cNvCnPr>
+                      <wps:cNvCnPr/>
                       <wps:spPr>
                         <a:xfrm>
                           <a:off x="2361565" y="5663565"/>
@@ -3809,11 +3648,8 @@
           </mc:Choice>
           <mc:Fallback>
             <w:pict>
-              <v:shape id="_x0000_s1026" o:spid="_x0000_s1026" o:spt="32" type="#_x0000_t32" style="position:absolute;left:0pt;margin-left:95.95pt;margin-top:93.2pt;height:22.8pt;width:36.35pt;z-index:251672576;mso-width-relative:page;mso-height-relative:page;" filled="f" stroked="t" coordsize="21600,21600" o:gfxdata="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">
-                <v:fill on="f" focussize="0,0"/>
-                <v:stroke weight="1pt" color="#000000 [3213]" miterlimit="8" joinstyle="miter" endarrow="open"/>
-                <v:imagedata o:title=""/>
-                <o:lock v:ext="edit" aspectratio="f"/>
+              <v:shape w14:anchorId="67B5F9DB" id="Conector de Seta Reta 17" o:spid="_x0000_s1026" type="#_x0000_t32" style="position:absolute;margin-left:95.95pt;margin-top:93.2pt;width:36.35pt;height:22.8pt;z-index:251672576;visibility:visible;mso-wrap-style:square;mso-wrap-distance-left:9pt;mso-wrap-distance-top:0;mso-wrap-distance-right:9pt;mso-wrap-distance-bottom:0;mso-position-horizontal:absolute;mso-position-horizontal-relative:text;mso-position-vertical:absolute;mso-position-vertical-relative:text" o:gfxdata="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" strokecolor="black [3213]" strokeweight="1pt">
+                <v:stroke endarrow="open" joinstyle="miter"/>
               </v:shape>
             </w:pict>
           </mc:Fallback>
@@ -3821,12 +3657,12 @@
       </w:r>
       <w:r>
         <w:rPr>
-          <w:sz w:val="20"/>
+          <w:noProof/>
         </w:rPr>
         <mc:AlternateContent>
           <mc:Choice Requires="wps">
             <w:drawing>
-              <wp:anchor distT="0" distB="0" distL="114300" distR="114300" simplePos="0" relativeHeight="251671552" behindDoc="0" locked="0" layoutInCell="1" allowOverlap="1">
+              <wp:anchor distT="0" distB="0" distL="114300" distR="114300" simplePos="0" relativeHeight="251671552" behindDoc="0" locked="0" layoutInCell="1" allowOverlap="1" wp14:anchorId="0BD3A5F2" wp14:editId="5191E8D7">
                 <wp:simplePos x="0" y="0"/>
                 <wp:positionH relativeFrom="column">
                   <wp:posOffset>509270</wp:posOffset>
@@ -3842,10 +3678,7 @@
                 <a:graphic xmlns:a="http://schemas.openxmlformats.org/drawingml/2006/main">
                   <a:graphicData uri="http://schemas.microsoft.com/office/word/2010/wordprocessingShape">
                     <wps:wsp>
-                      <wps:cNvCnPr>
-                        <a:stCxn id="4" idx="5"/>
-                        <a:endCxn id="9" idx="0"/>
-                      </wps:cNvCnPr>
+                      <wps:cNvCnPr/>
                       <wps:spPr>
                         <a:xfrm>
                           <a:off x="1652270" y="6369050"/>
@@ -3884,11 +3717,8 @@
           </mc:Choice>
           <mc:Fallback>
             <w:pict>
-              <v:shape id="_x0000_s1026" o:spid="_x0000_s1026" o:spt="32" type="#_x0000_t32" style="position:absolute;left:0pt;margin-left:40.1pt;margin-top:148.75pt;height:14.5pt;width:0.7pt;z-index:251671552;mso-width-relative:page;mso-height-relative:page;" filled="f" stroked="t" coordsize="21600,21600" o:gfxdata="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">
-                <v:fill on="f" focussize="0,0"/>
-                <v:stroke weight="1pt" color="#000000 [3213]" miterlimit="8" joinstyle="miter" endarrow="open"/>
-                <v:imagedata o:title=""/>
-                <o:lock v:ext="edit" aspectratio="f"/>
+              <v:shape w14:anchorId="06B78008" id="Conector de Seta Reta 16" o:spid="_x0000_s1026" type="#_x0000_t32" style="position:absolute;margin-left:40.1pt;margin-top:148.75pt;width:.7pt;height:14.5pt;z-index:251671552;visibility:visible;mso-wrap-style:square;mso-wrap-distance-left:9pt;mso-wrap-distance-top:0;mso-wrap-distance-right:9pt;mso-wrap-distance-bottom:0;mso-position-horizontal:absolute;mso-position-horizontal-relative:text;mso-position-vertical:absolute;mso-position-vertical-relative:text" o:gfxdata="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" strokecolor="black [3213]" strokeweight="1pt">
+                <v:stroke endarrow="open" joinstyle="miter"/>
               </v:shape>
             </w:pict>
           </mc:Fallback>
@@ -3896,12 +3726,12 @@
       </w:r>
       <w:r>
         <w:rPr>
-          <w:sz w:val="20"/>
+          <w:noProof/>
         </w:rPr>
         <mc:AlternateContent>
           <mc:Choice Requires="wps">
             <w:drawing>
-              <wp:anchor distT="0" distB="0" distL="114300" distR="114300" simplePos="0" relativeHeight="251670528" behindDoc="0" locked="0" layoutInCell="1" allowOverlap="1">
+              <wp:anchor distT="0" distB="0" distL="114300" distR="114300" simplePos="0" relativeHeight="251670528" behindDoc="0" locked="0" layoutInCell="1" allowOverlap="1" wp14:anchorId="659E5539" wp14:editId="063852BD">
                 <wp:simplePos x="0" y="0"/>
                 <wp:positionH relativeFrom="column">
                   <wp:posOffset>-224790</wp:posOffset>
@@ -3917,10 +3747,7 @@
                 <a:graphic xmlns:a="http://schemas.openxmlformats.org/drawingml/2006/main">
                   <a:graphicData uri="http://schemas.microsoft.com/office/word/2010/wordprocessingShape">
                     <wps:wsp>
-                      <wps:cNvCnPr>
-                        <a:stCxn id="4" idx="3"/>
-                        <a:endCxn id="8" idx="0"/>
-                      </wps:cNvCnPr>
+                      <wps:cNvCnPr/>
                       <wps:spPr>
                         <a:xfrm flipH="1">
                           <a:off x="1042035" y="6369050"/>
@@ -3959,11 +3786,8 @@
           </mc:Choice>
           <mc:Fallback>
             <w:pict>
-              <v:shape id="_x0000_s1026" o:spid="_x0000_s1026" o:spt="32" type="#_x0000_t32" style="position:absolute;left:0pt;flip:x;margin-left:-17.7pt;margin-top:148.75pt;height:12.25pt;width:30.65pt;z-index:251670528;mso-width-relative:page;mso-height-relative:page;" filled="f" stroked="t" coordsize="21600,21600" o:gfxdata="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">
-                <v:fill on="f" focussize="0,0"/>
-                <v:stroke weight="1pt" color="#000000 [3213]" miterlimit="8" joinstyle="miter" endarrow="open"/>
-                <v:imagedata o:title=""/>
-                <o:lock v:ext="edit" aspectratio="f"/>
+              <v:shape w14:anchorId="00830F62" id="Conector de Seta Reta 15" o:spid="_x0000_s1026" type="#_x0000_t32" style="position:absolute;margin-left:-17.7pt;margin-top:148.75pt;width:30.65pt;height:12.25pt;flip:x;z-index:251670528;visibility:visible;mso-wrap-style:square;mso-wrap-distance-left:9pt;mso-wrap-distance-top:0;mso-wrap-distance-right:9pt;mso-wrap-distance-bottom:0;mso-position-horizontal:absolute;mso-position-horizontal-relative:text;mso-position-vertical:absolute;mso-position-vertical-relative:text" o:gfxdata="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" strokecolor="black [3213]" strokeweight="1pt">
+                <v:stroke endarrow="open" joinstyle="miter"/>
               </v:shape>
             </w:pict>
           </mc:Fallback>
@@ -3971,12 +3795,12 @@
       </w:r>
       <w:r>
         <w:rPr>
-          <w:sz w:val="20"/>
+          <w:noProof/>
         </w:rPr>
         <mc:AlternateContent>
           <mc:Choice Requires="wps">
             <w:drawing>
-              <wp:anchor distT="0" distB="0" distL="114300" distR="114300" simplePos="0" relativeHeight="251669504" behindDoc="0" locked="0" layoutInCell="1" allowOverlap="1">
+              <wp:anchor distT="0" distB="0" distL="114300" distR="114300" simplePos="0" relativeHeight="251669504" behindDoc="0" locked="0" layoutInCell="1" allowOverlap="1" wp14:anchorId="39CAC6C5" wp14:editId="3338508E">
                 <wp:simplePos x="0" y="0"/>
                 <wp:positionH relativeFrom="column">
                   <wp:posOffset>337185</wp:posOffset>
@@ -3992,10 +3816,7 @@
                 <a:graphic xmlns:a="http://schemas.openxmlformats.org/drawingml/2006/main">
                   <a:graphicData uri="http://schemas.microsoft.com/office/word/2010/wordprocessingShape">
                     <wps:wsp>
-                      <wps:cNvCnPr>
-                        <a:stCxn id="2" idx="2"/>
-                        <a:endCxn id="4" idx="0"/>
-                      </wps:cNvCnPr>
+                      <wps:cNvCnPr/>
                       <wps:spPr>
                         <a:xfrm flipH="1">
                           <a:off x="1480185" y="5663565"/>
@@ -4034,11 +3855,8 @@
           </mc:Choice>
           <mc:Fallback>
             <w:pict>
-              <v:shape id="_x0000_s1026" o:spid="_x0000_s1026" o:spt="32" type="#_x0000_t32" style="position:absolute;left:0pt;flip:x;margin-left:26.55pt;margin-top:93.2pt;height:22.8pt;width:31.05pt;z-index:251669504;mso-width-relative:page;mso-height-relative:page;" filled="f" stroked="t" coordsize="21600,21600" o:gfxdata="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">
-                <v:fill on="f" focussize="0,0"/>
-                <v:stroke weight="1pt" color="#000000 [3213]" miterlimit="8" joinstyle="miter" endarrow="open"/>
-                <v:imagedata o:title=""/>
-                <o:lock v:ext="edit" aspectratio="f"/>
+              <v:shape w14:anchorId="3C6226F6" id="Conector de Seta Reta 14" o:spid="_x0000_s1026" type="#_x0000_t32" style="position:absolute;margin-left:26.55pt;margin-top:93.2pt;width:31.05pt;height:22.8pt;flip:x;z-index:251669504;visibility:visible;mso-wrap-style:square;mso-wrap-distance-left:9pt;mso-wrap-distance-top:0;mso-wrap-distance-right:9pt;mso-wrap-distance-bottom:0;mso-position-horizontal:absolute;mso-position-horizontal-relative:text;mso-position-vertical:absolute;mso-position-vertical-relative:text" o:gfxdata="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" strokecolor="black [3213]" strokeweight="1pt">
+                <v:stroke endarrow="open" joinstyle="miter"/>
               </v:shape>
             </w:pict>
           </mc:Fallback>
@@ -4046,12 +3864,12 @@
       </w:r>
       <w:r>
         <w:rPr>
-          <w:sz w:val="20"/>
+          <w:noProof/>
         </w:rPr>
         <mc:AlternateContent>
           <mc:Choice Requires="wps">
             <w:drawing>
-              <wp:anchor distT="0" distB="0" distL="114300" distR="114300" simplePos="0" relativeHeight="251668480" behindDoc="0" locked="0" layoutInCell="1" allowOverlap="1">
+              <wp:anchor distT="0" distB="0" distL="114300" distR="114300" simplePos="0" relativeHeight="251668480" behindDoc="0" locked="0" layoutInCell="1" allowOverlap="1" wp14:anchorId="12771B06" wp14:editId="7E547AEF">
                 <wp:simplePos x="0" y="0"/>
                 <wp:positionH relativeFrom="column">
                   <wp:posOffset>975360</wp:posOffset>
@@ -4067,10 +3885,7 @@
                 <a:graphic xmlns:a="http://schemas.openxmlformats.org/drawingml/2006/main">
                   <a:graphicData uri="http://schemas.microsoft.com/office/word/2010/wordprocessingShape">
                     <wps:wsp>
-                      <wps:cNvCnPr>
-                        <a:stCxn id="1" idx="2"/>
-                        <a:endCxn id="2" idx="0"/>
-                      </wps:cNvCnPr>
+                      <wps:cNvCnPr/>
                       <wps:spPr>
                         <a:xfrm flipH="1">
                           <a:off x="2118360" y="5053965"/>
@@ -4109,11 +3924,8 @@
           </mc:Choice>
           <mc:Fallback>
             <w:pict>
-              <v:shape id="_x0000_s1026" o:spid="_x0000_s1026" o:spt="32" type="#_x0000_t32" style="position:absolute;left:0pt;flip:x;margin-left:76.8pt;margin-top:45.95pt;height:28.05pt;width:112.05pt;z-index:251668480;mso-width-relative:page;mso-height-relative:page;" filled="f" stroked="t" coordsize="21600,21600" o:gfxdata="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">
-                <v:fill on="f" focussize="0,0"/>
-                <v:stroke weight="1pt" color="#000000 [3213]" miterlimit="8" joinstyle="miter" endarrow="open"/>
-                <v:imagedata o:title=""/>
-                <o:lock v:ext="edit" aspectratio="f"/>
+              <v:shape w14:anchorId="18B1D13F" id="Conector de Seta Reta 10" o:spid="_x0000_s1026" type="#_x0000_t32" style="position:absolute;margin-left:76.8pt;margin-top:45.95pt;width:112.05pt;height:28.05pt;flip:x;z-index:251668480;visibility:visible;mso-wrap-style:square;mso-wrap-distance-left:9pt;mso-wrap-distance-top:0;mso-wrap-distance-right:9pt;mso-wrap-distance-bottom:0;mso-position-horizontal:absolute;mso-position-horizontal-relative:text;mso-position-vertical:absolute;mso-position-vertical-relative:text" o:gfxdata="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" strokecolor="black [3213]" strokeweight="1pt">
+                <v:stroke endarrow="open" joinstyle="miter"/>
               </v:shape>
             </w:pict>
           </mc:Fallback>
@@ -4121,12 +3933,12 @@
       </w:r>
       <w:r>
         <w:rPr>
-          <w:sz w:val="20"/>
+          <w:noProof/>
         </w:rPr>
         <mc:AlternateContent>
           <mc:Choice Requires="wps">
             <w:drawing>
-              <wp:anchor distT="0" distB="0" distL="114300" distR="114300" simplePos="0" relativeHeight="251665408" behindDoc="0" locked="0" layoutInCell="1" allowOverlap="1">
+              <wp:anchor distT="0" distB="0" distL="114300" distR="114300" simplePos="0" relativeHeight="251665408" behindDoc="0" locked="0" layoutInCell="1" allowOverlap="1" wp14:anchorId="09FD2727" wp14:editId="4FD3AE40">
                 <wp:simplePos x="0" y="0"/>
                 <wp:positionH relativeFrom="column">
                   <wp:posOffset>4760595</wp:posOffset>
@@ -4181,13 +3993,11 @@
                             <w:pPr>
                               <w:jc w:val="center"/>
                               <w:rPr>
-                                <w:rFonts w:hint="default"/>
                                 <w:lang w:val="pt-BR"/>
                               </w:rPr>
                             </w:pPr>
                             <w:r>
                               <w:rPr>
-                                <w:rFonts w:hint="default"/>
                                 <w:lang w:val="pt-BR"/>
                               </w:rPr>
                               <w:t>28</w:t>
@@ -4206,10 +4016,9 @@
           </mc:Choice>
           <mc:Fallback>
             <w:pict>
-              <v:shape id="_x0000_s1026" o:spid="_x0000_s1026" o:spt="3" type="#_x0000_t3" style="position:absolute;left:0pt;margin-left:374.85pt;margin-top:106.25pt;height:38.35pt;width:38.35pt;z-index:251665408;v-text-anchor:middle;mso-width-relative:page;mso-height-relative:page;" filled="f" stroked="t" coordsize="21600,21600" o:gfxdata="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">
-                <v:fill on="f" focussize="0,0"/>
-                <v:stroke weight="1pt" color="#000000 [3213]" miterlimit="8" joinstyle="miter"/>
-                <v:imagedata o:title=""/>
+              <v:oval w14:anchorId="09FD2727" id="Elipse 7" o:spid="_x0000_s1045" style="position:absolute;left:0;text-align:left;margin-left:374.85pt;margin-top:106.25pt;width:38.35pt;height:38.35pt;z-index:251665408;visibility:visible;mso-wrap-style:square;mso-wrap-distance-left:9pt;mso-wrap-distance-top:0;mso-wrap-distance-right:9pt;mso-wrap-distance-bottom:0;mso-position-horizontal:absolute;mso-position-horizontal-relative:text;mso-position-vertical:absolute;mso-position-vertical-relative:text;v-text-anchor:middle" o:gfxdata="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" filled="f" strokecolor="black [3213]" strokeweight="1pt">
+                <v:stroke joinstyle="miter"/>
+                <v:path arrowok="t"/>
                 <o:lock v:ext="edit" aspectratio="t"/>
                 <v:textbox>
                   <w:txbxContent>
@@ -4217,13 +4026,11 @@
                       <w:pPr>
                         <w:jc w:val="center"/>
                         <w:rPr>
-                          <w:rFonts w:hint="default"/>
                           <w:lang w:val="pt-BR"/>
                         </w:rPr>
                       </w:pPr>
                       <w:r>
                         <w:rPr>
-                          <w:rFonts w:hint="default"/>
                           <w:lang w:val="pt-BR"/>
                         </w:rPr>
                         <w:t>28</w:t>
@@ -4231,19 +4038,19 @@
                     </w:p>
                   </w:txbxContent>
                 </v:textbox>
-              </v:shape>
+              </v:oval>
             </w:pict>
           </mc:Fallback>
         </mc:AlternateContent>
       </w:r>
       <w:r>
         <w:rPr>
-          <w:sz w:val="20"/>
+          <w:noProof/>
         </w:rPr>
         <mc:AlternateContent>
           <mc:Choice Requires="wps">
             <w:drawing>
-              <wp:anchor distT="0" distB="0" distL="114300" distR="114300" simplePos="0" relativeHeight="251662336" behindDoc="0" locked="0" layoutInCell="1" allowOverlap="1">
+              <wp:anchor distT="0" distB="0" distL="114300" distR="114300" simplePos="0" relativeHeight="251662336" behindDoc="0" locked="0" layoutInCell="1" allowOverlap="1" wp14:anchorId="06D0B81A" wp14:editId="103371AC">
                 <wp:simplePos x="0" y="0"/>
                 <wp:positionH relativeFrom="column">
                   <wp:posOffset>93345</wp:posOffset>
@@ -4298,13 +4105,11 @@
                             <w:pPr>
                               <w:jc w:val="center"/>
                               <w:rPr>
-                                <w:rFonts w:hint="default"/>
                                 <w:lang w:val="pt-BR"/>
                               </w:rPr>
                             </w:pPr>
                             <w:r>
                               <w:rPr>
-                                <w:rFonts w:hint="default"/>
                                 <w:lang w:val="pt-BR"/>
                               </w:rPr>
                               <w:t>4</w:t>
@@ -4323,10 +4128,9 @@
           </mc:Choice>
           <mc:Fallback>
             <w:pict>
-              <v:shape id="_x0000_s1026" o:spid="_x0000_s1026" o:spt="3" type="#_x0000_t3" style="position:absolute;left:0pt;margin-left:7.35pt;margin-top:116pt;height:38.35pt;width:38.35pt;z-index:251662336;v-text-anchor:middle;mso-width-relative:page;mso-height-relative:page;" filled="f" stroked="t" coordsize="21600,21600" o:gfxdata="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">
-                <v:fill on="f" focussize="0,0"/>
-                <v:stroke weight="1pt" color="#000000 [3213]" miterlimit="8" joinstyle="miter"/>
-                <v:imagedata o:title=""/>
+              <v:oval w14:anchorId="06D0B81A" id="Elipse 4" o:spid="_x0000_s1046" style="position:absolute;left:0;text-align:left;margin-left:7.35pt;margin-top:116pt;width:38.35pt;height:38.35pt;z-index:251662336;visibility:visible;mso-wrap-style:square;mso-wrap-distance-left:9pt;mso-wrap-distance-top:0;mso-wrap-distance-right:9pt;mso-wrap-distance-bottom:0;mso-position-horizontal:absolute;mso-position-horizontal-relative:text;mso-position-vertical:absolute;mso-position-vertical-relative:text;v-text-anchor:middle" o:gfxdata="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" filled="f" strokecolor="black [3213]" strokeweight="1pt">
+                <v:stroke joinstyle="miter"/>
+                <v:path arrowok="t"/>
                 <o:lock v:ext="edit" aspectratio="t"/>
                 <v:textbox>
                   <w:txbxContent>
@@ -4334,13 +4138,11 @@
                       <w:pPr>
                         <w:jc w:val="center"/>
                         <w:rPr>
-                          <w:rFonts w:hint="default"/>
                           <w:lang w:val="pt-BR"/>
                         </w:rPr>
                       </w:pPr>
                       <w:r>
                         <w:rPr>
-                          <w:rFonts w:hint="default"/>
                           <w:lang w:val="pt-BR"/>
                         </w:rPr>
                         <w:t>4</w:t>
@@ -4348,19 +4150,19 @@
                     </w:p>
                   </w:txbxContent>
                 </v:textbox>
-              </v:shape>
+              </v:oval>
             </w:pict>
           </mc:Fallback>
         </mc:AlternateContent>
       </w:r>
       <w:r>
         <w:rPr>
-          <w:sz w:val="20"/>
+          <w:noProof/>
         </w:rPr>
         <mc:AlternateContent>
           <mc:Choice Requires="wps">
             <w:drawing>
-              <wp:anchor distT="0" distB="0" distL="114300" distR="114300" simplePos="0" relativeHeight="251661312" behindDoc="0" locked="0" layoutInCell="1" allowOverlap="1">
+              <wp:anchor distT="0" distB="0" distL="114300" distR="114300" simplePos="0" relativeHeight="251661312" behindDoc="0" locked="0" layoutInCell="1" allowOverlap="1" wp14:anchorId="209C9E1D" wp14:editId="336A9514">
                 <wp:simplePos x="0" y="0"/>
                 <wp:positionH relativeFrom="column">
                   <wp:posOffset>4122420</wp:posOffset>
@@ -4415,13 +4217,11 @@
                             <w:pPr>
                               <w:jc w:val="center"/>
                               <w:rPr>
-                                <w:rFonts w:hint="default"/>
                                 <w:lang w:val="pt-BR"/>
                               </w:rPr>
                             </w:pPr>
                             <w:r>
                               <w:rPr>
-                                <w:rFonts w:hint="default"/>
                                 <w:lang w:val="pt-BR"/>
                               </w:rPr>
                               <w:t>24</w:t>
@@ -4440,10 +4240,9 @@
           </mc:Choice>
           <mc:Fallback>
             <w:pict>
-              <v:shape id="_x0000_s1026" o:spid="_x0000_s1026" o:spt="3" type="#_x0000_t3" style="position:absolute;left:0pt;margin-left:324.6pt;margin-top:72.5pt;height:38.35pt;width:38.35pt;z-index:251661312;v-text-anchor:middle;mso-width-relative:page;mso-height-relative:page;" filled="f" stroked="t" coordsize="21600,21600" o:gfxdata="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">
-                <v:fill on="f" focussize="0,0"/>
-                <v:stroke weight="1pt" color="#000000 [3213]" miterlimit="8" joinstyle="miter"/>
-                <v:imagedata o:title=""/>
+              <v:oval w14:anchorId="209C9E1D" id="Elipse 3" o:spid="_x0000_s1047" style="position:absolute;left:0;text-align:left;margin-left:324.6pt;margin-top:72.5pt;width:38.35pt;height:38.35pt;z-index:251661312;visibility:visible;mso-wrap-style:square;mso-wrap-distance-left:9pt;mso-wrap-distance-top:0;mso-wrap-distance-right:9pt;mso-wrap-distance-bottom:0;mso-position-horizontal:absolute;mso-position-horizontal-relative:text;mso-position-vertical:absolute;mso-position-vertical-relative:text;v-text-anchor:middle" o:gfxdata="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" filled="f" strokecolor="black [3213]" strokeweight="1pt">
+                <v:stroke joinstyle="miter"/>
+                <v:path arrowok="t"/>
                 <o:lock v:ext="edit" aspectratio="t"/>
                 <v:textbox>
                   <w:txbxContent>
@@ -4451,13 +4250,11 @@
                       <w:pPr>
                         <w:jc w:val="center"/>
                         <w:rPr>
-                          <w:rFonts w:hint="default"/>
                           <w:lang w:val="pt-BR"/>
                         </w:rPr>
                       </w:pPr>
                       <w:r>
                         <w:rPr>
-                          <w:rFonts w:hint="default"/>
                           <w:lang w:val="pt-BR"/>
                         </w:rPr>
                         <w:t>24</w:t>
@@ -4465,19 +4262,19 @@
                     </w:p>
                   </w:txbxContent>
                 </v:textbox>
-              </v:shape>
+              </v:oval>
             </w:pict>
           </mc:Fallback>
         </mc:AlternateContent>
       </w:r>
       <w:r>
         <w:rPr>
-          <w:sz w:val="20"/>
+          <w:noProof/>
         </w:rPr>
         <mc:AlternateContent>
           <mc:Choice Requires="wps">
             <w:drawing>
-              <wp:anchor distT="0" distB="0" distL="114300" distR="114300" simplePos="0" relativeHeight="251660288" behindDoc="0" locked="0" layoutInCell="1" allowOverlap="1">
+              <wp:anchor distT="0" distB="0" distL="114300" distR="114300" simplePos="0" relativeHeight="251660288" behindDoc="0" locked="0" layoutInCell="1" allowOverlap="1" wp14:anchorId="1AE5F23D" wp14:editId="028ADD10">
                 <wp:simplePos x="0" y="0"/>
                 <wp:positionH relativeFrom="column">
                   <wp:posOffset>731520</wp:posOffset>
@@ -4532,13 +4329,11 @@
                             <w:pPr>
                               <w:jc w:val="center"/>
                               <w:rPr>
-                                <w:rFonts w:hint="default"/>
                                 <w:lang w:val="pt-BR"/>
                               </w:rPr>
                             </w:pPr>
                             <w:r>
                               <w:rPr>
-                                <w:rFonts w:hint="default"/>
                                 <w:lang w:val="pt-BR"/>
                               </w:rPr>
                               <w:t>8</w:t>
@@ -4557,10 +4352,9 @@
           </mc:Choice>
           <mc:Fallback>
             <w:pict>
-              <v:shape id="_x0000_s1026" o:spid="_x0000_s1026" o:spt="3" type="#_x0000_t3" style="position:absolute;left:0pt;margin-left:57.6pt;margin-top:74pt;height:38.35pt;width:38.35pt;z-index:251660288;v-text-anchor:middle;mso-width-relative:page;mso-height-relative:page;" filled="f" stroked="t" coordsize="21600,21600" o:gfxdata="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">
-                <v:fill on="f" focussize="0,0"/>
-                <v:stroke weight="1pt" color="#000000 [3213]" miterlimit="8" joinstyle="miter"/>
-                <v:imagedata o:title=""/>
+              <v:oval w14:anchorId="1AE5F23D" id="Elipse 2" o:spid="_x0000_s1048" style="position:absolute;left:0;text-align:left;margin-left:57.6pt;margin-top:74pt;width:38.35pt;height:38.35pt;z-index:251660288;visibility:visible;mso-wrap-style:square;mso-wrap-distance-left:9pt;mso-wrap-distance-top:0;mso-wrap-distance-right:9pt;mso-wrap-distance-bottom:0;mso-position-horizontal:absolute;mso-position-horizontal-relative:text;mso-position-vertical:absolute;mso-position-vertical-relative:text;v-text-anchor:middle" o:gfxdata="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" filled="f" strokecolor="black [3213]" strokeweight="1pt">
+                <v:stroke joinstyle="miter"/>
+                <v:path arrowok="t"/>
                 <o:lock v:ext="edit" aspectratio="t"/>
                 <v:textbox>
                   <w:txbxContent>
@@ -4568,13 +4362,11 @@
                       <w:pPr>
                         <w:jc w:val="center"/>
                         <w:rPr>
-                          <w:rFonts w:hint="default"/>
                           <w:lang w:val="pt-BR"/>
                         </w:rPr>
                       </w:pPr>
                       <w:r>
                         <w:rPr>
-                          <w:rFonts w:hint="default"/>
                           <w:lang w:val="pt-BR"/>
                         </w:rPr>
                         <w:t>8</w:t>
@@ -4582,29 +4374,46 @@
                     </w:p>
                   </w:txbxContent>
                 </v:textbox>
-              </v:shape>
+              </v:oval>
             </w:pict>
           </mc:Fallback>
         </mc:AlternateContent>
       </w:r>
+      <w:r>
+        <w:rPr>
+          <w:lang w:val="pt-BR"/>
+        </w:rPr>
+        <w:t>asa</w:t>
+      </w:r>
+    </w:p>
+    <w:p>
+      <w:pPr>
+        <w:numPr>
+          <w:ilvl w:val="0"/>
+          <w:numId w:val="1"/>
+        </w:numPr>
+        <w:rPr>
+          <w:lang w:val="pt-BR"/>
+        </w:rPr>
+      </w:pPr>
     </w:p>
     <w:sectPr>
       <w:pgSz w:w="11906" w:h="16838"/>
       <w:pgMar w:top="1440" w:right="1800" w:bottom="1440" w:left="1800" w:header="720" w:footer="720" w:gutter="0"/>
-      <w:cols w:space="720" w:num="1"/>
-      <w:docGrid w:linePitch="360" w:charSpace="0"/>
+      <w:cols w:space="720"/>
+      <w:docGrid w:linePitch="360"/>
     </w:sectPr>
   </w:body>
 </w:document>
 </file>
 
 <file path=word/numbering.xml><?xml version="1.0" encoding="utf-8"?>
-<w:numbering xmlns:wpc="http://schemas.microsoft.com/office/word/2010/wordprocessingCanvas" xmlns:mc="http://schemas.openxmlformats.org/markup-compatibility/2006" xmlns:o="urn:schemas-microsoft-com:office:office" xmlns:r="http://schemas.openxmlformats.org/officeDocument/2006/relationships" xmlns:m="http://schemas.openxmlformats.org/officeDocument/2006/math" xmlns:v="urn:schemas-microsoft-com:vml" xmlns:wp14="http://schemas.microsoft.com/office/word/2010/wordprocessingDrawing" xmlns:wp="http://schemas.openxmlformats.org/drawingml/2006/wordprocessingDrawing" xmlns:w10="urn:schemas-microsoft-com:office:word" xmlns:w="http://schemas.openxmlformats.org/wordprocessingml/2006/main" xmlns:w14="http://schemas.microsoft.com/office/word/2010/wordml" xmlns:wpg="http://schemas.microsoft.com/office/word/2010/wordprocessingGroup" xmlns:wpi="http://schemas.microsoft.com/office/word/2010/wordprocessingInk" xmlns:wne="http://schemas.microsoft.com/office/word/2006/wordml" xmlns:wps="http://schemas.microsoft.com/office/word/2010/wordprocessingShape" xmlns:wpsCustomData="http://www.wps.cn/officeDocument/2013/wpsCustomData" mc:Ignorable="w14 wp14">
-  <w:abstractNum w:abstractNumId="0">
+<w:numbering xmlns:wpc="http://schemas.microsoft.com/office/word/2010/wordprocessingCanvas" xmlns:cx="http://schemas.microsoft.com/office/drawing/2014/chartex" xmlns:cx1="http://schemas.microsoft.com/office/drawing/2015/9/8/chartex" xmlns:cx2="http://schemas.microsoft.com/office/drawing/2015/10/21/chartex" xmlns:cx3="http://schemas.microsoft.com/office/drawing/2016/5/9/chartex" xmlns:cx4="http://schemas.microsoft.com/office/drawing/2016/5/10/chartex" xmlns:cx5="http://schemas.microsoft.com/office/drawing/2016/5/11/chartex" xmlns:cx6="http://schemas.microsoft.com/office/drawing/2016/5/12/chartex" xmlns:cx7="http://schemas.microsoft.com/office/drawing/2016/5/13/chartex" xmlns:cx8="http://schemas.microsoft.com/office/drawing/2016/5/14/chartex" xmlns:mc="http://schemas.openxmlformats.org/markup-compatibility/2006" xmlns:aink="http://schemas.microsoft.com/office/drawing/2016/ink" xmlns:am3d="http://schemas.microsoft.com/office/drawing/2017/model3d" xmlns:o="urn:schemas-microsoft-com:office:office" xmlns:oel="http://schemas.microsoft.com/office/2019/extlst" xmlns:r="http://schemas.openxmlformats.org/officeDocument/2006/relationships" xmlns:m="http://schemas.openxmlformats.org/officeDocument/2006/math" xmlns:v="urn:schemas-microsoft-com:vml" xmlns:wp14="http://schemas.microsoft.com/office/word/2010/wordprocessingDrawing" xmlns:wp="http://schemas.openxmlformats.org/drawingml/2006/wordprocessingDrawing" xmlns:w10="urn:schemas-microsoft-com:office:word" xmlns:w="http://schemas.openxmlformats.org/wordprocessingml/2006/main" xmlns:w14="http://schemas.microsoft.com/office/word/2010/wordml" xmlns:w15="http://schemas.microsoft.com/office/word/2012/wordml" xmlns:w16cex="http://schemas.microsoft.com/office/word/2018/wordml/cex" xmlns:w16cid="http://schemas.microsoft.com/office/word/2016/wordml/cid" xmlns:w16="http://schemas.microsoft.com/office/word/2018/wordml" xmlns:w16du="http://schemas.microsoft.com/office/word/2023/wordml/word16du" xmlns:w16sdtdh="http://schemas.microsoft.com/office/word/2020/wordml/sdtdatahash" xmlns:w16sdtfl="http://schemas.microsoft.com/office/word/2024/wordml/sdtformatlock" xmlns:w16se="http://schemas.microsoft.com/office/word/2015/wordml/symex" xmlns:wpg="http://schemas.microsoft.com/office/word/2010/wordprocessingGroup" xmlns:wpi="http://schemas.microsoft.com/office/word/2010/wordprocessingInk" xmlns:wne="http://schemas.microsoft.com/office/word/2006/wordml" xmlns:wps="http://schemas.microsoft.com/office/word/2010/wordprocessingShape" mc:Ignorable="w14 w15 w16se w16cid w16 w16cex w16sdtdh w16sdtfl w16du wp14">
+  <w:abstractNum w:abstractNumId="0" w15:restartNumberingAfterBreak="0">
     <w:nsid w:val="17FBB57E"/>
     <w:multiLevelType w:val="singleLevel"/>
     <w:tmpl w:val="17FBB57E"/>
-    <w:lvl w:ilvl="0" w:tentative="0">
+    <w:lvl w:ilvl="0">
       <w:start w:val="1"/>
       <w:numFmt w:val="decimal"/>
       <w:suff w:val="space"/>
@@ -4612,193 +4421,332 @@
       <w:lvlJc w:val="left"/>
     </w:lvl>
   </w:abstractNum>
-  <w:num w:numId="1">
+  <w:num w:numId="1" w16cid:durableId="2010910866">
     <w:abstractNumId w:val="0"/>
   </w:num>
 </w:numbering>
 </file>
 
 <file path=word/styles.xml><?xml version="1.0" encoding="utf-8"?>
-<w:styles xmlns:mc="http://schemas.openxmlformats.org/markup-compatibility/2006" xmlns:o="urn:schemas-microsoft-com:office:office" xmlns:r="http://schemas.openxmlformats.org/officeDocument/2006/relationships" xmlns:m="http://schemas.openxmlformats.org/officeDocument/2006/math" xmlns:v="urn:schemas-microsoft-com:vml" xmlns:w="http://schemas.openxmlformats.org/wordprocessingml/2006/main" xmlns:w14="http://schemas.microsoft.com/office/word/2010/wordml" xmlns:w10="urn:schemas-microsoft-com:office:word" xmlns:sl="http://schemas.openxmlformats.org/schemaLibrary/2006/main" xmlns:wpsCustomData="http://www.wps.cn/officeDocument/2013/wpsCustomData" mc:Ignorable="w14">
+<w:styles xmlns:mc="http://schemas.openxmlformats.org/markup-compatibility/2006" xmlns:r="http://schemas.openxmlformats.org/officeDocument/2006/relationships" xmlns:w="http://schemas.openxmlformats.org/wordprocessingml/2006/main" xmlns:w14="http://schemas.microsoft.com/office/word/2010/wordml" xmlns:w15="http://schemas.microsoft.com/office/word/2012/wordml" xmlns:w16cex="http://schemas.microsoft.com/office/word/2018/wordml/cex" xmlns:w16cid="http://schemas.microsoft.com/office/word/2016/wordml/cid" xmlns:w16="http://schemas.microsoft.com/office/word/2018/wordml" xmlns:w16du="http://schemas.microsoft.com/office/word/2023/wordml/word16du" xmlns:w16sdtdh="http://schemas.microsoft.com/office/word/2020/wordml/sdtdatahash" xmlns:w16sdtfl="http://schemas.microsoft.com/office/word/2024/wordml/sdtformatlock" xmlns:w16se="http://schemas.microsoft.com/office/word/2015/wordml/symex" mc:Ignorable="w14 w15 w16se w16cid w16 w16cex w16sdtdh w16sdtfl w16du">
   <w:docDefaults>
     <w:rPrDefault>
       <w:rPr>
-        <w:rFonts w:ascii="Times New Roman" w:hAnsi="Times New Roman" w:eastAsia="SimSun" w:cs="Times New Roman"/>
+        <w:rFonts w:ascii="Times New Roman" w:eastAsia="SimSun" w:hAnsi="Times New Roman" w:cs="Times New Roman"/>
+        <w:lang w:val="pt-BR" w:eastAsia="pt-BR" w:bidi="ar-SA"/>
       </w:rPr>
     </w:rPrDefault>
     <w:pPrDefault/>
   </w:docDefaults>
-  <w:latentStyles w:count="260" w:defQFormat="0" w:defUnhideWhenUsed="1" w:defSemiHidden="1" w:defUIPriority="99" w:defLockedState="0">
-    <w:lsdException w:qFormat="1" w:unhideWhenUsed="0" w:uiPriority="0" w:semiHidden="0" w:name="Normal"/>
-    <w:lsdException w:qFormat="1" w:unhideWhenUsed="0" w:uiPriority="0" w:semiHidden="0" w:name="heading 1"/>
-    <w:lsdException w:qFormat="1" w:uiPriority="0" w:name="heading 2"/>
-    <w:lsdException w:qFormat="1" w:uiPriority="0" w:name="heading 3"/>
-    <w:lsdException w:qFormat="1" w:uiPriority="0" w:name="heading 4"/>
-    <w:lsdException w:qFormat="1" w:uiPriority="0" w:name="heading 5"/>
-    <w:lsdException w:qFormat="1" w:uiPriority="0" w:name="heading 6"/>
-    <w:lsdException w:qFormat="1" w:uiPriority="0" w:name="heading 7"/>
-    <w:lsdException w:qFormat="1" w:uiPriority="0" w:name="heading 8"/>
-    <w:lsdException w:qFormat="1" w:uiPriority="0" w:name="heading 9"/>
-    <w:lsdException w:unhideWhenUsed="0" w:uiPriority="0" w:semiHidden="0" w:name="index 1"/>
-    <w:lsdException w:unhideWhenUsed="0" w:uiPriority="0" w:semiHidden="0" w:name="index 2"/>
-    <w:lsdException w:unhideWhenUsed="0" w:uiPriority="0" w:semiHidden="0" w:name="index 3"/>
-    <w:lsdException w:unhideWhenUsed="0" w:uiPriority="0" w:semiHidden="0" w:name="index 4"/>
-    <w:lsdException w:unhideWhenUsed="0" w:uiPriority="0" w:semiHidden="0" w:name="index 5"/>
-    <w:lsdException w:unhideWhenUsed="0" w:uiPriority="0" w:semiHidden="0" w:name="index 6"/>
-    <w:lsdException w:unhideWhenUsed="0" w:uiPriority="0" w:semiHidden="0" w:name="index 7"/>
-    <w:lsdException w:unhideWhenUsed="0" w:uiPriority="0" w:semiHidden="0" w:name="index 8"/>
-    <w:lsdException w:unhideWhenUsed="0" w:uiPriority="0" w:semiHidden="0" w:name="index 9"/>
-    <w:lsdException w:unhideWhenUsed="0" w:uiPriority="0" w:semiHidden="0" w:name="toc 1"/>
-    <w:lsdException w:unhideWhenUsed="0" w:uiPriority="0" w:semiHidden="0" w:name="toc 2"/>
-    <w:lsdException w:unhideWhenUsed="0" w:uiPriority="0" w:semiHidden="0" w:name="toc 3"/>
-    <w:lsdException w:unhideWhenUsed="0" w:uiPriority="0" w:semiHidden="0" w:name="toc 4"/>
-    <w:lsdException w:unhideWhenUsed="0" w:uiPriority="0" w:semiHidden="0" w:name="toc 5"/>
-    <w:lsdException w:unhideWhenUsed="0" w:uiPriority="0" w:semiHidden="0" w:name="toc 6"/>
-    <w:lsdException w:unhideWhenUsed="0" w:uiPriority="0" w:semiHidden="0" w:name="toc 7"/>
-    <w:lsdException w:unhideWhenUsed="0" w:uiPriority="0" w:semiHidden="0" w:name="toc 8"/>
-    <w:lsdException w:unhideWhenUsed="0" w:uiPriority="0" w:semiHidden="0" w:name="toc 9"/>
-    <w:lsdException w:unhideWhenUsed="0" w:uiPriority="0" w:semiHidden="0" w:name="Normal Indent"/>
-    <w:lsdException w:unhideWhenUsed="0" w:uiPriority="0" w:semiHidden="0" w:name="footnote text"/>
-    <w:lsdException w:unhideWhenUsed="0" w:uiPriority="0" w:semiHidden="0" w:name="annotation text"/>
-    <w:lsdException w:unhideWhenUsed="0" w:uiPriority="0" w:semiHidden="0" w:name="header"/>
-    <w:lsdException w:unhideWhenUsed="0" w:uiPriority="0" w:semiHidden="0" w:name="footer"/>
-    <w:lsdException w:unhideWhenUsed="0" w:uiPriority="0" w:semiHidden="0" w:name="index heading"/>
-    <w:lsdException w:qFormat="1" w:uiPriority="0" w:name="caption"/>
-    <w:lsdException w:unhideWhenUsed="0" w:uiPriority="0" w:semiHidden="0" w:name="table of figures"/>
-    <w:lsdException w:unhideWhenUsed="0" w:uiPriority="0" w:semiHidden="0" w:name="envelope address"/>
-    <w:lsdException w:unhideWhenUsed="0" w:uiPriority="0" w:semiHidden="0" w:name="envelope return"/>
-    <w:lsdException w:unhideWhenUsed="0" w:uiPriority="0" w:semiHidden="0" w:name="footnote reference"/>
-    <w:lsdException w:unhideWhenUsed="0" w:uiPriority="0" w:semiHidden="0" w:name="annotation reference"/>
-    <w:lsdException w:unhideWhenUsed="0" w:uiPriority="0" w:semiHidden="0" w:name="line number"/>
-    <w:lsdException w:unhideWhenUsed="0" w:uiPriority="0" w:semiHidden="0" w:name="page number"/>
-    <w:lsdException w:unhideWhenUsed="0" w:uiPriority="0" w:semiHidden="0" w:name="endnote reference"/>
-    <w:lsdException w:unhideWhenUsed="0" w:uiPriority="0" w:semiHidden="0" w:name="endnote text"/>
-    <w:lsdException w:unhideWhenUsed="0" w:uiPriority="0" w:semiHidden="0" w:name="table of authorities"/>
-    <w:lsdException w:unhideWhenUsed="0" w:uiPriority="0" w:semiHidden="0" w:name="macro"/>
-    <w:lsdException w:unhideWhenUsed="0" w:uiPriority="0" w:semiHidden="0" w:name="toa heading"/>
-    <w:lsdException w:unhideWhenUsed="0" w:uiPriority="0" w:semiHidden="0" w:name="List"/>
-    <w:lsdException w:unhideWhenUsed="0" w:uiPriority="0" w:semiHidden="0" w:name="List Bullet"/>
-    <w:lsdException w:unhideWhenUsed="0" w:uiPriority="0" w:semiHidden="0" w:name="List Number"/>
-    <w:lsdException w:unhideWhenUsed="0" w:uiPriority="0" w:semiHidden="0" w:name="List 2"/>
-    <w:lsdException w:unhideWhenUsed="0" w:uiPriority="0" w:semiHidden="0" w:name="List 3"/>
-    <w:lsdException w:unhideWhenUsed="0" w:uiPriority="0" w:semiHidden="0" w:name="List 4"/>
-    <w:lsdException w:unhideWhenUsed="0" w:uiPriority="0" w:semiHidden="0" w:name="List 5"/>
-    <w:lsdException w:unhideWhenUsed="0" w:uiPriority="0" w:semiHidden="0" w:name="List Bullet 2"/>
-    <w:lsdException w:unhideWhenUsed="0" w:uiPriority="0" w:semiHidden="0" w:name="List Bullet 3"/>
-    <w:lsdException w:unhideWhenUsed="0" w:uiPriority="0" w:semiHidden="0" w:name="List Bullet 4"/>
-    <w:lsdException w:unhideWhenUsed="0" w:uiPriority="0" w:semiHidden="0" w:name="List Bullet 5"/>
-    <w:lsdException w:unhideWhenUsed="0" w:uiPriority="0" w:semiHidden="0" w:name="List Number 2"/>
-    <w:lsdException w:unhideWhenUsed="0" w:uiPriority="0" w:semiHidden="0" w:name="List Number 3"/>
-    <w:lsdException w:unhideWhenUsed="0" w:uiPriority="0" w:semiHidden="0" w:name="List Number 4"/>
-    <w:lsdException w:unhideWhenUsed="0" w:uiPriority="0" w:semiHidden="0" w:name="List Number 5"/>
-    <w:lsdException w:qFormat="1" w:unhideWhenUsed="0" w:uiPriority="0" w:semiHidden="0" w:name="Title"/>
-    <w:lsdException w:unhideWhenUsed="0" w:uiPriority="0" w:semiHidden="0" w:name="Closing"/>
-    <w:lsdException w:unhideWhenUsed="0" w:uiPriority="0" w:semiHidden="0" w:name="Signature"/>
-    <w:lsdException w:unhideWhenUsed="0" w:uiPriority="0" w:name="Default Paragraph Font"/>
-    <w:lsdException w:unhideWhenUsed="0" w:uiPriority="0" w:semiHidden="0" w:name="Body Text"/>
-    <w:lsdException w:unhideWhenUsed="0" w:uiPriority="0" w:semiHidden="0" w:name="Body Text Indent"/>
-    <w:lsdException w:unhideWhenUsed="0" w:uiPriority="0" w:semiHidden="0" w:name="List Continue"/>
-    <w:lsdException w:unhideWhenUsed="0" w:uiPriority="0" w:semiHidden="0" w:name="List Continue 2"/>
-    <w:lsdException w:unhideWhenUsed="0" w:uiPriority="0" w:semiHidden="0" w:name="List Continue 3"/>
-    <w:lsdException w:unhideWhenUsed="0" w:uiPriority="0" w:semiHidden="0" w:name="List Continue 4"/>
-    <w:lsdException w:unhideWhenUsed="0" w:uiPriority="0" w:semiHidden="0" w:name="List Continue 5"/>
-    <w:lsdException w:unhideWhenUsed="0" w:uiPriority="0" w:semiHidden="0" w:name="Message Header"/>
-    <w:lsdException w:qFormat="1" w:unhideWhenUsed="0" w:uiPriority="0" w:semiHidden="0" w:name="Subtitle"/>
-    <w:lsdException w:unhideWhenUsed="0" w:uiPriority="0" w:semiHidden="0" w:name="Salutation"/>
-    <w:lsdException w:unhideWhenUsed="0" w:uiPriority="0" w:semiHidden="0" w:name="Date"/>
-    <w:lsdException w:unhideWhenUsed="0" w:uiPriority="0" w:semiHidden="0" w:name="Body Text First Indent"/>
-    <w:lsdException w:unhideWhenUsed="0" w:uiPriority="0" w:semiHidden="0" w:name="Body Text First Indent 2"/>
-    <w:lsdException w:unhideWhenUsed="0" w:uiPriority="0" w:semiHidden="0" w:name="Note Heading"/>
-    <w:lsdException w:unhideWhenUsed="0" w:uiPriority="0" w:semiHidden="0" w:name="Body Text 2"/>
-    <w:lsdException w:unhideWhenUsed="0" w:uiPriority="0" w:semiHidden="0" w:name="Body Text 3"/>
-    <w:lsdException w:unhideWhenUsed="0" w:uiPriority="0" w:semiHidden="0" w:name="Body Text Indent 2"/>
-    <w:lsdException w:unhideWhenUsed="0" w:uiPriority="0" w:semiHidden="0" w:name="Body Text Indent 3"/>
-    <w:lsdException w:unhideWhenUsed="0" w:uiPriority="0" w:semiHidden="0" w:name="Block Text"/>
-    <w:lsdException w:unhideWhenUsed="0" w:uiPriority="0" w:semiHidden="0" w:name="Hyperlink"/>
-    <w:lsdException w:unhideWhenUsed="0" w:uiPriority="0" w:semiHidden="0" w:name="FollowedHyperlink"/>
-    <w:lsdException w:qFormat="1" w:unhideWhenUsed="0" w:uiPriority="0" w:semiHidden="0" w:name="Strong"/>
-    <w:lsdException w:qFormat="1" w:unhideWhenUsed="0" w:uiPriority="0" w:semiHidden="0" w:name="Emphasis"/>
-    <w:lsdException w:unhideWhenUsed="0" w:uiPriority="0" w:semiHidden="0" w:name="Document Map"/>
-    <w:lsdException w:unhideWhenUsed="0" w:uiPriority="0" w:semiHidden="0" w:name="Plain Text"/>
-    <w:lsdException w:unhideWhenUsed="0" w:uiPriority="0" w:semiHidden="0" w:name="E-mail Signature"/>
-    <w:lsdException w:unhideWhenUsed="0" w:uiPriority="0" w:semiHidden="0" w:name="Normal (Web)"/>
-    <w:lsdException w:unhideWhenUsed="0" w:uiPriority="0" w:semiHidden="0" w:name="HTML Acronym"/>
-    <w:lsdException w:unhideWhenUsed="0" w:uiPriority="0" w:semiHidden="0" w:name="HTML Address"/>
-    <w:lsdException w:unhideWhenUsed="0" w:uiPriority="0" w:semiHidden="0" w:name="HTML Cite"/>
-    <w:lsdException w:unhideWhenUsed="0" w:uiPriority="0" w:semiHidden="0" w:name="HTML Code"/>
-    <w:lsdException w:unhideWhenUsed="0" w:uiPriority="0" w:semiHidden="0" w:name="HTML Definition"/>
-    <w:lsdException w:unhideWhenUsed="0" w:uiPriority="0" w:semiHidden="0" w:name="HTML Keyboard"/>
-    <w:lsdException w:unhideWhenUsed="0" w:uiPriority="0" w:semiHidden="0" w:name="HTML Preformatted"/>
-    <w:lsdException w:unhideWhenUsed="0" w:uiPriority="0" w:semiHidden="0" w:name="HTML Sample"/>
-    <w:lsdException w:unhideWhenUsed="0" w:uiPriority="0" w:semiHidden="0" w:name="HTML Typewriter"/>
-    <w:lsdException w:unhideWhenUsed="0" w:uiPriority="0" w:semiHidden="0" w:name="HTML Variable"/>
-    <w:lsdException w:unhideWhenUsed="0" w:uiPriority="0" w:name="Normal Table"/>
-    <w:lsdException w:unhideWhenUsed="0" w:uiPriority="0" w:semiHidden="0" w:name="annotation subject"/>
-    <w:lsdException w:unhideWhenUsed="0" w:uiPriority="0" w:semiHidden="0" w:name="Table Simple 1"/>
-    <w:lsdException w:unhideWhenUsed="0" w:uiPriority="0" w:semiHidden="0" w:name="Table Simple 2"/>
-    <w:lsdException w:unhideWhenUsed="0" w:uiPriority="0" w:semiHidden="0" w:name="Table Simple 3"/>
-    <w:lsdException w:unhideWhenUsed="0" w:uiPriority="0" w:semiHidden="0" w:name="Table Classic 1"/>
-    <w:lsdException w:unhideWhenUsed="0" w:uiPriority="0" w:semiHidden="0" w:name="Table Classic 2"/>
-    <w:lsdException w:unhideWhenUsed="0" w:uiPriority="0" w:semiHidden="0" w:name="Table Classic 3"/>
-    <w:lsdException w:unhideWhenUsed="0" w:uiPriority="0" w:semiHidden="0" w:name="Table Classic 4"/>
-    <w:lsdException w:unhideWhenUsed="0" w:uiPriority="0" w:semiHidden="0" w:name="Table Colorful 1"/>
-    <w:lsdException w:unhideWhenUsed="0" w:uiPriority="0" w:semiHidden="0" w:name="Table Colorful 2"/>
-    <w:lsdException w:unhideWhenUsed="0" w:uiPriority="0" w:semiHidden="0" w:name="Table Colorful 3"/>
-    <w:lsdException w:unhideWhenUsed="0" w:uiPriority="0" w:semiHidden="0" w:name="Table Columns 1"/>
-    <w:lsdException w:unhideWhenUsed="0" w:uiPriority="0" w:semiHidden="0" w:name="Table Columns 2"/>
-    <w:lsdException w:unhideWhenUsed="0" w:uiPriority="0" w:semiHidden="0" w:name="Table Columns 3"/>
-    <w:lsdException w:unhideWhenUsed="0" w:uiPriority="0" w:semiHidden="0" w:name="Table Columns 4"/>
-    <w:lsdException w:unhideWhenUsed="0" w:uiPriority="0" w:semiHidden="0" w:name="Table Columns 5"/>
-    <w:lsdException w:unhideWhenUsed="0" w:uiPriority="0" w:semiHidden="0" w:name="Table Grid 1"/>
-    <w:lsdException w:unhideWhenUsed="0" w:uiPriority="0" w:semiHidden="0" w:name="Table Grid 2"/>
-    <w:lsdException w:unhideWhenUsed="0" w:uiPriority="0" w:semiHidden="0" w:name="Table Grid 3"/>
-    <w:lsdException w:unhideWhenUsed="0" w:uiPriority="0" w:semiHidden="0" w:name="Table Grid 4"/>
-    <w:lsdException w:unhideWhenUsed="0" w:uiPriority="0" w:semiHidden="0" w:name="Table Grid 5"/>
-    <w:lsdException w:unhideWhenUsed="0" w:uiPriority="0" w:semiHidden="0" w:name="Table Grid 6"/>
-    <w:lsdException w:unhideWhenUsed="0" w:uiPriority="0" w:semiHidden="0" w:name="Table Grid 7"/>
-    <w:lsdException w:unhideWhenUsed="0" w:uiPriority="0" w:semiHidden="0" w:name="Table Grid 8"/>
-    <w:lsdException w:unhideWhenUsed="0" w:uiPriority="0" w:semiHidden="0" w:name="Table List 1"/>
-    <w:lsdException w:unhideWhenUsed="0" w:uiPriority="0" w:semiHidden="0" w:name="Table List 2"/>
-    <w:lsdException w:unhideWhenUsed="0" w:uiPriority="0" w:semiHidden="0" w:name="Table List 3"/>
-    <w:lsdException w:unhideWhenUsed="0" w:uiPriority="0" w:semiHidden="0" w:name="Table List 4"/>
-    <w:lsdException w:unhideWhenUsed="0" w:uiPriority="0" w:semiHidden="0" w:name="Table List 5"/>
-    <w:lsdException w:unhideWhenUsed="0" w:uiPriority="0" w:semiHidden="0" w:name="Table List 6"/>
-    <w:lsdException w:unhideWhenUsed="0" w:uiPriority="0" w:semiHidden="0" w:name="Table List 7"/>
-    <w:lsdException w:unhideWhenUsed="0" w:uiPriority="0" w:semiHidden="0" w:name="Table List 8"/>
-    <w:lsdException w:unhideWhenUsed="0" w:uiPriority="0" w:semiHidden="0" w:name="Table 3D effects 1"/>
-    <w:lsdException w:unhideWhenUsed="0" w:uiPriority="0" w:semiHidden="0" w:name="Table 3D effects 2"/>
-    <w:lsdException w:unhideWhenUsed="0" w:uiPriority="0" w:semiHidden="0" w:name="Table 3D effects 3"/>
-    <w:lsdException w:unhideWhenUsed="0" w:uiPriority="0" w:semiHidden="0" w:name="Table Contemporary"/>
-    <w:lsdException w:unhideWhenUsed="0" w:uiPriority="0" w:semiHidden="0" w:name="Table Elegant"/>
-    <w:lsdException w:unhideWhenUsed="0" w:uiPriority="0" w:semiHidden="0" w:name="Table Professional"/>
-    <w:lsdException w:unhideWhenUsed="0" w:uiPriority="0" w:semiHidden="0" w:name="Table Subtle 1"/>
-    <w:lsdException w:unhideWhenUsed="0" w:uiPriority="0" w:semiHidden="0" w:name="Table Subtle 2"/>
-    <w:lsdException w:unhideWhenUsed="0" w:uiPriority="0" w:semiHidden="0" w:name="Table Web 1"/>
-    <w:lsdException w:unhideWhenUsed="0" w:uiPriority="0" w:semiHidden="0" w:name="Table Web 2"/>
-    <w:lsdException w:unhideWhenUsed="0" w:uiPriority="0" w:semiHidden="0" w:name="Table Web 3"/>
-    <w:lsdException w:unhideWhenUsed="0" w:uiPriority="0" w:semiHidden="0" w:name="Balloon Text"/>
-    <w:lsdException w:unhideWhenUsed="0" w:uiPriority="0" w:semiHidden="0" w:name="Table Grid"/>
-    <w:lsdException w:unhideWhenUsed="0" w:uiPriority="0" w:semiHidden="0" w:name="Table Theme"/>
+  <w:latentStyles w:defLockedState="0" w:defUIPriority="0" w:defSemiHidden="0" w:defUnhideWhenUsed="0" w:defQFormat="0" w:count="376">
+    <w:lsdException w:name="Normal" w:qFormat="1"/>
+    <w:lsdException w:name="heading 1" w:qFormat="1"/>
+    <w:lsdException w:name="heading 2" w:semiHidden="1" w:unhideWhenUsed="1" w:qFormat="1"/>
+    <w:lsdException w:name="heading 3" w:semiHidden="1" w:unhideWhenUsed="1" w:qFormat="1"/>
+    <w:lsdException w:name="heading 4" w:semiHidden="1" w:unhideWhenUsed="1" w:qFormat="1"/>
+    <w:lsdException w:name="heading 5" w:semiHidden="1" w:unhideWhenUsed="1" w:qFormat="1"/>
+    <w:lsdException w:name="heading 6" w:semiHidden="1" w:unhideWhenUsed="1" w:qFormat="1"/>
+    <w:lsdException w:name="heading 7" w:semiHidden="1" w:unhideWhenUsed="1" w:qFormat="1"/>
+    <w:lsdException w:name="heading 8" w:semiHidden="1" w:unhideWhenUsed="1" w:qFormat="1"/>
+    <w:lsdException w:name="heading 9" w:semiHidden="1" w:unhideWhenUsed="1" w:qFormat="1"/>
+    <w:lsdException w:name="caption" w:semiHidden="1" w:unhideWhenUsed="1" w:qFormat="1"/>
+    <w:lsdException w:name="Title" w:qFormat="1"/>
+    <w:lsdException w:name="Default Paragraph Font" w:semiHidden="1"/>
+    <w:lsdException w:name="Subtitle" w:qFormat="1"/>
+    <w:lsdException w:name="Strong" w:qFormat="1"/>
+    <w:lsdException w:name="Emphasis" w:qFormat="1"/>
+    <w:lsdException w:name="HTML Top of Form" w:semiHidden="1" w:uiPriority="99" w:unhideWhenUsed="1"/>
+    <w:lsdException w:name="HTML Bottom of Form" w:semiHidden="1" w:uiPriority="99" w:unhideWhenUsed="1"/>
+    <w:lsdException w:name="Normal Table" w:semiHidden="1" w:unhideWhenUsed="1"/>
+    <w:lsdException w:name="No List" w:semiHidden="1" w:uiPriority="99" w:unhideWhenUsed="1"/>
+    <w:lsdException w:name="Outline List 1" w:semiHidden="1" w:uiPriority="99" w:unhideWhenUsed="1"/>
+    <w:lsdException w:name="Outline List 2" w:semiHidden="1" w:uiPriority="99" w:unhideWhenUsed="1"/>
+    <w:lsdException w:name="Outline List 3" w:semiHidden="1" w:uiPriority="99" w:unhideWhenUsed="1"/>
+    <w:lsdException w:name="Table Simple 1" w:semiHidden="1" w:unhideWhenUsed="1"/>
+    <w:lsdException w:name="Table Simple 2" w:semiHidden="1" w:unhideWhenUsed="1"/>
+    <w:lsdException w:name="Table Simple 3" w:semiHidden="1" w:unhideWhenUsed="1"/>
+    <w:lsdException w:name="Table Classic 1" w:semiHidden="1" w:unhideWhenUsed="1"/>
+    <w:lsdException w:name="Table Classic 2" w:semiHidden="1" w:unhideWhenUsed="1"/>
+    <w:lsdException w:name="Table Classic 3" w:semiHidden="1" w:unhideWhenUsed="1"/>
+    <w:lsdException w:name="Table Classic 4" w:semiHidden="1" w:unhideWhenUsed="1"/>
+    <w:lsdException w:name="Table Colorful 1" w:semiHidden="1" w:unhideWhenUsed="1"/>
+    <w:lsdException w:name="Table Colorful 2" w:semiHidden="1" w:unhideWhenUsed="1"/>
+    <w:lsdException w:name="Table Colorful 3" w:semiHidden="1" w:unhideWhenUsed="1"/>
+    <w:lsdException w:name="Table Columns 1" w:semiHidden="1" w:unhideWhenUsed="1"/>
+    <w:lsdException w:name="Table Columns 2" w:semiHidden="1" w:unhideWhenUsed="1"/>
+    <w:lsdException w:name="Table Columns 3" w:semiHidden="1" w:unhideWhenUsed="1"/>
+    <w:lsdException w:name="Table Columns 4" w:semiHidden="1" w:unhideWhenUsed="1"/>
+    <w:lsdException w:name="Table Columns 5" w:semiHidden="1" w:unhideWhenUsed="1"/>
+    <w:lsdException w:name="Table Grid 1" w:semiHidden="1" w:unhideWhenUsed="1"/>
+    <w:lsdException w:name="Table Grid 2" w:semiHidden="1" w:unhideWhenUsed="1"/>
+    <w:lsdException w:name="Table Grid 3" w:semiHidden="1" w:unhideWhenUsed="1"/>
+    <w:lsdException w:name="Table Grid 4" w:semiHidden="1" w:unhideWhenUsed="1"/>
+    <w:lsdException w:name="Table Grid 5" w:semiHidden="1" w:unhideWhenUsed="1"/>
+    <w:lsdException w:name="Table Grid 6" w:semiHidden="1" w:unhideWhenUsed="1"/>
+    <w:lsdException w:name="Table Grid 7" w:semiHidden="1" w:unhideWhenUsed="1"/>
+    <w:lsdException w:name="Table Grid 8" w:semiHidden="1" w:unhideWhenUsed="1"/>
+    <w:lsdException w:name="Table List 1" w:semiHidden="1" w:unhideWhenUsed="1"/>
+    <w:lsdException w:name="Table List 2" w:semiHidden="1" w:unhideWhenUsed="1"/>
+    <w:lsdException w:name="Table List 3" w:semiHidden="1" w:unhideWhenUsed="1"/>
+    <w:lsdException w:name="Table List 4" w:semiHidden="1" w:unhideWhenUsed="1"/>
+    <w:lsdException w:name="Table List 5" w:semiHidden="1" w:unhideWhenUsed="1"/>
+    <w:lsdException w:name="Table List 6" w:semiHidden="1" w:unhideWhenUsed="1"/>
+    <w:lsdException w:name="Table List 7" w:semiHidden="1" w:unhideWhenUsed="1"/>
+    <w:lsdException w:name="Table List 8" w:semiHidden="1" w:unhideWhenUsed="1"/>
+    <w:lsdException w:name="Table 3D effects 1" w:semiHidden="1" w:unhideWhenUsed="1"/>
+    <w:lsdException w:name="Table 3D effects 2" w:semiHidden="1" w:unhideWhenUsed="1"/>
+    <w:lsdException w:name="Table 3D effects 3" w:semiHidden="1" w:unhideWhenUsed="1"/>
+    <w:lsdException w:name="Table Contemporary" w:semiHidden="1" w:unhideWhenUsed="1"/>
+    <w:lsdException w:name="Table Elegant" w:semiHidden="1" w:unhideWhenUsed="1"/>
+    <w:lsdException w:name="Table Professional" w:semiHidden="1" w:unhideWhenUsed="1"/>
+    <w:lsdException w:name="Table Subtle 1" w:semiHidden="1" w:unhideWhenUsed="1"/>
+    <w:lsdException w:name="Table Subtle 2" w:semiHidden="1" w:unhideWhenUsed="1"/>
+    <w:lsdException w:name="Table Web 1" w:semiHidden="1" w:unhideWhenUsed="1"/>
+    <w:lsdException w:name="Table Web 2" w:semiHidden="1" w:unhideWhenUsed="1"/>
+    <w:lsdException w:name="Table Web 3" w:semiHidden="1" w:unhideWhenUsed="1"/>
+    <w:lsdException w:name="Table Theme" w:semiHidden="1" w:unhideWhenUsed="1"/>
+    <w:lsdException w:name="Placeholder Text" w:semiHidden="1" w:uiPriority="99" w:unhideWhenUsed="1"/>
+    <w:lsdException w:name="No Spacing" w:semiHidden="1" w:uiPriority="99" w:unhideWhenUsed="1"/>
+    <w:lsdException w:name="Light Shading" w:uiPriority="99"/>
+    <w:lsdException w:name="Light List" w:uiPriority="99"/>
+    <w:lsdException w:name="Light Grid" w:uiPriority="99"/>
+    <w:lsdException w:name="Medium Shading 1" w:uiPriority="99"/>
+    <w:lsdException w:name="Medium Shading 2" w:uiPriority="99"/>
+    <w:lsdException w:name="Medium List 1" w:uiPriority="99"/>
+    <w:lsdException w:name="Medium List 2" w:uiPriority="99"/>
+    <w:lsdException w:name="Medium Grid 1" w:uiPriority="99"/>
+    <w:lsdException w:name="Medium Grid 2" w:uiPriority="99"/>
+    <w:lsdException w:name="Medium Grid 3" w:uiPriority="99"/>
+    <w:lsdException w:name="Dark List" w:uiPriority="99"/>
+    <w:lsdException w:name="Colorful Shading" w:uiPriority="99"/>
+    <w:lsdException w:name="Colorful List" w:uiPriority="99"/>
+    <w:lsdException w:name="Colorful Grid" w:uiPriority="99"/>
+    <w:lsdException w:name="Light Shading Accent 1" w:uiPriority="99"/>
+    <w:lsdException w:name="Light List Accent 1" w:uiPriority="99"/>
+    <w:lsdException w:name="Light Grid Accent 1" w:uiPriority="99"/>
+    <w:lsdException w:name="Medium Shading 1 Accent 1" w:uiPriority="99"/>
+    <w:lsdException w:name="Medium Shading 2 Accent 1" w:uiPriority="99"/>
+    <w:lsdException w:name="Medium List 1 Accent 1" w:uiPriority="99"/>
+    <w:lsdException w:name="Revision" w:semiHidden="1" w:uiPriority="99" w:unhideWhenUsed="1"/>
+    <w:lsdException w:name="List Paragraph" w:semiHidden="1" w:uiPriority="99" w:unhideWhenUsed="1"/>
+    <w:lsdException w:name="Quote" w:semiHidden="1" w:uiPriority="99" w:unhideWhenUsed="1"/>
+    <w:lsdException w:name="Intense Quote" w:semiHidden="1" w:uiPriority="99" w:unhideWhenUsed="1"/>
+    <w:lsdException w:name="Medium List 2 Accent 1" w:uiPriority="99"/>
+    <w:lsdException w:name="Medium Grid 1 Accent 1" w:uiPriority="99"/>
+    <w:lsdException w:name="Medium Grid 2 Accent 1" w:uiPriority="99"/>
+    <w:lsdException w:name="Medium Grid 3 Accent 1" w:uiPriority="99"/>
+    <w:lsdException w:name="Dark List Accent 1" w:uiPriority="99"/>
+    <w:lsdException w:name="Colorful Shading Accent 1" w:uiPriority="99"/>
+    <w:lsdException w:name="Colorful List Accent 1" w:uiPriority="99"/>
+    <w:lsdException w:name="Colorful Grid Accent 1" w:uiPriority="99"/>
+    <w:lsdException w:name="Light Shading Accent 2" w:uiPriority="99"/>
+    <w:lsdException w:name="Light List Accent 2" w:uiPriority="99"/>
+    <w:lsdException w:name="Light Grid Accent 2" w:uiPriority="99"/>
+    <w:lsdException w:name="Medium Shading 1 Accent 2" w:uiPriority="99"/>
+    <w:lsdException w:name="Medium Shading 2 Accent 2" w:uiPriority="99"/>
+    <w:lsdException w:name="Medium List 1 Accent 2" w:uiPriority="99"/>
+    <w:lsdException w:name="Medium List 2 Accent 2" w:uiPriority="99"/>
+    <w:lsdException w:name="Medium Grid 1 Accent 2" w:uiPriority="99"/>
+    <w:lsdException w:name="Medium Grid 2 Accent 2" w:uiPriority="99"/>
+    <w:lsdException w:name="Medium Grid 3 Accent 2" w:uiPriority="99"/>
+    <w:lsdException w:name="Dark List Accent 2" w:uiPriority="99"/>
+    <w:lsdException w:name="Colorful Shading Accent 2" w:uiPriority="99"/>
+    <w:lsdException w:name="Colorful List Accent 2" w:uiPriority="99"/>
+    <w:lsdException w:name="Colorful Grid Accent 2" w:uiPriority="99"/>
+    <w:lsdException w:name="Light Shading Accent 3" w:uiPriority="99"/>
+    <w:lsdException w:name="Light List Accent 3" w:uiPriority="99"/>
+    <w:lsdException w:name="Light Grid Accent 3" w:uiPriority="99"/>
+    <w:lsdException w:name="Medium Shading 1 Accent 3" w:uiPriority="99"/>
+    <w:lsdException w:name="Medium Shading 2 Accent 3" w:uiPriority="99"/>
+    <w:lsdException w:name="Medium List 1 Accent 3" w:uiPriority="99"/>
+    <w:lsdException w:name="Medium List 2 Accent 3" w:uiPriority="99"/>
+    <w:lsdException w:name="Medium Grid 1 Accent 3" w:uiPriority="99"/>
+    <w:lsdException w:name="Medium Grid 2 Accent 3" w:uiPriority="99"/>
+    <w:lsdException w:name="Medium Grid 3 Accent 3" w:uiPriority="99"/>
+    <w:lsdException w:name="Dark List Accent 3" w:uiPriority="99"/>
+    <w:lsdException w:name="Colorful Shading Accent 3" w:uiPriority="99"/>
+    <w:lsdException w:name="Colorful List Accent 3" w:uiPriority="99"/>
+    <w:lsdException w:name="Colorful Grid Accent 3" w:uiPriority="99"/>
+    <w:lsdException w:name="Light Shading Accent 4" w:uiPriority="99"/>
+    <w:lsdException w:name="Light List Accent 4" w:uiPriority="99"/>
+    <w:lsdException w:name="Light Grid Accent 4" w:uiPriority="99"/>
+    <w:lsdException w:name="Medium Shading 1 Accent 4" w:uiPriority="99"/>
+    <w:lsdException w:name="Medium Shading 2 Accent 4" w:uiPriority="99"/>
+    <w:lsdException w:name="Medium List 1 Accent 4" w:uiPriority="99"/>
+    <w:lsdException w:name="Medium List 2 Accent 4" w:uiPriority="99"/>
+    <w:lsdException w:name="Medium Grid 1 Accent 4" w:uiPriority="99"/>
+    <w:lsdException w:name="Medium Grid 2 Accent 4" w:uiPriority="99"/>
+    <w:lsdException w:name="Medium Grid 3 Accent 4" w:uiPriority="99"/>
+    <w:lsdException w:name="Dark List Accent 4" w:uiPriority="99"/>
+    <w:lsdException w:name="Colorful Shading Accent 4" w:uiPriority="99"/>
+    <w:lsdException w:name="Colorful List Accent 4" w:uiPriority="99"/>
+    <w:lsdException w:name="Colorful Grid Accent 4" w:uiPriority="99"/>
+    <w:lsdException w:name="Light Shading Accent 5" w:uiPriority="99"/>
+    <w:lsdException w:name="Light List Accent 5" w:uiPriority="99"/>
+    <w:lsdException w:name="Light Grid Accent 5" w:uiPriority="99"/>
+    <w:lsdException w:name="Medium Shading 1 Accent 5" w:uiPriority="99"/>
+    <w:lsdException w:name="Medium Shading 2 Accent 5" w:uiPriority="99"/>
+    <w:lsdException w:name="Medium List 1 Accent 5" w:uiPriority="99"/>
+    <w:lsdException w:name="Medium List 2 Accent 5" w:uiPriority="99"/>
+    <w:lsdException w:name="Medium Grid 1 Accent 5" w:uiPriority="99"/>
+    <w:lsdException w:name="Medium Grid 2 Accent 5" w:uiPriority="99"/>
+    <w:lsdException w:name="Medium Grid 3 Accent 5" w:uiPriority="99"/>
+    <w:lsdException w:name="Dark List Accent 5" w:uiPriority="99"/>
+    <w:lsdException w:name="Colorful Shading Accent 5" w:uiPriority="99"/>
+    <w:lsdException w:name="Colorful List Accent 5" w:uiPriority="99"/>
+    <w:lsdException w:name="Colorful Grid Accent 5" w:uiPriority="99"/>
+    <w:lsdException w:name="Light Shading Accent 6" w:uiPriority="99"/>
+    <w:lsdException w:name="Light List Accent 6" w:uiPriority="99"/>
+    <w:lsdException w:name="Light Grid Accent 6" w:uiPriority="99"/>
+    <w:lsdException w:name="Medium Shading 1 Accent 6" w:uiPriority="99"/>
+    <w:lsdException w:name="Medium Shading 2 Accent 6" w:uiPriority="99"/>
+    <w:lsdException w:name="Medium List 1 Accent 6" w:uiPriority="99"/>
+    <w:lsdException w:name="Medium List 2 Accent 6" w:uiPriority="99"/>
+    <w:lsdException w:name="Medium Grid 1 Accent 6" w:uiPriority="99"/>
+    <w:lsdException w:name="Medium Grid 2 Accent 6" w:uiPriority="99"/>
+    <w:lsdException w:name="Medium Grid 3 Accent 6" w:uiPriority="99"/>
+    <w:lsdException w:name="Dark List Accent 6" w:uiPriority="99"/>
+    <w:lsdException w:name="Colorful Shading Accent 6" w:uiPriority="99"/>
+    <w:lsdException w:name="Colorful List Accent 6" w:uiPriority="99"/>
+    <w:lsdException w:name="Colorful Grid Accent 6" w:uiPriority="99"/>
+    <w:lsdException w:name="Subtle Emphasis" w:uiPriority="19" w:qFormat="1"/>
+    <w:lsdException w:name="Intense Emphasis" w:uiPriority="21" w:qFormat="1"/>
+    <w:lsdException w:name="Subtle Reference" w:uiPriority="31" w:qFormat="1"/>
+    <w:lsdException w:name="Intense Reference" w:uiPriority="32" w:qFormat="1"/>
+    <w:lsdException w:name="Book Title" w:uiPriority="33" w:qFormat="1"/>
+    <w:lsdException w:name="Bibliography" w:semiHidden="1" w:uiPriority="37" w:unhideWhenUsed="1"/>
+    <w:lsdException w:name="TOC Heading" w:semiHidden="1" w:uiPriority="39" w:unhideWhenUsed="1" w:qFormat="1"/>
+    <w:lsdException w:name="Plain Table 1" w:uiPriority="41"/>
+    <w:lsdException w:name="Plain Table 2" w:uiPriority="42"/>
+    <w:lsdException w:name="Plain Table 3" w:uiPriority="43"/>
+    <w:lsdException w:name="Plain Table 4" w:uiPriority="44"/>
+    <w:lsdException w:name="Plain Table 5" w:uiPriority="45"/>
+    <w:lsdException w:name="Grid Table Light" w:uiPriority="40"/>
+    <w:lsdException w:name="Grid Table 1 Light" w:uiPriority="46"/>
+    <w:lsdException w:name="Grid Table 2" w:uiPriority="47"/>
+    <w:lsdException w:name="Grid Table 3" w:uiPriority="48"/>
+    <w:lsdException w:name="Grid Table 4" w:uiPriority="49"/>
+    <w:lsdException w:name="Grid Table 5 Dark" w:uiPriority="50"/>
+    <w:lsdException w:name="Grid Table 6 Colorful" w:uiPriority="51"/>
+    <w:lsdException w:name="Grid Table 7 Colorful" w:uiPriority="52"/>
+    <w:lsdException w:name="Grid Table 1 Light Accent 1" w:uiPriority="46"/>
+    <w:lsdException w:name="Grid Table 2 Accent 1" w:uiPriority="47"/>
+    <w:lsdException w:name="Grid Table 3 Accent 1" w:uiPriority="48"/>
+    <w:lsdException w:name="Grid Table 4 Accent 1" w:uiPriority="49"/>
+    <w:lsdException w:name="Grid Table 5 Dark Accent 1" w:uiPriority="50"/>
+    <w:lsdException w:name="Grid Table 6 Colorful Accent 1" w:uiPriority="51"/>
+    <w:lsdException w:name="Grid Table 7 Colorful Accent 1" w:uiPriority="52"/>
+    <w:lsdException w:name="Grid Table 1 Light Accent 2" w:uiPriority="46"/>
+    <w:lsdException w:name="Grid Table 2 Accent 2" w:uiPriority="47"/>
+    <w:lsdException w:name="Grid Table 3 Accent 2" w:uiPriority="48"/>
+    <w:lsdException w:name="Grid Table 4 Accent 2" w:uiPriority="49"/>
+    <w:lsdException w:name="Grid Table 5 Dark Accent 2" w:uiPriority="50"/>
+    <w:lsdException w:name="Grid Table 6 Colorful Accent 2" w:uiPriority="51"/>
+    <w:lsdException w:name="Grid Table 7 Colorful Accent 2" w:uiPriority="52"/>
+    <w:lsdException w:name="Grid Table 1 Light Accent 3" w:uiPriority="46"/>
+    <w:lsdException w:name="Grid Table 2 Accent 3" w:uiPriority="47"/>
+    <w:lsdException w:name="Grid Table 3 Accent 3" w:uiPriority="48"/>
+    <w:lsdException w:name="Grid Table 4 Accent 3" w:uiPriority="49"/>
+    <w:lsdException w:name="Grid Table 5 Dark Accent 3" w:uiPriority="50"/>
+    <w:lsdException w:name="Grid Table 6 Colorful Accent 3" w:uiPriority="51"/>
+    <w:lsdException w:name="Grid Table 7 Colorful Accent 3" w:uiPriority="52"/>
+    <w:lsdException w:name="Grid Table 1 Light Accent 4" w:uiPriority="46"/>
+    <w:lsdException w:name="Grid Table 2 Accent 4" w:uiPriority="47"/>
+    <w:lsdException w:name="Grid Table 3 Accent 4" w:uiPriority="48"/>
+    <w:lsdException w:name="Grid Table 4 Accent 4" w:uiPriority="49"/>
+    <w:lsdException w:name="Grid Table 5 Dark Accent 4" w:uiPriority="50"/>
+    <w:lsdException w:name="Grid Table 6 Colorful Accent 4" w:uiPriority="51"/>
+    <w:lsdException w:name="Grid Table 7 Colorful Accent 4" w:uiPriority="52"/>
+    <w:lsdException w:name="Grid Table 1 Light Accent 5" w:uiPriority="46"/>
+    <w:lsdException w:name="Grid Table 2 Accent 5" w:uiPriority="47"/>
+    <w:lsdException w:name="Grid Table 3 Accent 5" w:uiPriority="48"/>
+    <w:lsdException w:name="Grid Table 4 Accent 5" w:uiPriority="49"/>
+    <w:lsdException w:name="Grid Table 5 Dark Accent 5" w:uiPriority="50"/>
+    <w:lsdException w:name="Grid Table 6 Colorful Accent 5" w:uiPriority="51"/>
+    <w:lsdException w:name="Grid Table 7 Colorful Accent 5" w:uiPriority="52"/>
+    <w:lsdException w:name="Grid Table 1 Light Accent 6" w:uiPriority="46"/>
+    <w:lsdException w:name="Grid Table 2 Accent 6" w:uiPriority="47"/>
+    <w:lsdException w:name="Grid Table 3 Accent 6" w:uiPriority="48"/>
+    <w:lsdException w:name="Grid Table 4 Accent 6" w:uiPriority="49"/>
+    <w:lsdException w:name="Grid Table 5 Dark Accent 6" w:uiPriority="50"/>
+    <w:lsdException w:name="Grid Table 6 Colorful Accent 6" w:uiPriority="51"/>
+    <w:lsdException w:name="Grid Table 7 Colorful Accent 6" w:uiPriority="52"/>
+    <w:lsdException w:name="List Table 1 Light" w:uiPriority="46"/>
+    <w:lsdException w:name="List Table 2" w:uiPriority="47"/>
+    <w:lsdException w:name="List Table 3" w:uiPriority="48"/>
+    <w:lsdException w:name="List Table 4" w:uiPriority="49"/>
+    <w:lsdException w:name="List Table 5 Dark" w:uiPriority="50"/>
+    <w:lsdException w:name="List Table 6 Colorful" w:uiPriority="51"/>
+    <w:lsdException w:name="List Table 7 Colorful" w:uiPriority="52"/>
+    <w:lsdException w:name="List Table 1 Light Accent 1" w:uiPriority="46"/>
+    <w:lsdException w:name="List Table 2 Accent 1" w:uiPriority="47"/>
+    <w:lsdException w:name="List Table 3 Accent 1" w:uiPriority="48"/>
+    <w:lsdException w:name="List Table 4 Accent 1" w:uiPriority="49"/>
+    <w:lsdException w:name="List Table 5 Dark Accent 1" w:uiPriority="50"/>
+    <w:lsdException w:name="List Table 6 Colorful Accent 1" w:uiPriority="51"/>
+    <w:lsdException w:name="List Table 7 Colorful Accent 1" w:uiPriority="52"/>
+    <w:lsdException w:name="List Table 1 Light Accent 2" w:uiPriority="46"/>
+    <w:lsdException w:name="List Table 2 Accent 2" w:uiPriority="47"/>
+    <w:lsdException w:name="List Table 3 Accent 2" w:uiPriority="48"/>
+    <w:lsdException w:name="List Table 4 Accent 2" w:uiPriority="49"/>
+    <w:lsdException w:name="List Table 5 Dark Accent 2" w:uiPriority="50"/>
+    <w:lsdException w:name="List Table 6 Colorful Accent 2" w:uiPriority="51"/>
+    <w:lsdException w:name="List Table 7 Colorful Accent 2" w:uiPriority="52"/>
+    <w:lsdException w:name="List Table 1 Light Accent 3" w:uiPriority="46"/>
+    <w:lsdException w:name="List Table 2 Accent 3" w:uiPriority="47"/>
+    <w:lsdException w:name="List Table 3 Accent 3" w:uiPriority="48"/>
+    <w:lsdException w:name="List Table 4 Accent 3" w:uiPriority="49"/>
+    <w:lsdException w:name="List Table 5 Dark Accent 3" w:uiPriority="50"/>
+    <w:lsdException w:name="List Table 6 Colorful Accent 3" w:uiPriority="51"/>
+    <w:lsdException w:name="List Table 7 Colorful Accent 3" w:uiPriority="52"/>
+    <w:lsdException w:name="List Table 1 Light Accent 4" w:uiPriority="46"/>
+    <w:lsdException w:name="List Table 2 Accent 4" w:uiPriority="47"/>
+    <w:lsdException w:name="List Table 3 Accent 4" w:uiPriority="48"/>
+    <w:lsdException w:name="List Table 4 Accent 4" w:uiPriority="49"/>
+    <w:lsdException w:name="List Table 5 Dark Accent 4" w:uiPriority="50"/>
+    <w:lsdException w:name="List Table 6 Colorful Accent 4" w:uiPriority="51"/>
+    <w:lsdException w:name="List Table 7 Colorful Accent 4" w:uiPriority="52"/>
+    <w:lsdException w:name="List Table 1 Light Accent 5" w:uiPriority="46"/>
+    <w:lsdException w:name="List Table 2 Accent 5" w:uiPriority="47"/>
+    <w:lsdException w:name="List Table 3 Accent 5" w:uiPriority="48"/>
+    <w:lsdException w:name="List Table 4 Accent 5" w:uiPriority="49"/>
+    <w:lsdException w:name="List Table 5 Dark Accent 5" w:uiPriority="50"/>
+    <w:lsdException w:name="List Table 6 Colorful Accent 5" w:uiPriority="51"/>
+    <w:lsdException w:name="List Table 7 Colorful Accent 5" w:uiPriority="52"/>
+    <w:lsdException w:name="List Table 1 Light Accent 6" w:uiPriority="46"/>
+    <w:lsdException w:name="List Table 2 Accent 6" w:uiPriority="47"/>
+    <w:lsdException w:name="List Table 3 Accent 6" w:uiPriority="48"/>
+    <w:lsdException w:name="List Table 4 Accent 6" w:uiPriority="49"/>
+    <w:lsdException w:name="List Table 5 Dark Accent 6" w:uiPriority="50"/>
+    <w:lsdException w:name="List Table 6 Colorful Accent 6" w:uiPriority="51"/>
+    <w:lsdException w:name="List Table 7 Colorful Accent 6" w:uiPriority="52"/>
+    <w:lsdException w:name="Mention" w:semiHidden="1" w:uiPriority="99" w:unhideWhenUsed="1"/>
+    <w:lsdException w:name="Smart Hyperlink" w:semiHidden="1" w:uiPriority="99" w:unhideWhenUsed="1"/>
+    <w:lsdException w:name="Hashtag" w:semiHidden="1" w:uiPriority="99" w:unhideWhenUsed="1"/>
+    <w:lsdException w:name="Unresolved Mention" w:semiHidden="1" w:uiPriority="99" w:unhideWhenUsed="1"/>
+    <w:lsdException w:name="Smart Link" w:semiHidden="1" w:uiPriority="99" w:unhideWhenUsed="1"/>
   </w:latentStyles>
-  <w:style w:type="paragraph" w:default="1" w:styleId="1">
+  <w:style w:type="paragraph" w:default="1" w:styleId="Normal">
     <w:name w:val="Normal"/>
     <w:qFormat/>
-    <w:uiPriority w:val="0"/>
     <w:rPr>
-      <w:rFonts w:asciiTheme="minorHAnsi" w:hAnsiTheme="minorHAnsi" w:eastAsiaTheme="minorEastAsia" w:cstheme="minorBidi"/>
-      <w:lang w:val="en-US" w:eastAsia="zh-CN" w:bidi="ar-SA"/>
+      <w:rFonts w:asciiTheme="minorHAnsi" w:eastAsiaTheme="minorEastAsia" w:hAnsiTheme="minorHAnsi" w:cstheme="minorBidi"/>
+      <w:lang w:val="en-US" w:eastAsia="zh-CN"/>
     </w:rPr>
   </w:style>
-  <w:style w:type="character" w:default="1" w:styleId="2">
+  <w:style w:type="character" w:default="1" w:styleId="Fontepargpadro">
     <w:name w:val="Default Paragraph Font"/>
+    <w:uiPriority w:val="1"/>
     <w:semiHidden/>
-    <w:uiPriority w:val="0"/>
+    <w:unhideWhenUsed/>
   </w:style>
-  <w:style w:type="table" w:default="1" w:styleId="3">
+  <w:style w:type="table" w:default="1" w:styleId="Tabelanormal">
     <w:name w:val="Normal Table"/>
+    <w:uiPriority w:val="99"/>
     <w:semiHidden/>
-    <w:uiPriority w:val="0"/>
+    <w:unhideWhenUsed/>
     <w:tblPr>
+      <w:tblInd w:w="0" w:type="dxa"/>
       <w:tblCellMar>
         <w:top w:w="0" w:type="dxa"/>
         <w:left w:w="108" w:type="dxa"/>
@@ -4806,6 +4754,12 @@
         <w:right w:w="108" w:type="dxa"/>
       </w:tblCellMar>
     </w:tblPr>
+  </w:style>
+  <w:style w:type="numbering" w:default="1" w:styleId="Semlista">
+    <w:name w:val="No List"/>
+    <w:uiPriority w:val="99"/>
+    <w:semiHidden/>
+    <w:unhideWhenUsed/>
   </w:style>
 </w:styles>
 </file>
@@ -5062,6 +5016,7 @@
     </a:fmtScheme>
   </a:themeElements>
   <a:objectDefaults/>
+  <a:extraClrSchemeLst/>
 </a:theme>
 </file>
 

</xml_diff>